<commit_message>
updated data, added data existence file
</commit_message>
<xml_diff>
--- a/communication/Hussey - 2023 - data is not available upon request.docx
+++ b/communication/Hussey - 2023 - data is not available upon request.docx
@@ -379,10 +379,10 @@
         <w:footnoteReference w:id="1"/>
       </w:r>
       <w:r>
-        <w:t xml:space="preserve"> available upon request. Naturally, policies also allow for situations where it is not possible to share the data for stated reasons. These policies therefore build on the same principle that many funding organisations have built their data sharing policies around, namely that data should be “as open as </w:t>
-      </w:r>
-      <w:r>
-        <w:t xml:space="preserve">possible, and as closed as necessary” </w:t>
+        <w:t xml:space="preserve"> available upon request. Naturally, policies also allow for situations where it is not possible to share the data for stated reasons. These policies therefore </w:t>
+      </w:r>
+      <w:r>
+        <w:t xml:space="preserve">build on the same principle that many funding organisations have built their data sharing policies around, namely that data should be “as open as possible, and as closed as necessary” </w:t>
       </w:r>
       <w:r>
         <w:fldChar w:fldCharType="begin"/>
@@ -563,7 +563,11 @@
         <w:t xml:space="preserve"> when requested</w:t>
       </w:r>
       <w:r>
-        <w:t>. Unfortunately, even with the increasing number of platforms that make it easy to share data, the rate at which data can be obtained upon request is still problematically low</w:t>
+        <w:t xml:space="preserve">. Unfortunately, even with the increasing number of platforms that make it easy to share data, the rate at which data can be obtained upon request is still </w:t>
+      </w:r>
+      <w:r>
+        <w:lastRenderedPageBreak/>
+        <w:t>problematically low</w:t>
       </w:r>
       <w:r>
         <w:t xml:space="preserve"> </w:t>
@@ -664,7 +668,6 @@
     </w:p>
     <w:p>
       <w:r>
-        <w:lastRenderedPageBreak/>
         <w:t>The motivation for this study</w:t>
       </w:r>
       <w:r>
@@ -904,10 +907,61 @@
         <w:t xml:space="preserve"> All IRAP datasets that could be publicly shared are also available at that link. </w:t>
       </w:r>
       <w:r>
-        <w:t>Datasets that cannot be publicly shared due to the original author’s requirements are available upon request from the author</w:t>
-      </w:r>
-      <w:r>
-        <w:t xml:space="preserve"> (</w:t>
+        <w:t>Some d</w:t>
+      </w:r>
+      <w:r>
+        <w:t>atasets that</w:t>
+      </w:r>
+      <w:r>
+        <w:t xml:space="preserve">, </w:t>
+      </w:r>
+      <w:r>
+        <w:t>due to the original author’s requirements</w:t>
+      </w:r>
+      <w:r>
+        <w:t xml:space="preserve">, </w:t>
+      </w:r>
+      <w:r>
+        <w:t xml:space="preserve">cannot be publicly shared </w:t>
+      </w:r>
+      <w:r>
+        <w:t xml:space="preserve">but can be shared privately are </w:t>
+      </w:r>
+      <w:r>
+        <w:t xml:space="preserve">available upon request </w:t>
+      </w:r>
+      <w:r>
+        <w:t>(yes</w:t>
+      </w:r>
+      <w:r>
+        <w:t xml:space="preserve">, </w:t>
+      </w:r>
+      <w:r>
+        <w:t xml:space="preserve">really!) </w:t>
+      </w:r>
+      <w:r>
+        <w:t>from the author</w:t>
+      </w:r>
+      <w:r>
+        <w:t xml:space="preserve"> </w:t>
+      </w:r>
+      <w:r>
+        <w:t xml:space="preserve">at my personal email address, which should remain in use even if I </w:t>
+      </w:r>
+      <w:r>
+        <w:t>move between</w:t>
+      </w:r>
+      <w:r>
+        <w:t xml:space="preserve"> </w:t>
+      </w:r>
+      <w:r>
+        <w:t>institutions</w:t>
+      </w:r>
+      <w:r>
+        <w:t xml:space="preserve"> </w:t>
+      </w:r>
+      <w:r>
+        <w:t>(</w:t>
       </w:r>
       <w:hyperlink r:id="rId10" w:history="1">
         <w:r>
@@ -920,6 +974,33 @@
       <w:r>
         <w:t xml:space="preserve">). </w:t>
       </w:r>
+      <w:r>
+        <w:t xml:space="preserve">Other datasets were </w:t>
+      </w:r>
+      <w:r>
+        <w:t>provided to me</w:t>
+      </w:r>
+      <w:r>
+        <w:t xml:space="preserve"> on the agreement that I </w:t>
+      </w:r>
+      <w:r>
+        <w:t>would</w:t>
+      </w:r>
+      <w:r>
+        <w:t xml:space="preserve"> not share them with others. These datasets may be available from the original authors upon request. The existence and availability of each dataset is </w:t>
+      </w:r>
+      <w:r>
+        <w:t>documented in the supplementary materials</w:t>
+      </w:r>
+      <w:r>
+        <w:t xml:space="preserve"> </w:t>
+      </w:r>
+      <w:r>
+        <w:t>(see above URL)</w:t>
+      </w:r>
+      <w:r>
+        <w:t>.</w:t>
+      </w:r>
     </w:p>
     <w:p>
       <w:pPr>
@@ -981,10 +1062,7 @@
         <w:t>. Given that data has a half-life, insofar as it becomes increasingly hard to obtain over time, I considered only articles published within the last 5 years (i.e., those with a publication date of 2018 to 2022)</w:t>
       </w:r>
       <w:r>
-        <w:t xml:space="preserve">. I excluded articles that either I or Chad Drake was a co-author of, as I </w:t>
-      </w:r>
-      <w:r>
-        <w:t xml:space="preserve">already had the data for these studies </w:t>
+        <w:t xml:space="preserve">. I excluded articles that either I or Chad Drake was a co-author of, as I already had the data for these studies </w:t>
       </w:r>
       <w:r>
         <w:fldChar w:fldCharType="begin"/>
@@ -2014,7 +2092,11 @@
         <w:t xml:space="preserve">Interestingly, three of the top four journals have data sharing policies that require data sharing. </w:t>
       </w:r>
       <w:r>
-        <w:t xml:space="preserve">The Psychological Record requires data sharing except in circumstances that must be justified at time of submission: “A submission to the journal implies that materials described in the manuscript, including all relevant raw data, will be freely available to any researcher wishing to use them for non-commercial purposes, without breaching participant confidentiality… All original research must include a </w:t>
+        <w:t xml:space="preserve">The Psychological Record requires data sharing except in circumstances that must be justified at time of submission: “A submission to the journal implies that materials described in the manuscript, including all relevant raw data, will be freely available to any researcher wishing to use them for non-commercial purposes, without breaching participant </w:t>
+      </w:r>
+      <w:r>
+        <w:lastRenderedPageBreak/>
+        <w:t xml:space="preserve">confidentiality… All original research must include a </w:t>
       </w:r>
       <w:r>
         <w:t>Data Availability Statement</w:t>
@@ -2128,11 +2210,7 @@
         <w:t>’</w:t>
       </w:r>
       <w:r>
-        <w:t xml:space="preserve"> underlying the findings described and used to reach the conclusions of </w:t>
-      </w:r>
-      <w:r>
-        <w:lastRenderedPageBreak/>
-        <w:t>the manuscript, available to any qualified researchers</w:t>
+        <w:t xml:space="preserve"> underlying the findings described and used to reach the conclusions of the manuscript, available to any qualified researchers</w:t>
       </w:r>
       <w:r>
         <w:t>.</w:t>
@@ -2333,7 +2411,10 @@
         <w:t xml:space="preserve">. </w:t>
       </w:r>
       <w:r>
-        <w:t>A copy of the email can be found in the supplementary materials (</w:t>
+        <w:t xml:space="preserve">A copy of the email can be found in </w:t>
+      </w:r>
+      <w:r>
+        <w:t>the supplementary materials (</w:t>
       </w:r>
       <w:hyperlink r:id="rId13" w:history="1">
         <w:r>
@@ -2365,10 +2446,7 @@
     </w:p>
     <w:p>
       <w:r>
-        <w:t>In the first instance I attempted to contact the corresponding author using the email listed in the published article. If I did not receive a response offering to share the data, I then contacted the apparent senior author. If I again did not receive a response, I contacted other authors starting with the senior author. In many cases, authors instructed me to speak to other co-</w:t>
-      </w:r>
-      <w:r>
-        <w:t>authors to obtain the data. This was therefore a highly iterative process of sending email request. At least two co-authors of every article were contacted.</w:t>
+        <w:t>In the first instance I attempted to contact the corresponding author using the email listed in the published article. If I did not receive a response offering to share the data, I then contacted the apparent senior author. If I again did not receive a response, I contacted other authors starting with the senior author. In many cases, authors instructed me to speak to other co-authors to obtain the data. This was therefore a highly iterative process of sending email request. At least two co-authors of every article were contacted.</w:t>
       </w:r>
     </w:p>
     <w:p>
@@ -2535,6 +2613,7 @@
           <w:noProof/>
           <w14:ligatures w14:val="standardContextual"/>
         </w:rPr>
+        <w:lastRenderedPageBreak/>
         <w:drawing>
           <wp:inline distT="0" distB="0" distL="0" distR="0" wp14:anchorId="287AB0D6" wp14:editId="05DEBAC4">
             <wp:extent cx="2743835" cy="1910080"/>
@@ -2715,11 +2794,7 @@
         <w:t>S</w:t>
       </w:r>
       <w:r>
-        <w:t xml:space="preserve">tatements. I make a distinction between actual sharing at time of publication (e.g., a URL included in the article that links to a data repository containing the </w:t>
-      </w:r>
-      <w:r>
-        <w:lastRenderedPageBreak/>
-        <w:t>data for the study, or reference to supplementary materials published alongside the article) and promissory data sharing (e.g., a statement that data is available upon request, or upon ‘reasonable’ request).</w:t>
+        <w:t>tatements. I make a distinction between actual sharing at time of publication (e.g., a URL included in the article that links to a data repository containing the data for the study, or reference to supplementary materials published alongside the article) and promissory data sharing (e.g., a statement that data is available upon request, or upon ‘reasonable’ request).</w:t>
       </w:r>
       <w:r>
         <w:t xml:space="preserve"> </w:t>
@@ -2798,7 +2873,10 @@
         <w:t>s</w:t>
       </w:r>
       <w:r>
-        <w:t>) actually shared the data upon request.</w:t>
+        <w:t xml:space="preserve">) </w:t>
+      </w:r>
+      <w:r>
+        <w:t>actually shared the data upon request.</w:t>
       </w:r>
       <w:r>
         <w:t xml:space="preserve"> </w:t>
@@ -3001,10 +3079,7 @@
         <w:t xml:space="preserve">instead </w:t>
       </w:r>
       <w:r>
-        <w:t xml:space="preserve">contact the first author, but when asked did not offer any suggestions for current contact details for those authors. In some cases, this was plausibly due to losing contact with the author. In other cases, this was less plausibly so. For </w:t>
-      </w:r>
-      <w:r>
-        <w:t>example, one author who was previously responsive to emails stopped replying when I asked for two of his co-authors</w:t>
+        <w:t>contact the first author, but when asked did not offer any suggestions for current contact details for those authors. In some cases, this was plausibly due to losing contact with the author. In other cases, this was less plausibly so. For example, one author who was previously responsive to emails stopped replying when I asked for two of his co-authors</w:t>
       </w:r>
       <w:r>
         <w:t>’</w:t>
@@ -3081,6 +3156,7 @@
     </w:p>
     <w:p>
       <w:r>
+        <w:lastRenderedPageBreak/>
         <w:t xml:space="preserve">Reasonable steps should be made to be able to ensure that we can in fact correspond with a corresponding author. For example, use of email addresses that are not tied to employment at a specific institution, and a deeper understanding of </w:t>
       </w:r>
       <w:r>
@@ -3369,11 +3445,7 @@
         <w:t xml:space="preserve"> and funding bodies increasingly also assert their own Research Data Management policies regarding the retention, storage, and access to data by those seeking to verify results. </w:t>
       </w:r>
       <w:r>
-        <w:t xml:space="preserve">In addition to non-adherence to journal Data Availability </w:t>
-      </w:r>
-      <w:r>
-        <w:lastRenderedPageBreak/>
-        <w:t>Statements, r</w:t>
+        <w:t>In addition to non-adherence to journal Data Availability Statements, r</w:t>
       </w:r>
       <w:r>
         <w:t xml:space="preserve">esearchers </w:t>
@@ -3442,7 +3514,13 @@
         <w:rPr>
           <w:lang w:val="en-US"/>
         </w:rPr>
-        <w:t>e recommend open data and transparency whenever possible.</w:t>
+        <w:t xml:space="preserve">e recommend open data and transparency whenever </w:t>
+      </w:r>
+      <w:r>
+        <w:rPr>
+          <w:lang w:val="en-US"/>
+        </w:rPr>
+        <w:t>possible.</w:t>
       </w:r>
       <w:r>
         <w:rPr>
@@ -3716,10 +3794,7 @@
         <w:t xml:space="preserve"> that make data sharing easier</w:t>
       </w:r>
       <w:r>
-        <w:t xml:space="preserve">, such as the content of consent forms in light of </w:t>
-      </w:r>
-      <w:r>
-        <w:t xml:space="preserve">the EU’s GDPR data legislation </w:t>
+        <w:t xml:space="preserve">, such as the content of consent forms in light of the EU’s GDPR data legislation </w:t>
       </w:r>
       <w:r>
         <w:fldChar w:fldCharType="begin"/>
@@ -3796,6 +3871,7 @@
     </w:p>
     <w:p>
       <w:r>
+        <w:lastRenderedPageBreak/>
         <w:t>Equally</w:t>
       </w:r>
       <w:r>
@@ -4047,14 +4123,13 @@
         <w:t xml:space="preserve">. </w:t>
       </w:r>
       <w:r>
-        <w:t xml:space="preserve">If so, although studies such as the current one do not show support for the efficacy of low intensity data sharing interventions such as Data Availability Statements, it is possible that the act of conducting research such as this also acts as an </w:t>
-      </w:r>
-      <w:r>
-        <w:lastRenderedPageBreak/>
-        <w:t>intervention.</w:t>
-      </w:r>
-      <w:r>
-        <w:t xml:space="preserve"> Historically, the probability of being asked to share ones data is quite low. Studies such as the current one, or indeed the potential for future journal-wide audits of data sharing held on a regular basis</w:t>
+        <w:t>If so, although studies such as the current one do not show support for the efficacy of low intensity data sharing interventions such as Data Availability Statements, it is possible that the act of conducting research such as this also acts as an intervention.</w:t>
+      </w:r>
+      <w:r>
+        <w:t xml:space="preserve"> Historically, the probability of being </w:t>
+      </w:r>
+      <w:r>
+        <w:t>asked to share ones data is quite low. Studies such as the current one, or indeed the potential for future journal-wide audits of data sharing held on a regular basis</w:t>
       </w:r>
       <w:r>
         <w:t xml:space="preserve"> </w:t>
@@ -4345,38 +4420,28 @@
           <w:i/>
           <w:iCs/>
         </w:rPr>
-        <w:t>European Journal of Psychological Assessment</w:t>
-      </w:r>
-      <w:r>
-        <w:t xml:space="preserve">, </w:t>
+        <w:t xml:space="preserve">European Journal of </w:t>
       </w:r>
       <w:r>
         <w:rPr>
           <w:i/>
           <w:iCs/>
         </w:rPr>
-        <w:t>36</w:t>
-      </w:r>
-      <w:r>
-        <w:t>(5), 721–729. https://doi.org/10/ghmt9r</w:t>
-      </w:r>
-    </w:p>
-    <w:p>
-      <w:pPr>
-        <w:pStyle w:val="Bibliography"/>
-      </w:pPr>
-      <w:r>
-        <w:t xml:space="preserve">Hussey, I. (2022). </w:t>
+        <w:lastRenderedPageBreak/>
+        <w:t>Psychological Assessment</w:t>
+      </w:r>
+      <w:r>
+        <w:t xml:space="preserve">, </w:t>
       </w:r>
       <w:r>
         <w:rPr>
           <w:i/>
           <w:iCs/>
         </w:rPr>
-        <w:t>Reply to Barnes-Holmes &amp; Harte (2022) “The IRAP as a Measure of Implicit Cognition: A Case of Frankenstein’s Monster.”</w:t>
-      </w:r>
-      <w:r>
-        <w:t xml:space="preserve"> PsyArXiv. https://doi.org/10.31234/osf.io/qmg6s</w:t>
+        <w:t>36</w:t>
+      </w:r>
+      <w:r>
+        <w:t>(5), 721–729. https://doi.org/10/ghmt9r</w:t>
       </w:r>
     </w:p>
     <w:p>
@@ -4384,17 +4449,17 @@
         <w:pStyle w:val="Bibliography"/>
       </w:pPr>
       <w:r>
-        <w:t xml:space="preserve">Hussey, I. (2023). </w:t>
+        <w:t xml:space="preserve">Hussey, I. (2022). </w:t>
       </w:r>
       <w:r>
         <w:rPr>
           <w:i/>
           <w:iCs/>
         </w:rPr>
-        <w:t>A systematic review of Null Hypothesis Significance Testing, sample sizes and statistical power in research using the Implicit Relational Assessment Procedure</w:t>
-      </w:r>
-      <w:r>
-        <w:t>. PsyArXiv. https://doi.org/10.31234/osf.io/g2x9p</w:t>
+        <w:t>Reply to Barnes-Holmes &amp; Harte (2022) “The IRAP as a Measure of Implicit Cognition: A Case of Frankenstein’s Monster.”</w:t>
+      </w:r>
+      <w:r>
+        <w:t xml:space="preserve"> PsyArXiv. https://doi.org/10.31234/osf.io/qmg6s</w:t>
       </w:r>
     </w:p>
     <w:p>
@@ -4402,17 +4467,17 @@
         <w:pStyle w:val="Bibliography"/>
       </w:pPr>
       <w:r>
-        <w:t xml:space="preserve">Hussey, I., &amp; Drake, C. E. (2020). The Implicit Relational Assessment Procedure demonstrates poor internal consistency and test-retest reliability: A meta-analysis. </w:t>
+        <w:t xml:space="preserve">Hussey, I. (2023). </w:t>
       </w:r>
       <w:r>
         <w:rPr>
           <w:i/>
           <w:iCs/>
         </w:rPr>
-        <w:t>Preprint</w:t>
-      </w:r>
-      <w:r>
-        <w:t>. https://doi.org/10.31234/osf.io/ge3k7</w:t>
+        <w:t>A systematic review of Null Hypothesis Significance Testing, sample sizes and statistical power in research using the Implicit Relational Assessment Procedure</w:t>
+      </w:r>
+      <w:r>
+        <w:t>. PsyArXiv. https://doi.org/10.31234/osf.io/g2x9p</w:t>
       </w:r>
     </w:p>
     <w:p>
@@ -4420,17 +4485,17 @@
         <w:pStyle w:val="Bibliography"/>
       </w:pPr>
       <w:r>
-        <w:t xml:space="preserve">International Journal of Psychology and Psychological Therapy. (2023). </w:t>
+        <w:t xml:space="preserve">Hussey, I., &amp; Drake, C. E. (2020). The Implicit Relational Assessment Procedure demonstrates poor internal consistency and test-retest reliability: A meta-analysis. </w:t>
       </w:r>
       <w:r>
         <w:rPr>
           <w:i/>
           <w:iCs/>
         </w:rPr>
-        <w:t>Authors Guidelines</w:t>
-      </w:r>
-      <w:r>
-        <w:t>. https://www.ijpsy.com/normas.html</w:t>
+        <w:t>Preprint</w:t>
+      </w:r>
+      <w:r>
+        <w:t>. https://doi.org/10.31234/osf.io/ge3k7</w:t>
       </w:r>
     </w:p>
     <w:p>
@@ -4438,14 +4503,14 @@
         <w:pStyle w:val="Bibliography"/>
       </w:pPr>
       <w:r>
-        <w:t xml:space="preserve">Journal of Contextual Behavioral Science. (2023). </w:t>
+        <w:t xml:space="preserve">International Journal of Psychology and Psychological Therapy. (2023). </w:t>
       </w:r>
       <w:r>
         <w:rPr>
           <w:i/>
           <w:iCs/>
         </w:rPr>
-        <w:t>Guide for Authors</w:t>
+        <w:t>Authors Guidelines</w:t>
       </w:r>
       <w:r>
         <w:t>. https://www.ijpsy.com/normas.html</w:t>
@@ -4456,129 +4521,129 @@
         <w:pStyle w:val="Bibliography"/>
       </w:pPr>
       <w:r>
-        <w:t xml:space="preserve">Lear, M. K., Spata, A., Tittler, M., Fishbein, J. N., Arch, J. J., &amp; Luoma, J. B. (2023). Transparency and reproducibility in the journal of contextual behavioral science: An audit study. </w:t>
+        <w:t xml:space="preserve">Journal of Contextual Behavioral Science. (2023). </w:t>
       </w:r>
       <w:r>
         <w:rPr>
           <w:i/>
           <w:iCs/>
         </w:rPr>
-        <w:t>Journal of Contextual Behavioral Science</w:t>
-      </w:r>
-      <w:r>
-        <w:t xml:space="preserve">, </w:t>
+        <w:t>Guide for Authors</w:t>
+      </w:r>
+      <w:r>
+        <w:t>. https://www.ijpsy.com/normas.html</w:t>
+      </w:r>
+    </w:p>
+    <w:p>
+      <w:pPr>
+        <w:pStyle w:val="Bibliography"/>
+      </w:pPr>
+      <w:r>
+        <w:t xml:space="preserve">Lear, M. K., Spata, A., Tittler, M., Fishbein, J. N., Arch, J. J., &amp; Luoma, J. B. (2023). Transparency and reproducibility in the journal of contextual behavioral science: An audit study. </w:t>
       </w:r>
       <w:r>
         <w:rPr>
           <w:i/>
           <w:iCs/>
         </w:rPr>
-        <w:t>28</w:t>
-      </w:r>
-      <w:r>
-        <w:t>, 207–214. https://doi.org/10.1016/j.jcbs.2023.03.017</w:t>
-      </w:r>
-    </w:p>
-    <w:p>
-      <w:pPr>
-        <w:pStyle w:val="Bibliography"/>
-      </w:pPr>
-      <w:r>
-        <w:t xml:space="preserve">Meyer, M. N. (2018). Practical Tips for Ethical Data Sharing. </w:t>
+        <w:t>Journal of Contextual Behavioral Science</w:t>
+      </w:r>
+      <w:r>
+        <w:t xml:space="preserve">, </w:t>
       </w:r>
       <w:r>
         <w:rPr>
           <w:i/>
           <w:iCs/>
         </w:rPr>
-        <w:t>Advances in Methods and Practices in Psychological Science</w:t>
-      </w:r>
-      <w:r>
-        <w:t xml:space="preserve">, </w:t>
+        <w:t>28</w:t>
+      </w:r>
+      <w:r>
+        <w:t>, 207–214. https://doi.org/10.1016/j.jcbs.2023.03.017</w:t>
+      </w:r>
+    </w:p>
+    <w:p>
+      <w:pPr>
+        <w:pStyle w:val="Bibliography"/>
+      </w:pPr>
+      <w:r>
+        <w:t xml:space="preserve">Meyer, M. N. (2018). Practical Tips for Ethical Data Sharing. </w:t>
       </w:r>
       <w:r>
         <w:rPr>
           <w:i/>
           <w:iCs/>
         </w:rPr>
-        <w:t>1</w:t>
-      </w:r>
-      <w:r>
-        <w:t>(1), 131–144. https://doi.org/10.1177/2515245917747656</w:t>
-      </w:r>
-    </w:p>
-    <w:p>
-      <w:pPr>
-        <w:pStyle w:val="Bibliography"/>
-      </w:pPr>
-      <w:r>
-        <w:t xml:space="preserve">Munafò, M. R., Nosek, B. A., Bishop, D. V. M., Button, K. S., Chambers, C. D., Percie du Sert, N., Simonsohn, U., Wagenmakers, E.-J., Ware, J. J., &amp; Ioannidis, J. P. A. (2017). A manifesto for reproducible science. </w:t>
+        <w:t>Advances in Methods and Practices in Psychological Science</w:t>
+      </w:r>
+      <w:r>
+        <w:t xml:space="preserve">, </w:t>
       </w:r>
       <w:r>
         <w:rPr>
           <w:i/>
           <w:iCs/>
         </w:rPr>
-        <w:t>Nature Human Behaviour</w:t>
-      </w:r>
-      <w:r>
-        <w:t xml:space="preserve">, </w:t>
+        <w:t>1</w:t>
+      </w:r>
+      <w:r>
+        <w:t>(1), 131–144. https://doi.org/10.1177/2515245917747656</w:t>
+      </w:r>
+    </w:p>
+    <w:p>
+      <w:pPr>
+        <w:pStyle w:val="Bibliography"/>
+      </w:pPr>
+      <w:r>
+        <w:t xml:space="preserve">Munafò, M. R., Nosek, B. A., Bishop, D. V. M., Button, K. S., Chambers, C. D., Percie du Sert, N., Simonsohn, U., Wagenmakers, E.-J., Ware, J. J., &amp; Ioannidis, J. P. A. (2017). A manifesto for reproducible science. </w:t>
       </w:r>
       <w:r>
         <w:rPr>
           <w:i/>
           <w:iCs/>
         </w:rPr>
-        <w:t>1</w:t>
-      </w:r>
-      <w:r>
-        <w:t>(1), 0021. https://doi.org/10.1038/s41562-016-0021</w:t>
-      </w:r>
-    </w:p>
-    <w:p>
-      <w:pPr>
-        <w:pStyle w:val="Bibliography"/>
-      </w:pPr>
-      <w:r>
-        <w:t xml:space="preserve">Nunes, L. (2021). Data Sharing for Greater Scientific Transparency. </w:t>
+        <w:t>Nature Human Behaviour</w:t>
+      </w:r>
+      <w:r>
+        <w:t xml:space="preserve">, </w:t>
       </w:r>
       <w:r>
         <w:rPr>
           <w:i/>
           <w:iCs/>
         </w:rPr>
-        <w:t>APS Observer</w:t>
-      </w:r>
-      <w:r>
-        <w:t xml:space="preserve">, </w:t>
+        <w:t>1</w:t>
+      </w:r>
+      <w:r>
+        <w:t>(1), 0021. https://doi.org/10.1038/s41562-016-0021</w:t>
+      </w:r>
+    </w:p>
+    <w:p>
+      <w:pPr>
+        <w:pStyle w:val="Bibliography"/>
+      </w:pPr>
+      <w:r>
+        <w:t xml:space="preserve">Nunes, L. (2021). Data Sharing for Greater Scientific Transparency. </w:t>
       </w:r>
       <w:r>
         <w:rPr>
           <w:i/>
           <w:iCs/>
         </w:rPr>
-        <w:t>34</w:t>
-      </w:r>
-      <w:r>
-        <w:t>. https://www.psychologicalscience.org/observer/data-sharing-methods</w:t>
-      </w:r>
-    </w:p>
-    <w:p>
-      <w:pPr>
-        <w:pStyle w:val="Bibliography"/>
-      </w:pPr>
-      <w:r>
-        <w:t xml:space="preserve">Rogers, S. (2012, July 8). Data are or data is? </w:t>
+        <w:t>APS Observer</w:t>
+      </w:r>
+      <w:r>
+        <w:t xml:space="preserve">, </w:t>
       </w:r>
       <w:r>
         <w:rPr>
           <w:i/>
           <w:iCs/>
         </w:rPr>
-        <w:t>The Guardian</w:t>
-      </w:r>
-      <w:r>
-        <w:t>. https://www.theguardian.com/news/datablog/2010/jul/16/data-plural-singular</w:t>
+        <w:t>34</w:t>
+      </w:r>
+      <w:r>
+        <w:t>. https://www.psychologicalscience.org/observer/data-sharing-methods</w:t>
       </w:r>
     </w:p>
     <w:p>
@@ -4586,69 +4651,87 @@
         <w:pStyle w:val="Bibliography"/>
       </w:pPr>
       <w:r>
-        <w:t xml:space="preserve">Savage, C. J., &amp; Vickers, A. J. (2009). Empirical Study of Data Sharing by Authors Publishing in PLoS Journals. </w:t>
+        <w:t xml:space="preserve">Rogers, S. (2012, July 8). Data are or data is? </w:t>
       </w:r>
       <w:r>
         <w:rPr>
           <w:i/>
           <w:iCs/>
         </w:rPr>
-        <w:t>PLOS ONE</w:t>
-      </w:r>
-      <w:r>
-        <w:t xml:space="preserve">, </w:t>
+        <w:t>The Guardian</w:t>
+      </w:r>
+      <w:r>
+        <w:t>. https://www.theguardian.com/news/datablog/2010/jul/16/data-plural-singular</w:t>
+      </w:r>
+    </w:p>
+    <w:p>
+      <w:pPr>
+        <w:pStyle w:val="Bibliography"/>
+      </w:pPr>
+      <w:r>
+        <w:t xml:space="preserve">Savage, C. J., &amp; Vickers, A. J. (2009). Empirical Study of Data Sharing by Authors Publishing in PLoS Journals. </w:t>
       </w:r>
       <w:r>
         <w:rPr>
           <w:i/>
           <w:iCs/>
         </w:rPr>
-        <w:t>4</w:t>
-      </w:r>
-      <w:r>
-        <w:t>(9), e7078. https://doi.org/10.1371/journal.pone.0007078</w:t>
-      </w:r>
-    </w:p>
-    <w:p>
-      <w:pPr>
-        <w:pStyle w:val="Bibliography"/>
-      </w:pPr>
-      <w:r>
-        <w:t xml:space="preserve">Soderberg, C. K. (2018). Using OSF to share data: A step-by-step guide. </w:t>
+        <w:t>PLOS ONE</w:t>
+      </w:r>
+      <w:r>
+        <w:t xml:space="preserve">, </w:t>
       </w:r>
       <w:r>
         <w:rPr>
           <w:i/>
           <w:iCs/>
         </w:rPr>
-        <w:t>Advances in Methods and Practices in Psychological Science</w:t>
-      </w:r>
-      <w:r>
-        <w:t xml:space="preserve">, </w:t>
+        <w:t>4</w:t>
+      </w:r>
+      <w:r>
+        <w:t>(9), e7078. https://doi.org/10.1371/journal.pone.0007078</w:t>
+      </w:r>
+    </w:p>
+    <w:p>
+      <w:pPr>
+        <w:pStyle w:val="Bibliography"/>
+      </w:pPr>
+      <w:r>
+        <w:t xml:space="preserve">Soderberg, C. K. (2018). Using OSF to share data: A step-by-step guide. </w:t>
       </w:r>
       <w:r>
         <w:rPr>
           <w:i/>
           <w:iCs/>
         </w:rPr>
-        <w:t>1</w:t>
-      </w:r>
-      <w:r>
-        <w:t>, 115–120. https://doi.org/10.1177/2515245918757689</w:t>
-      </w:r>
-    </w:p>
-    <w:p>
-      <w:pPr>
-        <w:pStyle w:val="Bibliography"/>
-      </w:pPr>
-      <w:r>
-        <w:t xml:space="preserve">Task Force on the Strategies and Tactics of Contextual Behavioral Science Research. (2021). </w:t>
+        <w:t>Advances in Methods and Practices in Psychological Science</w:t>
+      </w:r>
+      <w:r>
+        <w:t xml:space="preserve">, </w:t>
       </w:r>
       <w:r>
         <w:rPr>
           <w:i/>
           <w:iCs/>
         </w:rPr>
+        <w:t>1</w:t>
+      </w:r>
+      <w:r>
+        <w:t>, 115–120. https://doi.org/10.1177/2515245918757689</w:t>
+      </w:r>
+    </w:p>
+    <w:p>
+      <w:pPr>
+        <w:pStyle w:val="Bibliography"/>
+      </w:pPr>
+      <w:r>
+        <w:t xml:space="preserve">Task Force on the Strategies and Tactics of Contextual Behavioral Science Research. (2021). </w:t>
+      </w:r>
+      <w:r>
+        <w:rPr>
+          <w:i/>
+          <w:iCs/>
+        </w:rPr>
         <w:t>Adoption of Open Science Recommendations | Association for Contextual Behavioral Science</w:t>
       </w:r>
       <w:r>
@@ -4660,7 +4743,6 @@
         <w:pStyle w:val="Bibliography"/>
       </w:pPr>
       <w:r>
-        <w:lastRenderedPageBreak/>
         <w:t xml:space="preserve">Tedersoo, L., Küngas, R., Oras, E., Köster, K., Eenmaa, H., Leijen, Ä., Pedaste, M., Raju, M., Astapova, A., Lukner, H., Kogermann, K., &amp; Sepp, T. (2021). Data sharing practices and data availability upon request differ across scientific disciplines. </w:t>
       </w:r>
       <w:r>

</xml_diff>

<commit_message>
corrected data file error, updated analyses and preprint
</commit_message>
<xml_diff>
--- a/communication/Hussey - 2023 - data is not available upon request.docx
+++ b/communication/Hussey - 2023 - data is not available upon request.docx
@@ -112,7 +112,7 @@
         <w:pStyle w:val="abstract"/>
       </w:pPr>
       <w:r>
-        <w:t xml:space="preserve">Many journals now require data sharing and require articles to include a Data Availability Statement. However, several studies over the past two decades have shown that promissory notes about data sharing are rarely abided by, and that data is generally not available upon request. This has negative consequences for </w:t>
+        <w:t xml:space="preserve">Many journals now require data sharing and require articles to include a Data Availability Statement. However, several studies over the past two decades have shown that promissory notes about data sharing are rarely abided by and that data is generally not available upon request. This has negative consequences for </w:t>
       </w:r>
       <w:r>
         <w:t xml:space="preserve">many essential aspects of scientific knowledge production, including independent verification of results, efficient secondary use of data, and knowledge synthesis. </w:t>
@@ -172,7 +172,7 @@
         <w:t>2</w:t>
       </w:r>
       <w:r>
-        <w:t>5</w:t>
+        <w:t>7</w:t>
       </w:r>
       <w:r>
         <w:t xml:space="preserve">% of articles’ authors </w:t>
@@ -184,13 +184,7 @@
         <w:t>shared</w:t>
       </w:r>
       <w:r>
-        <w:t xml:space="preserve"> data </w:t>
-      </w:r>
-      <w:r>
-        <w:t xml:space="preserve">upon </w:t>
-      </w:r>
-      <w:r>
-        <w:t xml:space="preserve">request. </w:t>
+        <w:t xml:space="preserve"> data. </w:t>
       </w:r>
       <w:r>
         <w:t xml:space="preserve">Among </w:t>
@@ -242,7 +236,13 @@
         <w:t>p</w:t>
       </w:r>
       <w:r>
-        <w:t xml:space="preserve"> = .80)</w:t>
+        <w:t xml:space="preserve"> = .</w:t>
+      </w:r>
+      <w:r>
+        <w:t>55</w:t>
+      </w:r>
+      <w:r>
+        <w:t>)</w:t>
       </w:r>
       <w:r>
         <w:t>. Results r</w:t>
@@ -362,7 +362,7 @@
         <w:t>Data Availability Statements</w:t>
       </w:r>
       <w:r>
-        <w:t xml:space="preserve"> and actual data sharing upon request, and the relationship between them</w:t>
+        <w:t xml:space="preserve"> and actual data sharing upon request and the relationship between them</w:t>
       </w:r>
       <w:r>
         <w:t>.</w:t>
@@ -379,10 +379,10 @@
         <w:footnoteReference w:id="1"/>
       </w:r>
       <w:r>
-        <w:t xml:space="preserve"> available upon request. Naturally, policies also allow for situations where it is not possible to share the data for stated reasons. These policies therefore </w:t>
-      </w:r>
-      <w:r>
-        <w:t xml:space="preserve">build on the same principle that many funding organisations have built their data sharing policies around, namely that data should be “as open as possible, and as closed as necessary” </w:t>
+        <w:t xml:space="preserve"> available upon request. Naturally, policies also allow for situations where it is not possible to share the data for stated reasons. These policies therefore build on the same principle that many funding organisations have built their data sharing policies around, namely that data should be “as open as </w:t>
+      </w:r>
+      <w:r>
+        <w:t xml:space="preserve">possible, and as closed as necessary” </w:t>
       </w:r>
       <w:r>
         <w:fldChar w:fldCharType="begin"/>
@@ -563,20 +563,133 @@
         <w:t xml:space="preserve"> when requested</w:t>
       </w:r>
       <w:r>
-        <w:t xml:space="preserve">. Unfortunately, even with the increasing number of platforms that make it easy to share data, the rate at which data can be obtained upon request is still </w:t>
+        <w:t>. Unfortunately, even with the increasing number of platforms that make it easy to share data, the rate at which data can be obtained upon request is still problematically low</w:t>
+      </w:r>
+      <w:r>
+        <w:t xml:space="preserve"> </w:t>
+      </w:r>
+      <w:r>
+        <w:fldChar w:fldCharType="begin"/>
+      </w:r>
+      <w:r>
+        <w:instrText xml:space="preserve"> ADDIN ZOTERO_ITEM CSL_CITATION {"citationID":"5VRES55s","properties":{"formattedCitation":"(Alsheikh-Ali et al., 2011; Krawczyk &amp; Reuben, 2012; Savage &amp; Vickers, 2009; Tedersoo et al., 2021)","plainCitation":"(Alsheikh-Ali et al., 2011; Krawczyk &amp; Reuben, 2012; Savage &amp; Vickers, 2009; Tedersoo et al., 2021)","noteIndex":0},"citationItems":[{"id":5237,"uris":["http://zotero.org/users/1687755/items/9U47URBE"],"itemData":{"id":5237,"type":"article-journal","abstract":"Background There is increasing interest to make primary data from published research publicly available. We aimed to assess the current status of making research data available in highly-cited journals across the scientific literature.   Methods and Results We reviewed the first 10 original research papers of 2009 published in the 50 original research journals with the highest impact factor. For each journal we documented the policies related to public availability and sharing of data. Of the 50 journals, 44 (88%) had a statement in their instructions to authors related to public availability and sharing of data. However, there was wide variation in journal requirements, ranging from requiring the sharing of all primary data related to the research to just including a statement in the published manuscript that data can be available on request. Of the 500 assessed papers, 149 (30%) were not subject to any data availability policy. Of the remaining 351 papers that were covered by some data availability policy, 208 papers (59%) did not fully adhere to the data availability instructions of the journals they were published in, most commonly (73%) by not publicly depositing microarray data. The other 143 papers that adhered to the data availability instructions did so by publicly depositing only the specific data type as required, making a statement of willingness to share, or actually sharing all the primary data. Overall, only 47 papers (9%) deposited full primary raw data online. None of the 149 papers not subject to data availability policies made their full primary data publicly available.   Conclusion A substantial proportion of original research papers published in high-impact journals are either not subject to any data availability policies, or do not adhere to the data availability instructions in their respective journals. This empiric evaluation highlights opportunities for improvement.","container-title":"PLOS ONE","DOI":"10.1371/journal.pone.0024357","ISSN":"1932-6203","issue":"9","journalAbbreviation":"PLOS ONE","page":"e24357","source":"PLoS Journals","title":"Public Availability of Published Research Data in High-Impact Journals","volume":"6","author":[{"family":"Alsheikh-Ali","given":"Alawi A."},{"family":"Qureshi","given":"Waqas"},{"family":"Al-Mallah","given":"Mouaz H."},{"family":"Ioannidis","given":"John P. A."}],"issued":{"date-parts":[["2011",9,7]]}}},{"id":17634,"uris":["http://zotero.org/users/1687755/items/NBI3PTM3"],"itemData":{"id":17634,"type":"article-journal","abstract":"This article reports results of a field experiment in which two hundred e-mails were sent to authors of recent articles in economics that had promised to send the interested reader supplementary material, such as alternative econometric specifications, “upon request.” The e-mails were sent either by a researcher affiliated at Columbia University, New York or the University of Warsaw, Poland; furthermore, the authors' position (assistant professor) was specified in half the e-mails only. Overall, 64% of the approached authors responded to our message, of which two thirds (44% of the entire sample) delivered the requested materials. The frequency and speed of responding and delivering were very weakly affected by the position and affiliation of the sender. Gender or affiliation of the author, number of citations or journal impact factor or the type of object in question seemed to make no difference. However, authors of published articles were much more likely to share than authors of working papers.","container-title":"Accountability in Research","DOI":"10.1080/08989621.2012.678688","ISSN":"0898-9621","issue":"3","note":"publisher: Taylor &amp; Francis\n_eprint: https://doi.org/10.1080/08989621.2012.678688\nPMID: 22686633","page":"175-186","source":"Taylor and Francis+NEJM","title":"(Un)Available upon Request: Field Experiment on Researchers' Willingness to Share Supplementary Materials","title-short":"(Un)Available upon Request","volume":"19","author":[{"family":"Krawczyk","given":"Michal"},{"family":"Reuben","given":"Ernesto"}],"issued":{"date-parts":[["2012",5,1]]}}},{"id":5229,"uris":["http://zotero.org/users/1687755/items/XQZ5JQ3T"],"itemData":{"id":5229,"type":"article-journal","abstract":"Background Many journals now require authors share their data with other investigators, either by depositing the data in a public repository or making it freely available upon request. These policies are explicit, but remain largely untested. We sought to determine how well authors comply with such policies by requesting data from authors who had published in one of two journals with clear data sharing policies.  Methods and Findings We requested data from ten investigators who had published in either PLoS Medicine or PLoS Clinical Trials. All responses were carefully documented. In the event that we were refused data, we reminded authors of the journal's data sharing guidelines. If we did not receive a response to our initial request, a second request was made. Following the ten requests for raw data, three investigators did not respond, four authors responded and refused to share their data, two email addresses were no longer valid, and one author requested further details. A reminder of PLoS's explicit requirement that authors share data did not change the reply from the four authors who initially refused. Only one author sent an original data set.  Conclusions We received only one of ten raw data sets requested. This suggests that journal policies requiring data sharing do not lead to authors making their data sets available to independent investigators.","container-title":"PLOS ONE","DOI":"10.1371/journal.pone.0007078","ISSN":"1932-6203","issue":"9","journalAbbreviation":"PLOS ONE","page":"e7078","source":"PLoS Journals","title":"Empirical Study of Data Sharing by Authors Publishing in PLoS Journals","volume":"4","author":[{"family":"Savage","given":"Caroline J."},{"family":"Vickers","given":"Andrew J."}],"issued":{"date-parts":[["2009",9,18]]}}},{"id":17098,"uris":["http://zotero.org/users/1687755/items/MUEEULRW"],"itemData":{"id":17098,"type":"article-journal","abstract":"Data sharing is one of the cornerstones of modern science that enables large-scale analyses and reproducibility. We evaluated data availability in research articles across nine disciplines in Nature and Science magazines and recorded corresponding authors’ concerns, requests and reasons for declining data sharing. Although data sharing has improved in the last decade and particularly in recent years, data availability and willingness to share data still differ greatly among disciplines. We observed that statements of data availability upon (reasonable) request are inefficient and should not be allowed by journals. To improve data sharing at the time of manuscript acceptance, researchers should be better motivated to release their data with real benefits such as recognition, or bonus points in grant and job applications. We recommend that data management costs should be covered by funding agencies; publicly available research data ought to be included in the evaluation of applications; and surveillance of data sharing should be enforced by both academic publishers and funders. These cross-discipline survey data are available from the plutoF repository.","container-title":"Scientific Data","DOI":"10.1038/s41597-021-00981-0","ISSN":"2052-4463","issue":"1","journalAbbreviation":"Sci Data","language":"en","license":"2021 The Author(s)","note":"number: 1\npublisher: Nature Publishing Group","page":"192","source":"www.nature.com","title":"Data sharing practices and data availability upon request differ across scientific disciplines","volume":"8","author":[{"family":"Tedersoo","given":"Leho"},{"family":"Küngas","given":"Rainer"},{"family":"Oras","given":"Ester"},{"family":"Köster","given":"Kajar"},{"family":"Eenmaa","given":"Helen"},{"family":"Leijen","given":"Äli"},{"family":"Pedaste","given":"Margus"},{"family":"Raju","given":"Marju"},{"family":"Astapova","given":"Anastasiya"},{"family":"Lukner","given":"Heli"},{"family":"Kogermann","given":"Karin"},{"family":"Sepp","given":"Tuul"}],"issued":{"date-parts":[["2021",7,27]]}}}],"schema":"https://github.com/citation-style-language/schema/raw/master/csl-citation.json"} </w:instrText>
+      </w:r>
+      <w:r>
+        <w:fldChar w:fldCharType="separate"/>
+      </w:r>
+      <w:r>
+        <w:rPr>
+          <w:noProof/>
+        </w:rPr>
+        <w:t>(Alsheikh-Ali et al., 2011; Krawczyk &amp; Reuben, 2012; Savage &amp; Vickers, 2009; Tedersoo et al., 2021)</w:t>
+      </w:r>
+      <w:r>
+        <w:fldChar w:fldCharType="end"/>
+      </w:r>
+      <w:r>
+        <w:t xml:space="preserve">. </w:t>
+      </w:r>
+      <w:r>
+        <w:t>Recently, a</w:t>
+      </w:r>
+      <w:r>
+        <w:t xml:space="preserve"> </w:t>
+      </w:r>
+      <w:r>
+        <w:t xml:space="preserve">large </w:t>
+      </w:r>
+      <w:r>
+        <w:t>study of several thousand publications found that</w:t>
+      </w:r>
+      <w:r>
+        <w:t xml:space="preserve">, </w:t>
+      </w:r>
+      <w:r>
+        <w:t xml:space="preserve">among articles that included a statement that data was available upon </w:t>
       </w:r>
       <w:r>
         <w:lastRenderedPageBreak/>
-        <w:t>problematically low</w:t>
+        <w:t>request</w:t>
+      </w:r>
+      <w:r>
+        <w:t xml:space="preserve">, only 7% of datasets could be obtained </w:t>
+      </w:r>
+      <w:r>
+        <w:fldChar w:fldCharType="begin"/>
+      </w:r>
+      <w:r>
+        <w:instrText xml:space="preserve"> ADDIN ZOTERO_ITEM CSL_CITATION {"citationID":"8mRJLko0","properties":{"formattedCitation":"(Gabelica et al., 2022)","plainCitation":"(Gabelica et al., 2022)","noteIndex":0},"citationItems":[{"id":13410,"uris":["http://zotero.org/users/1687755/items/PVP6GUZK"],"itemData":{"id":13410,"type":"article-journal","container-title":"Journal of Clinical Epidemiology","DOI":"10.1016/j.jclinepi.2022.05.019","ISSN":"0895-4356, 1878-5921","issue":"0","journalAbbreviation":"Journal of Clinical Epidemiology","language":"English","note":"publisher: Elsevier","source":"www.jclinepi.com","title":"Many researchers were not compliant with their published data sharing statement: mixed-methods study","title-short":"Many researchers were not compliant with their published data sharing statement","URL":"https://www.jclinepi.com/article/S0895-4356(22)00141-X/fulltext","volume":"0","author":[{"family":"Gabelica","given":"Mirko"},{"family":"Boj</w:instrText>
+      </w:r>
+      <w:r>
+        <w:rPr>
+          <w:rFonts w:hint="eastAsia"/>
+        </w:rPr>
+        <w:instrText>č</w:instrText>
+      </w:r>
+      <w:r>
+        <w:instrText>i</w:instrText>
+      </w:r>
+      <w:r>
+        <w:rPr>
+          <w:rFonts w:hint="eastAsia"/>
+        </w:rPr>
+        <w:instrText>ć</w:instrText>
+      </w:r>
+      <w:r>
+        <w:instrText>","given":"Ru</w:instrText>
+      </w:r>
+      <w:r>
+        <w:rPr>
+          <w:rFonts w:hint="eastAsia"/>
+        </w:rPr>
+        <w:instrText>ž</w:instrText>
+      </w:r>
+      <w:r>
+        <w:instrText xml:space="preserve">ica"},{"family":"Puljak","given":"Livia"}],"accessed":{"date-parts":[["2022",6,22]]},"issued":{"date-parts":[["2022",5,29]]}}}],"schema":"https://github.com/citation-style-language/schema/raw/master/csl-citation.json"} </w:instrText>
+      </w:r>
+      <w:r>
+        <w:fldChar w:fldCharType="separate"/>
+      </w:r>
+      <w:r>
+        <w:rPr>
+          <w:noProof/>
+        </w:rPr>
+        <w:t>(Gabelica et al., 2022)</w:t>
+      </w:r>
+      <w:r>
+        <w:fldChar w:fldCharType="end"/>
+      </w:r>
+      <w:r>
+        <w:t>.</w:t>
       </w:r>
       <w:r>
         <w:t xml:space="preserve"> </w:t>
       </w:r>
+    </w:p>
+    <w:p>
+      <w:r>
+        <w:t>The motivation for this study</w:t>
+      </w:r>
+      <w:r>
+        <w:t>, and the choice of the specific literature in which I examined,</w:t>
+      </w:r>
+      <w:r>
+        <w:t xml:space="preserve"> came from my own experience of the difficult</w:t>
+      </w:r>
+      <w:r>
+        <w:t>y</w:t>
+      </w:r>
+      <w:r>
+        <w:t xml:space="preserve"> of obtaining data upon request. </w:t>
+      </w:r>
+      <w:r>
+        <w:t xml:space="preserve">Recently, I received peer reviews for a manuscript I wrote that meta-analysed the reliability of the Implicit Relational Assessment Procedure </w:t>
+      </w:r>
       <w:r>
         <w:fldChar w:fldCharType="begin"/>
       </w:r>
       <w:r>
-        <w:instrText xml:space="preserve"> ADDIN ZOTERO_ITEM CSL_CITATION {"citationID":"66UXuxUy","properties":{"formattedCitation":"(Alsheikh-Ali et al., 2011; Savage &amp; Vickers, 2009; Tedersoo et al., 2021)","plainCitation":"(Alsheikh-Ali et al., 2011; Savage &amp; Vickers, 2009; Tedersoo et al., 2021)","noteIndex":0},"citationItems":[{"id":5237,"uris":["http://zotero.org/users/1687755/items/9U47URBE"],"itemData":{"id":5237,"type":"article-journal","abstract":"Background There is increasing interest to make primary data from published research publicly available. We aimed to assess the current status of making research data available in highly-cited journals across the scientific literature.   Methods and Results We reviewed the first 10 original research papers of 2009 published in the 50 original research journals with the highest impact factor. For each journal we documented the policies related to public availability and sharing of data. Of the 50 journals, 44 (88%) had a statement in their instructions to authors related to public availability and sharing of data. However, there was wide variation in journal requirements, ranging from requiring the sharing of all primary data related to the research to just including a statement in the published manuscript that data can be available on request. Of the 500 assessed papers, 149 (30%) were not subject to any data availability policy. Of the remaining 351 papers that were covered by some data availability policy, 208 papers (59%) did not fully adhere to the data availability instructions of the journals they were published in, most commonly (73%) by not publicly depositing microarray data. The other 143 papers that adhered to the data availability instructions did so by publicly depositing only the specific data type as required, making a statement of willingness to share, or actually sharing all the primary data. Overall, only 47 papers (9%) deposited full primary raw data online. None of the 149 papers not subject to data availability policies made their full primary data publicly available.   Conclusion A substantial proportion of original research papers published in high-impact journals are either not subject to any data availability policies, or do not adhere to the data availability instructions in their respective journals. This empiric evaluation highlights opportunities for improvement.","container-title":"PLOS ONE","DOI":"10.1371/journal.pone.0024357","ISSN":"1932-6203","issue":"9","journalAbbreviation":"PLOS ONE","page":"e24357","source":"PLoS Journals","title":"Public Availability of Published Research Data in High-Impact Journals","volume":"6","author":[{"family":"Alsheikh-Ali","given":"Alawi A."},{"family":"Qureshi","given":"Waqas"},{"family":"Al-Mallah","given":"Mouaz H."},{"family":"Ioannidis","given":"John P. A."}],"issued":{"date-parts":[["2011",9,7]]}}},{"id":5229,"uris":["http://zotero.org/users/1687755/items/XQZ5JQ3T"],"itemData":{"id":5229,"type":"article-journal","abstract":"Background Many journals now require authors share their data with other investigators, either by depositing the data in a public repository or making it freely available upon request. These policies are explicit, but remain largely untested. We sought to determine how well authors comply with such policies by requesting data from authors who had published in one of two journals with clear data sharing policies.  Methods and Findings We requested data from ten investigators who had published in either PLoS Medicine or PLoS Clinical Trials. All responses were carefully documented. In the event that we were refused data, we reminded authors of the journal's data sharing guidelines. If we did not receive a response to our initial request, a second request was made. Following the ten requests for raw data, three investigators did not respond, four authors responded and refused to share their data, two email addresses were no longer valid, and one author requested further details. A reminder of PLoS's explicit requirement that authors share data did not change the reply from the four authors who initially refused. Only one author sent an original data set.  Conclusions We received only one of ten raw data sets requested. This suggests that journal policies requiring data sharing do not lead to authors making their data sets available to independent investigators.","container-title":"PLOS ONE","DOI":"10.1371/journal.pone.0007078","ISSN":"1932-6203","issue":"9","journalAbbreviation":"PLOS ONE","page":"e7078","source":"PLoS Journals","title":"Empirical Study of Data Sharing by Authors Publishing in PLoS Journals","volume":"4","author":[{"family":"Savage","given":"Caroline J."},{"family":"Vickers","given":"Andrew J."}],"issued":{"date-parts":[["2009",9,18]]}}},{"id":17098,"uris":["http://zotero.org/users/1687755/items/MUEEULRW"],"itemData":{"id":17098,"type":"article-journal","abstract":"Data sharing is one of the cornerstones of modern science that enables large-scale analyses and reproducibility. We evaluated data availability in research articles across nine disciplines in Nature and Science magazines and recorded corresponding authors’ concerns, requests and reasons for declining data sharing. Although data sharing has improved in the last decade and particularly in recent years, data availability and willingness to share data still differ greatly among disciplines. We observed that statements of data availability upon (reasonable) request are inefficient and should not be allowed by journals. To improve data sharing at the time of manuscript acceptance, researchers should be better motivated to release their data with real benefits such as recognition, or bonus points in grant and job applications. We recommend that data management costs should be covered by funding agencies; publicly available research data ought to be included in the evaluation of applications; and surveillance of data sharing should be enforced by both academic publishers and funders. These cross-discipline survey data are available from the plutoF repository.","container-title":"Scientific Data","DOI":"10.1038/s41597-021-00981-0","ISSN":"2052-4463","issue":"1","journalAbbreviation":"Sci Data","language":"en","license":"2021 The Author(s)","note":"number: 1\npublisher: Nature Publishing Group","page":"192","source":"www.nature.com","title":"Data sharing practices and data availability upon request differ across scientific disciplines","volume":"8","author":[{"family":"Tedersoo","given":"Leho"},{"family":"Küngas","given":"Rainer"},{"family":"Oras","given":"Ester"},{"family":"Köster","given":"Kajar"},{"family":"Eenmaa","given":"Helen"},{"family":"Leijen","given":"Äli"},{"family":"Pedaste","given":"Margus"},{"family":"Raju","given":"Marju"},{"family":"Astapova","given":"Anastasiya"},{"family":"Lukner","given":"Heli"},{"family":"Kogermann","given":"Karin"},{"family":"Sepp","given":"Tuul"}],"issued":{"date-parts":[["2021",7,27]]}}}],"schema":"https://github.com/citation-style-language/schema/raw/master/csl-citation.json"} </w:instrText>
+        <w:instrText xml:space="preserve"> ADDIN ZOTERO_ITEM CSL_CITATION {"citationID":"a2WlaP5z","properties":{"formattedCitation":"(IRAP; for reliability meta-analysis see Hussey &amp; Drake, 2020)","plainCitation":"(IRAP; for reliability meta-analysis see Hussey &amp; Drake, 2020)","noteIndex":0},"citationItems":[{"id":12684,"uris":["http://zotero.org/users/1687755/items/MU3ZSDRR"],"itemData":{"id":12684,"type":"article-journal","abstract":"Evidence for the IRAP’s reliability and validity is mixed, with one meta-analysis concluding it has good criterion validity and potential for clinical assessment, and two others concluding that it demonstrates low reliability. Here, we extend this evidence base through meta-analyses of all published and unpublished studies conducted in two labs. Individual participant data was used to estimate both internal consistency and test-retest reliability across a large number of domains (k = 16) and participants (N = 1576). Results suggest that internal consistency is poor (α = .51, 95% CI [.46, .56]) and test-retest reliability is very poor (ICC = .20, 95% CI [.05, .34]). We conclude that researchers should be very cautious about choosing to employ the IRAP or when interpreting its results.","container-title":"Preprint","DOI":"10.31234/osf.io/ge3k7","note":"publisher: PsyArXiv","source":"psyarxiv.com","title":"The Implicit Relational Assessment Procedure demonstrates poor internal consistency and test-retest reliability: A meta-analysis","URL":"https://psyarxiv.com/ge3k7/","author":[{"family":"Hussey","given":"Ian"},{"family":"Drake","given":"Chad E."}],"accessed":{"date-parts":[["2020",6,12]]},"issued":{"date-parts":[["2020"]]}},"label":"page","prefix":"IRAP; for reliability meta-analysis see "}],"schema":"https://github.com/citation-style-language/schema/raw/master/csl-citation.json"} </w:instrText>
       </w:r>
       <w:r>
         <w:fldChar w:fldCharType="separate"/>
@@ -585,7 +698,7 @@
         <w:rPr>
           <w:noProof/>
         </w:rPr>
-        <w:t>(Alsheikh-Ali et al., 2011; Savage &amp; Vickers, 2009; Tedersoo et al., 2021)</w:t>
+        <w:t>(IRAP; for reliability meta-analysis see Hussey &amp; Drake, 2020)</w:t>
       </w:r>
       <w:r>
         <w:fldChar w:fldCharType="end"/>
@@ -594,58 +707,112 @@
         <w:t xml:space="preserve">. </w:t>
       </w:r>
       <w:r>
-        <w:t>Recently, a</w:t>
+        <w:t>R</w:t>
+      </w:r>
+      <w:r>
+        <w:t xml:space="preserve">eviewers raised the </w:t>
+      </w:r>
+      <w:r>
+        <w:t xml:space="preserve">concern that </w:t>
+      </w:r>
+      <w:r>
+        <w:t>the data, which came from two research</w:t>
+      </w:r>
+      <w:r>
+        <w:t xml:space="preserve"> groups</w:t>
+      </w:r>
+      <w:r>
+        <w:t xml:space="preserve">, </w:t>
+      </w:r>
+      <w:r>
+        <w:t xml:space="preserve">may not be </w:t>
+      </w:r>
+      <w:r>
+        <w:t xml:space="preserve">representative </w:t>
+      </w:r>
+      <w:r>
+        <w:t>of IRAP data collected in other labs</w:t>
+      </w:r>
+      <w:r>
+        <w:t xml:space="preserve">. </w:t>
+      </w:r>
+      <w:r>
+        <w:t>T</w:t>
+      </w:r>
+      <w:r>
+        <w:t>o</w:t>
+      </w:r>
+      <w:r>
+        <w:t xml:space="preserve"> try to</w:t>
+      </w:r>
+      <w:r>
+        <w:t xml:space="preserve"> address this point, </w:t>
+      </w:r>
+      <w:r>
+        <w:t>I contact</w:t>
+      </w:r>
+      <w:r>
+        <w:t>ed</w:t>
       </w:r>
       <w:r>
         <w:t xml:space="preserve"> </w:t>
       </w:r>
       <w:r>
-        <w:t xml:space="preserve">large </w:t>
-      </w:r>
-      <w:r>
-        <w:t>study of several thousand publications found that</w:t>
-      </w:r>
-      <w:r>
-        <w:t xml:space="preserve">, </w:t>
-      </w:r>
-      <w:r>
-        <w:t>among articles that included a statement that data was available upon request</w:t>
-      </w:r>
-      <w:r>
-        <w:t xml:space="preserve">, only 7% of datasets could be obtained </w:t>
+        <w:t xml:space="preserve">other </w:t>
+      </w:r>
+      <w:r>
+        <w:t xml:space="preserve">researchers </w:t>
+      </w:r>
+      <w:r>
+        <w:t xml:space="preserve">who had published </w:t>
+      </w:r>
+      <w:r>
+        <w:t xml:space="preserve">research using the </w:t>
+      </w:r>
+      <w:r>
+        <w:t xml:space="preserve">IRAP </w:t>
+      </w:r>
+      <w:r>
+        <w:t xml:space="preserve">to ask them to contribute </w:t>
+      </w:r>
+      <w:r>
+        <w:t xml:space="preserve">their </w:t>
+      </w:r>
+      <w:r>
+        <w:t xml:space="preserve">data to </w:t>
+      </w:r>
+      <w:r>
+        <w:t>the</w:t>
+      </w:r>
+      <w:r>
+        <w:t xml:space="preserve"> </w:t>
+      </w:r>
+      <w:r>
+        <w:t>meta-</w:t>
+      </w:r>
+      <w:r>
+        <w:t xml:space="preserve">analysis. </w:t>
+      </w:r>
+      <w:r>
+        <w:t xml:space="preserve">Often, authors </w:t>
+      </w:r>
+      <w:r>
+        <w:t xml:space="preserve">could not be contacted, didn’t reply, or declined, even when their </w:t>
+      </w:r>
+      <w:r>
+        <w:t>published articles contained explicit statements that they would share data upon request.</w:t>
+      </w:r>
+      <w:r>
+        <w:t xml:space="preserve"> </w:t>
+      </w:r>
+      <w:r>
+        <w:t xml:space="preserve">Examination of the literature showed that this anecdotal experience was the norm rather than the exception </w:t>
       </w:r>
       <w:r>
         <w:fldChar w:fldCharType="begin"/>
       </w:r>
       <w:r>
-        <w:instrText xml:space="preserve"> ADDIN ZOTERO_ITEM CSL_CITATION {"citationID":"8mRJLko0","properties":{"formattedCitation":"(Gabelica et al., 2022)","plainCitation":"(Gabelica et al., 2022)","noteIndex":0},"citationItems":[{"id":13410,"uris":["http://zotero.org/users/1687755/items/PVP6GUZK"],"itemData":{"id":13410,"type":"article-journal","container-title":"Journal of Clinical Epidemiology","DOI":"10.1016/j.jclinepi.2022.05.019","ISSN":"0895-4356, 1878-5921","issue":"0","journalAbbreviation":"Journal of Clinical Epidemiology","language":"English","note":"publisher: Elsevier","source":"www.jclinepi.com","title":"Many researchers were not compliant with their published data sharing statement: mixed-methods study","title-short":"Many researchers were not compliant with their published data sharing statement","URL":"https://www.jclinepi.com/article/S0895-4356(22)00141-X/fulltext","volume":"0","author":[{"family":"Gabelica","given":"Mirko"},{"family":"Boj</w:instrText>
-      </w:r>
-      <w:r>
-        <w:rPr>
-          <w:rFonts w:hint="eastAsia"/>
-        </w:rPr>
-        <w:instrText>č</w:instrText>
-      </w:r>
-      <w:r>
-        <w:instrText>i</w:instrText>
-      </w:r>
-      <w:r>
-        <w:rPr>
-          <w:rFonts w:hint="eastAsia"/>
-        </w:rPr>
-        <w:instrText>ć</w:instrText>
-      </w:r>
-      <w:r>
-        <w:instrText>","given":"Ru</w:instrText>
-      </w:r>
-      <w:r>
-        <w:rPr>
-          <w:rFonts w:hint="eastAsia"/>
-        </w:rPr>
-        <w:instrText>ž</w:instrText>
-      </w:r>
-      <w:r>
-        <w:instrText xml:space="preserve">ica"},{"family":"Puljak","given":"Livia"}],"accessed":{"date-parts":[["2022",6,22]]},"issued":{"date-parts":[["2022",5,29]]}}}],"schema":"https://github.com/citation-style-language/schema/raw/master/csl-citation.json"} </w:instrText>
+        <w:instrText xml:space="preserve"> ADDIN ZOTERO_ITEM CSL_CITATION {"citationID":"ZIyioKU0","properties":{"formattedCitation":"(Alsheikh-Ali et al., 2011; Gabelica et al., 2022; Savage &amp; Vickers, 2009; Tedersoo et al., 2021; Wicherts et al., 2006)","plainCitation":"(Alsheikh-Ali et al., 2011; Gabelica et al., 2022; Savage &amp; Vickers, 2009; Tedersoo et al., 2021; Wicherts et al., 2006)","noteIndex":0},"citationItems":[{"id":5237,"uris":["http://zotero.org/users/1687755/items/9U47URBE"],"itemData":{"id":5237,"type":"article-journal","abstract":"Background There is increasing interest to make primary data from published research publicly available. We aimed to assess the current status of making research data available in highly-cited journals across the scientific literature.   Methods and Results We reviewed the first 10 original research papers of 2009 published in the 50 original research journals with the highest impact factor. For each journal we documented the policies related to public availability and sharing of data. Of the 50 journals, 44 (88%) had a statement in their instructions to authors related to public availability and sharing of data. However, there was wide variation in journal requirements, ranging from requiring the sharing of all primary data related to the research to just including a statement in the published manuscript that data can be available on request. Of the 500 assessed papers, 149 (30%) were not subject to any data availability policy. Of the remaining 351 papers that were covered by some data availability policy, 208 papers (59%) did not fully adhere to the data availability instructions of the journals they were published in, most commonly (73%) by not publicly depositing microarray data. The other 143 papers that adhered to the data availability instructions did so by publicly depositing only the specific data type as required, making a statement of willingness to share, or actually sharing all the primary data. Overall, only 47 papers (9%) deposited full primary raw data online. None of the 149 papers not subject to data availability policies made their full primary data publicly available.   Conclusion A substantial proportion of original research papers published in high-impact journals are either not subject to any data availability policies, or do not adhere to the data availability instructions in their respective journals. This empiric evaluation highlights opportunities for improvement.","container-title":"PLOS ONE","DOI":"10.1371/journal.pone.0024357","ISSN":"1932-6203","issue":"9","journalAbbreviation":"PLOS ONE","page":"e24357","source":"PLoS Journals","title":"Public Availability of Published Research Data in High-Impact Journals","volume":"6","author":[{"family":"Alsheikh-Ali","given":"Alawi A."},{"family":"Qureshi","given":"Waqas"},{"family":"Al-Mallah","given":"Mouaz H."},{"family":"Ioannidis","given":"John P. A."}],"issued":{"date-parts":[["2011",9,7]]}}},{"id":13410,"uris":["http://zotero.org/users/1687755/items/PVP6GUZK"],"itemData":{"id":13410,"type":"article-journal","container-title":"Journal of Clinical Epidemiology","DOI":"10.1016/j.jclinepi.2022.05.019","ISSN":"0895-4356, 1878-5921","issue":"0","journalAbbreviation":"Journal of Clinical Epidemiology","language":"English","note":"publisher: Elsevier","source":"www.jclinepi.com","title":"Many researchers were not compliant with their published data sharing statement: mixed-methods study","title-short":"Many researchers were not compliant with their published data sharing statement","URL":"https://www.jclinepi.com/article/S0895-4356(22)00141-X/fulltext","volume":"0","author":[{"family":"Gabelica","given":"Mirko"},{"family":"Bojčić","given":"Ružica"},{"family":"Puljak","given":"Livia"}],"accessed":{"date-parts":[["2022",6,22]]},"issued":{"date-parts":[["2022",5,29]]}}},{"id":5229,"uris":["http://zotero.org/users/1687755/items/XQZ5JQ3T"],"itemData":{"id":5229,"type":"article-journal","abstract":"Background Many journals now require authors share their data with other investigators, either by depositing the data in a public repository or making it freely available upon request. These policies are explicit, but remain largely untested. We sought to determine how well authors comply with such policies by requesting data from authors who had published in one of two journals with clear data sharing policies.  Methods and Findings We requested data from ten investigators who had published in either PLoS Medicine or PLoS Clinical Trials. All responses were carefully documented. In the event that we were refused data, we reminded authors of the journal's data sharing guidelines. If we did not receive a response to our initial request, a second request was made. Following the ten requests for raw data, three investigators did not respond, four authors responded and refused to share their data, two email addresses were no longer valid, and one author requested further details. A reminder of PLoS's explicit requirement that authors share data did not change the reply from the four authors who initially refused. Only one author sent an original data set.  Conclusions We received only one of ten raw data sets requested. This suggests that journal policies requiring data sharing do not lead to authors making their data sets available to independent investigators.","container-title":"PLOS ONE","DOI":"10.1371/journal.pone.0007078","ISSN":"1932-6203","issue":"9","journalAbbreviation":"PLOS ONE","page":"e7078","source":"PLoS Journals","title":"Empirical Study of Data Sharing by Authors Publishing in PLoS Journals","volume":"4","author":[{"family":"Savage","given":"Caroline J."},{"family":"Vickers","given":"Andrew J."}],"issued":{"date-parts":[["2009",9,18]]}}},{"id":17098,"uris":["http://zotero.org/users/1687755/items/MUEEULRW"],"itemData":{"id":17098,"type":"article-journal","abstract":"Data sharing is one of the cornerstones of modern science that enables large-scale analyses and reproducibility. We evaluated data availability in research articles across nine disciplines in Nature and Science magazines and recorded corresponding authors’ concerns, requests and reasons for declining data sharing. Although data sharing has improved in the last decade and particularly in recent years, data availability and willingness to share data still differ greatly among disciplines. We observed that statements of data availability upon (reasonable) request are inefficient and should not be allowed by journals. To improve data sharing at the time of manuscript acceptance, researchers should be better motivated to release their data with real benefits such as recognition, or bonus points in grant and job applications. We recommend that data management costs should be covered by funding agencies; publicly available research data ought to be included in the evaluation of applications; and surveillance of data sharing should be enforced by both academic publishers and funders. These cross-discipline survey data are available from the plutoF repository.","container-title":"Scientific Data","DOI":"10.1038/s41597-021-00981-0","ISSN":"2052-4463","issue":"1","journalAbbreviation":"Sci Data","language":"en","license":"2021 The Author(s)","note":"number: 1\npublisher: Nature Publishing Group","page":"192","source":"www.nature.com","title":"Data sharing practices and data availability upon request differ across scientific disciplines","volume":"8","author":[{"family":"Tedersoo","given":"Leho"},{"family":"Küngas","given":"Rainer"},{"family":"Oras","given":"Ester"},{"family":"Köster","given":"Kajar"},{"family":"Eenmaa","given":"Helen"},{"family":"Leijen","given":"Äli"},{"family":"Pedaste","given":"Margus"},{"family":"Raju","given":"Marju"},{"family":"Astapova","given":"Anastasiya"},{"family":"Lukner","given":"Heli"},{"family":"Kogermann","given":"Karin"},{"family":"Sepp","given":"Tuul"}],"issued":{"date-parts":[["2021",7,27]]}}},{"id":5219,"uris":["http://zotero.org/users/1687755/items/N9459WR9"],"itemData":{"id":5219,"type":"article-journal","container-title":"American Psychologist","DOI":"10.1037/0003-066X.61.7.726","ISSN":"1935-990X, 0003-066X","issue":"7","language":"en","page":"726-728","source":"CrossRef","title":"The poor availability of psychological research data for reanalysis","volume":"61","author":[{"family":"Wicherts","given":"Jelte M."},{"family":"Borsboom","given":"Denny"},{"family":"Kats","given":"Judith"},{"family":"Molenaar","given":"Dylan"}],"issued":{"date-parts":[["2006"]]}}}],"schema":"https://github.com/citation-style-language/schema/raw/master/csl-citation.json"} </w:instrText>
       </w:r>
       <w:r>
         <w:fldChar w:fldCharType="separate"/>
@@ -654,42 +821,22 @@
         <w:rPr>
           <w:noProof/>
         </w:rPr>
-        <w:t>(Gabelica et al., 2022)</w:t>
+        <w:t>(Alsheikh-Ali et al., 2011; Gabelica et al., 2022; Savage &amp; Vickers, 2009; Tedersoo et al., 2021; Wicherts et al., 2006)</w:t>
       </w:r>
       <w:r>
         <w:fldChar w:fldCharType="end"/>
       </w:r>
       <w:r>
-        <w:t>.</w:t>
-      </w:r>
-      <w:r>
-        <w:t xml:space="preserve"> </w:t>
-      </w:r>
-    </w:p>
-    <w:p>
-      <w:r>
-        <w:t>The motivation for this study</w:t>
-      </w:r>
-      <w:r>
-        <w:t>, and the choice of the specific literature in which I examined,</w:t>
-      </w:r>
-      <w:r>
-        <w:t xml:space="preserve"> came from my own experience of the difficult</w:t>
-      </w:r>
-      <w:r>
-        <w:t>y</w:t>
-      </w:r>
-      <w:r>
-        <w:t xml:space="preserve"> of obtaining data upon request. </w:t>
-      </w:r>
-      <w:r>
-        <w:t xml:space="preserve">Recently, I received peer reviews for a manuscript I wrote that meta-analysed the reliability of the Implicit Relational Assessment Procedure </w:t>
+        <w:t xml:space="preserve">. </w:t>
+      </w:r>
+      <w:r>
+        <w:t xml:space="preserve">Only one study to date has examined the prevalence of Data Availability Statements within the behavioral research community, finding a very low prevalence </w:t>
       </w:r>
       <w:r>
         <w:fldChar w:fldCharType="begin"/>
       </w:r>
       <w:r>
-        <w:instrText xml:space="preserve"> ADDIN ZOTERO_ITEM CSL_CITATION {"citationID":"a2WlaP5z","properties":{"formattedCitation":"(IRAP; for reliability meta-analysis see Hussey &amp; Drake, 2020)","plainCitation":"(IRAP; for reliability meta-analysis see Hussey &amp; Drake, 2020)","noteIndex":0},"citationItems":[{"id":12684,"uris":["http://zotero.org/users/1687755/items/MU3ZSDRR"],"itemData":{"id":12684,"type":"article-journal","abstract":"Evidence for the IRAP’s reliability and validity is mixed, with one meta-analysis concluding it has good criterion validity and potential for clinical assessment, and two others concluding that it demonstrates low reliability. Here, we extend this evidence base through meta-analyses of all published and unpublished studies conducted in two labs. Individual participant data was used to estimate both internal consistency and test-retest reliability across a large number of domains (k = 16) and participants (N = 1576). Results suggest that internal consistency is poor (α = .51, 95% CI [.46, .56]) and test-retest reliability is very poor (ICC = .20, 95% CI [.05, .34]). We conclude that researchers should be very cautious about choosing to employ the IRAP or when interpreting its results.","container-title":"Preprint","DOI":"10.31234/osf.io/ge3k7","note":"publisher: PsyArXiv","source":"psyarxiv.com","title":"The Implicit Relational Assessment Procedure demonstrates poor internal consistency and test-retest reliability: A meta-analysis","URL":"https://psyarxiv.com/ge3k7/","author":[{"family":"Hussey","given":"Ian"},{"family":"Drake","given":"Chad E."}],"accessed":{"date-parts":[["2020",6,12]]},"issued":{"date-parts":[["2020"]]}},"label":"page","prefix":"IRAP; for reliability meta-analysis see "}],"schema":"https://github.com/citation-style-language/schema/raw/master/csl-citation.json"} </w:instrText>
+        <w:instrText xml:space="preserve"> ADDIN ZOTERO_ITEM CSL_CITATION {"citationID":"rEaH03OL","properties":{"formattedCitation":"(6.2%: Lear et al., 2023)","plainCitation":"(6.2%: Lear et al., 2023)","noteIndex":0},"citationItems":[{"id":17393,"uris":["http://zotero.org/users/1687755/items/S8HA9XTK"],"itemData":{"id":17393,"type":"article-journal","abstract":"Increasing openness, transparency, and reproducibility in contextual behavioral science (CBS) through incorporating CBS-consistent open science practices was identified as a key aim of the ACBS Research Task Force. However, little data exist on the prevalence of open science practices currently being used in CBS research. This study aimed to address this gap by auditing the prevalence of open science and reproducibility practices in studies published in the Journal of Contextual Behavioral Science across 1 year, prior to the journal’s adoption of open science recommendations (July 2020 – July 2021). Aims of the study were twofold: first, to characterize current use of open science and reproducibility practices in JCBS to serve as a point for future comparison; second, to compare the rate of open science and reproducibility practices in JCBS, the flagship journal for contextual behavioral science, against two recently published audits of top clinical psychology journals. Domains audited were use of pre-registration, practices to ensure adequate power, data availability statements, use of standard reporting guidelines, preprints, conflict of interest statements, and resource and code sharing. Results indicated that studies published in JCBS had low rates of pre-registration, data availability statements, preprint posting, and resource and code sharing. Use of mandated standardized reporting guidelines and conflict of interest disclosures, both required by JCBS at the time of the audit, reflected relative strengths. Power for correlational studies was superior to power for experimental studies; the latter reflected a relative weakness compared to other clinical psychology journals. Rates of practices required by JCBS were significantly higher than those not required. JCBS may consider strongly encouraging or mandating other open science practices to incentivize researchers to use them.","container-title":"Journal of Contextual Behavioral Science","DOI":"10.1016/j.jcbs.2023.03.017","ISSN":"22121447","journalAbbreviation":"Journal of Contextual Behavioral Science","language":"en","page":"207-214","source":"DOI.org (Crossref)","title":"Transparency and reproducibility in the journal of contextual behavioral science: An audit study","title-short":"Transparency and reproducibility in the journal of contextual behavioral science","volume":"28","author":[{"family":"Lear","given":"M. Kati"},{"family":"Spata","given":"Angelica"},{"family":"Tittler","given":"Meredith"},{"family":"Fishbein","given":"Joel N."},{"family":"Arch","given":"Joanna J."},{"family":"Luoma","given":"Jason B."}],"issued":{"date-parts":[["2023",4]]}},"label":"page","prefix":"6.2%: "}],"schema":"https://github.com/citation-style-language/schema/raw/master/csl-citation.json"} </w:instrText>
       </w:r>
       <w:r>
         <w:fldChar w:fldCharType="separate"/>
@@ -698,163 +845,25 @@
         <w:rPr>
           <w:noProof/>
         </w:rPr>
-        <w:t>(IRAP; for reliability meta-analysis see Hussey &amp; Drake, 2020)</w:t>
+        <w:t>(6.2%: Lear et al., 2023)</w:t>
       </w:r>
       <w:r>
         <w:fldChar w:fldCharType="end"/>
       </w:r>
       <w:r>
-        <w:t xml:space="preserve">. </w:t>
-      </w:r>
-      <w:r>
-        <w:t>R</w:t>
-      </w:r>
-      <w:r>
-        <w:t xml:space="preserve">eviewers raised the </w:t>
-      </w:r>
-      <w:r>
-        <w:t xml:space="preserve">concern that </w:t>
-      </w:r>
-      <w:r>
-        <w:t>the data, which came from two research</w:t>
-      </w:r>
-      <w:r>
-        <w:t xml:space="preserve"> groups</w:t>
-      </w:r>
-      <w:r>
-        <w:t xml:space="preserve">, </w:t>
-      </w:r>
-      <w:r>
-        <w:t xml:space="preserve">may not be </w:t>
-      </w:r>
-      <w:r>
-        <w:t xml:space="preserve">representative </w:t>
-      </w:r>
-      <w:r>
-        <w:t>of IRAP data collected in other labs</w:t>
-      </w:r>
-      <w:r>
-        <w:t xml:space="preserve">. </w:t>
-      </w:r>
-      <w:r>
-        <w:t>In order to</w:t>
-      </w:r>
-      <w:r>
-        <w:t xml:space="preserve"> try to</w:t>
-      </w:r>
-      <w:r>
-        <w:t xml:space="preserve"> address this point, </w:t>
-      </w:r>
-      <w:r>
-        <w:t>I contact</w:t>
-      </w:r>
-      <w:r>
-        <w:t>ed</w:t>
-      </w:r>
-      <w:r>
-        <w:t xml:space="preserve"> </w:t>
-      </w:r>
-      <w:r>
-        <w:t xml:space="preserve">other </w:t>
-      </w:r>
-      <w:r>
-        <w:t xml:space="preserve">researchers </w:t>
-      </w:r>
-      <w:r>
-        <w:t xml:space="preserve">who had published </w:t>
-      </w:r>
-      <w:r>
-        <w:t xml:space="preserve">research using the </w:t>
-      </w:r>
-      <w:r>
-        <w:t xml:space="preserve">IRAP </w:t>
-      </w:r>
-      <w:r>
-        <w:t xml:space="preserve">to ask them to contribute </w:t>
-      </w:r>
-      <w:r>
-        <w:t xml:space="preserve">their </w:t>
-      </w:r>
-      <w:r>
-        <w:t xml:space="preserve">data to </w:t>
-      </w:r>
-      <w:r>
-        <w:t>the</w:t>
-      </w:r>
-      <w:r>
-        <w:t xml:space="preserve"> </w:t>
-      </w:r>
-      <w:r>
-        <w:t>meta-</w:t>
-      </w:r>
-      <w:r>
-        <w:t xml:space="preserve">analysis. </w:t>
-      </w:r>
-      <w:r>
-        <w:t xml:space="preserve">Often, authors </w:t>
-      </w:r>
-      <w:r>
-        <w:t xml:space="preserve">could not be contacted, didn’t reply, or declined, even when their </w:t>
-      </w:r>
-      <w:r>
-        <w:t>published articles contained explicit statements that they would share data upon request.</w:t>
-      </w:r>
-      <w:r>
-        <w:t xml:space="preserve"> </w:t>
-      </w:r>
-      <w:r>
-        <w:t xml:space="preserve">Examination of the literature showed that this anecdotal experience was the norm rather than the exception </w:t>
-      </w:r>
-      <w:r>
-        <w:fldChar w:fldCharType="begin"/>
-      </w:r>
-      <w:r>
-        <w:instrText xml:space="preserve"> ADDIN ZOTERO_ITEM CSL_CITATION {"citationID":"ZIyioKU0","properties":{"formattedCitation":"(Alsheikh-Ali et al., 2011; Gabelica et al., 2022; Savage &amp; Vickers, 2009; Tedersoo et al., 2021; Wicherts et al., 2006)","plainCitation":"(Alsheikh-Ali et al., 2011; Gabelica et al., 2022; Savage &amp; Vickers, 2009; Tedersoo et al., 2021; Wicherts et al., 2006)","noteIndex":0},"citationItems":[{"id":5237,"uris":["http://zotero.org/users/1687755/items/9U47URBE"],"itemData":{"id":5237,"type":"article-journal","abstract":"Background There is increasing interest to make primary data from published research publicly available. We aimed to assess the current status of making research data available in highly-cited journals across the scientific literature.   Methods and Results We reviewed the first 10 original research papers of 2009 published in the 50 original research journals with the highest impact factor. For each journal we documented the policies related to public availability and sharing of data. Of the 50 journals, 44 (88%) had a statement in their instructions to authors related to public availability and sharing of data. However, there was wide variation in journal requirements, ranging from requiring the sharing of all primary data related to the research to just including a statement in the published manuscript that data can be available on request. Of the 500 assessed papers, 149 (30%) were not subject to any data availability policy. Of the remaining 351 papers that were covered by some data availability policy, 208 papers (59%) did not fully adhere to the data availability instructions of the journals they were published in, most commonly (73%) by not publicly depositing microarray data. The other 143 papers that adhered to the data availability instructions did so by publicly depositing only the specific data type as required, making a statement of willingness to share, or actually sharing all the primary data. Overall, only 47 papers (9%) deposited full primary raw data online. None of the 149 papers not subject to data availability policies made their full primary data publicly available.   Conclusion A substantial proportion of original research papers published in high-impact journals are either not subject to any data availability policies, or do not adhere to the data availability instructions in their respective journals. This empiric evaluation highlights opportunities for improvement.","container-title":"PLOS ONE","DOI":"10.1371/journal.pone.0024357","ISSN":"1932-6203","issue":"9","journalAbbreviation":"PLOS ONE","page":"e24357","source":"PLoS Journals","title":"Public Availability of Published Research Data in High-Impact Journals","volume":"6","author":[{"family":"Alsheikh-Ali","given":"Alawi A."},{"family":"Qureshi","given":"Waqas"},{"family":"Al-Mallah","given":"Mouaz H."},{"family":"Ioannidis","given":"John P. A."}],"issued":{"date-parts":[["2011",9,7]]}}},{"id":13410,"uris":["http://zotero.org/users/1687755/items/PVP6GUZK"],"itemData":{"id":13410,"type":"article-journal","container-title":"Journal of Clinical Epidemiology","DOI":"10.1016/j.jclinepi.2022.05.019","ISSN":"0895-4356, 1878-5921","issue":"0","journalAbbreviation":"Journal of Clinical Epidemiology","language":"English","note":"publisher: Elsevier","source":"www.jclinepi.com","title":"Many researchers were not compliant with their published data sharing statement: mixed-methods study","title-short":"Many researchers were not compliant with their published data sharing statement","URL":"https://www.jclinepi.com/article/S0895-4356(22)00141-X/fulltext","volume":"0","author":[{"family":"Gabelica","given":"Mirko"},{"family":"Bojčić","given":"Ružica"},{"family":"Puljak","given":"Livia"}],"accessed":{"date-parts":[["2022",6,22]]},"issued":{"date-parts":[["2022",5,29]]}}},{"id":5229,"uris":["http://zotero.org/users/1687755/items/XQZ5JQ3T"],"itemData":{"id":5229,"type":"article-journal","abstract":"Background Many journals now require authors share their data with other investigators, either by depositing the data in a public repository or making it freely available upon request. These policies are explicit, but remain largely untested. We sought to determine how well authors comply with such policies by requesting data from authors who had published in one of two journals with clear data sharing policies.  Methods and Findings We requested data from ten investigators who had published in either PLoS Medicine or PLoS Clinical Trials. All responses were carefully documented. In the event that we were refused data, we reminded authors of the journal's data sharing guidelines. If we did not receive a response to our initial request, a second request was made. Following the ten requests for raw data, three investigators did not respond, four authors responded and refused to share their data, two email addresses were no longer valid, and one author requested further details. A reminder of PLoS's explicit requirement that authors share data did not change the reply from the four authors who initially refused. Only one author sent an original data set.  Conclusions We received only one of ten raw data sets requested. This suggests that journal policies requiring data sharing do not lead to authors making their data sets available to independent investigators.","container-title":"PLOS ONE","DOI":"10.1371/journal.pone.0007078","ISSN":"1932-6203","issue":"9","journalAbbreviation":"PLOS ONE","page":"e7078","source":"PLoS Journals","title":"Empirical Study of Data Sharing by Authors Publishing in PLoS Journals","volume":"4","author":[{"family":"Savage","given":"Caroline J."},{"family":"Vickers","given":"Andrew J."}],"issued":{"date-parts":[["2009",9,18]]}}},{"id":17098,"uris":["http://zotero.org/users/1687755/items/MUEEULRW"],"itemData":{"id":17098,"type":"article-journal","abstract":"Data sharing is one of the cornerstones of modern science that enables large-scale analyses and reproducibility. We evaluated data availability in research articles across nine disciplines in Nature and Science magazines and recorded corresponding authors’ concerns, requests and reasons for declining data sharing. Although data sharing has improved in the last decade and particularly in recent years, data availability and willingness to share data still differ greatly among disciplines. We observed that statements of data availability upon (reasonable) request are inefficient and should not be allowed by journals. To improve data sharing at the time of manuscript acceptance, researchers should be better motivated to release their data with real benefits such as recognition, or bonus points in grant and job applications. We recommend that data management costs should be covered by funding agencies; publicly available research data ought to be included in the evaluation of applications; and surveillance of data sharing should be enforced by both academic publishers and funders. These cross-discipline survey data are available from the plutoF repository.","container-title":"Scientific Data","DOI":"10.1038/s41597-021-00981-0","ISSN":"2052-4463","issue":"1","journalAbbreviation":"Sci Data","language":"en","license":"2021 The Author(s)","note":"number: 1\npublisher: Nature Publishing Group","page":"192","source":"www.nature.com","title":"Data sharing practices and data availability upon request differ across scientific disciplines","volume":"8","author":[{"family":"Tedersoo","given":"Leho"},{"family":"Küngas","given":"Rainer"},{"family":"Oras","given":"Ester"},{"family":"Köster","given":"Kajar"},{"family":"Eenmaa","given":"Helen"},{"family":"Leijen","given":"Äli"},{"family":"Pedaste","given":"Margus"},{"family":"Raju","given":"Marju"},{"family":"Astapova","given":"Anastasiya"},{"family":"Lukner","given":"Heli"},{"family":"Kogermann","given":"Karin"},{"family":"Sepp","given":"Tuul"}],"issued":{"date-parts":[["2021",7,27]]}}},{"id":5219,"uris":["http://zotero.org/users/1687755/items/N9459WR9"],"itemData":{"id":5219,"type":"article-journal","container-title":"American Psychologist","DOI":"10.1037/0003-066X.61.7.726","ISSN":"1935-990X, 0003-066X","issue":"7","language":"en","page":"726-728","source":"CrossRef","title":"The poor availability of psychological research data for reanalysis","volume":"61","author":[{"family":"Wicherts","given":"Jelte M."},{"family":"Borsboom","given":"Denny"},{"family":"Kats","given":"Judith"},{"family":"Molenaar","given":"Dylan"}],"issued":{"date-parts":[["2006"]]}}}],"schema":"https://github.com/citation-style-language/schema/raw/master/csl-citation.json"} </w:instrText>
-      </w:r>
-      <w:r>
-        <w:fldChar w:fldCharType="separate"/>
-      </w:r>
-      <w:r>
-        <w:rPr>
-          <w:noProof/>
-        </w:rPr>
-        <w:t>(Alsheikh-Ali et al., 2011; Gabelica et al., 2022; Savage &amp; Vickers, 2009; Tedersoo et al., 2021; Wicherts et al., 2006)</w:t>
-      </w:r>
-      <w:r>
-        <w:fldChar w:fldCharType="end"/>
-      </w:r>
-      <w:r>
-        <w:t xml:space="preserve">. </w:t>
-      </w:r>
-      <w:r>
-        <w:t xml:space="preserve">Only one study to date has examined the prevalence of Data Availability Statements within the behavioral research community, finding a very low prevalence </w:t>
-      </w:r>
-      <w:r>
-        <w:fldChar w:fldCharType="begin"/>
-      </w:r>
-      <w:r>
-        <w:instrText xml:space="preserve"> ADDIN ZOTERO_ITEM CSL_CITATION {"citationID":"rEaH03OL","properties":{"formattedCitation":"(6.2%: Lear et al., 2023)","plainCitation":"(6.2%: Lear et al., 2023)","noteIndex":0},"citationItems":[{"id":17393,"uris":["http://zotero.org/users/1687755/items/S8HA9XTK"],"itemData":{"id":17393,"type":"article-journal","abstract":"Increasing openness, transparency, and reproducibility in contextual behavioral science (CBS) through incorporating CBS-consistent open science practices was identified as a key aim of the ACBS Research Task Force. However, little data exist on the prevalence of open science practices currently being used in CBS research. This study aimed to address this gap by auditing the prevalence of open science and reproducibility practices in studies published in the Journal of Contextual Behavioral Science across 1 year, prior to the journal’s adoption of open science recommendations (July 2020 – July 2021). Aims of the study were twofold: first, to characterize current use of open science and reproducibility practices in JCBS to serve as a point for future comparison; second, to compare the rate of open science and reproducibility practices in JCBS, the flagship journal for contextual behavioral science, against two recently published audits of top clinical psychology journals. Domains audited were use of pre-registration, practices to ensure adequate power, data availability statements, use of standard reporting guidelines, preprints, conflict of interest statements, and resource and code sharing. Results indicated that studies published in JCBS had low rates of pre-registration, data availability statements, preprint posting, and resource and code sharing. Use of mandated standardized reporting guidelines and conflict of interest disclosures, both required by JCBS at the time of the audit, reflected relative strengths. Power for correlational studies was superior to power for experimental studies; the latter reflected a relative weakness compared to other clinical psychology journals. Rates of practices required by JCBS were significantly higher than those not required. JCBS may consider strongly encouraging or mandating other open science practices to incentivize researchers to use them.","container-title":"Journal of Contextual Behavioral Science","DOI":"10.1016/j.jcbs.2023.03.017","ISSN":"22121447","journalAbbreviation":"Journal of Contextual Behavioral Science","language":"en","page":"207-214","source":"DOI.org (Crossref)","title":"Transparency and reproducibility in the journal of contextual behavioral science: An audit study","title-short":"Transparency and reproducibility in the journal of contextual behavioral science","volume":"28","author":[{"family":"Lear","given":"M. Kati"},{"family":"Spata","given":"Angelica"},{"family":"Tittler","given":"Meredith"},{"family":"Fishbein","given":"Joel N."},{"family":"Arch","given":"Joanna J."},{"family":"Luoma","given":"Jason B."}],"issued":{"date-parts":[["2023",4]]}},"label":"page","prefix":"6.2%: "}],"schema":"https://github.com/citation-style-language/schema/raw/master/csl-citation.json"} </w:instrText>
-      </w:r>
-      <w:r>
-        <w:fldChar w:fldCharType="separate"/>
-      </w:r>
-      <w:r>
-        <w:rPr>
-          <w:noProof/>
-        </w:rPr>
-        <w:t>(6.2%: Lear et al., 2023)</w:t>
-      </w:r>
-      <w:r>
-        <w:fldChar w:fldCharType="end"/>
-      </w:r>
-      <w:r>
         <w:t xml:space="preserve">. However, this study was limited to the inspection of a single journal, the Journal of Contextual Behavioral Science. </w:t>
       </w:r>
       <w:r>
         <w:t xml:space="preserve">This study seeks to provide convergent evidence via different means, by studying data sharing in publications using a task generated by and mostly used by the behavioral research community, agnostic to which journal it is published in. </w:t>
       </w:r>
       <w:r>
-        <w:t xml:space="preserve">Additionally, whereas Lear et al. (2023) examined articles published in a single year, the current work examines a five year period in order to examine trends across them. </w:t>
+        <w:t>Additionally, whereas Lear et al. (2023) examined articles published in a single year, the current work examines a five</w:t>
+      </w:r>
+      <w:r>
+        <w:t>-</w:t>
+      </w:r>
+      <w:r>
+        <w:t xml:space="preserve">year period to examine trends across them. </w:t>
       </w:r>
     </w:p>
     <w:p>
@@ -919,13 +928,7 @@
         <w:t>due to the original author’s requirements</w:t>
       </w:r>
       <w:r>
-        <w:t xml:space="preserve">, </w:t>
-      </w:r>
-      <w:r>
-        <w:t xml:space="preserve">cannot be publicly shared </w:t>
-      </w:r>
-      <w:r>
-        <w:t xml:space="preserve">but can be shared privately are </w:t>
+        <w:t xml:space="preserve">, cannot be publicly shared but can be shared privately are </w:t>
       </w:r>
       <w:r>
         <w:t xml:space="preserve">available upon request </w:t>
@@ -987,16 +990,19 @@
         <w:t>would</w:t>
       </w:r>
       <w:r>
-        <w:t xml:space="preserve"> not share them with others. These datasets may be available from the original authors upon request. The existence and availability of each dataset is </w:t>
-      </w:r>
-      <w:r>
-        <w:t>documented in the supplementary materials</w:t>
+        <w:t xml:space="preserve"> not share them with others. These datasets may be available from the original authors upon request. The existence and availability of each dataset is documented in the supplementary materials</w:t>
       </w:r>
       <w:r>
         <w:t xml:space="preserve"> </w:t>
       </w:r>
       <w:r>
-        <w:t>(see above URL)</w:t>
+        <w:t xml:space="preserve">(see </w:t>
+      </w:r>
+      <w:r>
+        <w:t xml:space="preserve">the </w:t>
+      </w:r>
+      <w:r>
+        <w:t>above URL)</w:t>
       </w:r>
       <w:r>
         <w:t>.</w:t>
@@ -1033,7 +1039,10 @@
         <w:t xml:space="preserve">In order to choose the articles that I would attempt to obtain the data for, </w:t>
       </w:r>
       <w:r>
-        <w:t xml:space="preserve">I employed an existing systematic search of the published IRAP literature (2006 to 2022, in English, listed in the Web of Science or </w:t>
+        <w:t xml:space="preserve">I employed an existing systematic search of the published IRAP literature </w:t>
+      </w:r>
+      <w:r>
+        <w:t xml:space="preserve">(2006 to 2022, in English, listed in the Web of Science or </w:t>
       </w:r>
       <w:proofErr w:type="spellStart"/>
       <w:r>
@@ -2092,17 +2101,98 @@
         <w:t xml:space="preserve">Interestingly, three of the top four journals have data sharing policies that require data sharing. </w:t>
       </w:r>
       <w:r>
-        <w:t xml:space="preserve">The Psychological Record requires data sharing except in circumstances that must be justified at time of submission: “A submission to the journal implies that materials described in the manuscript, including all relevant raw data, will be freely available to any researcher wishing to use them for non-commercial purposes, without breaching participant </w:t>
+        <w:t xml:space="preserve">The Psychological Record requires data sharing except in circumstances that must be justified at </w:t>
+      </w:r>
+      <w:r>
+        <w:t xml:space="preserve">the </w:t>
+      </w:r>
+      <w:r>
+        <w:t xml:space="preserve">time of submission: “A submission to the journal implies that materials described in the manuscript, including all relevant raw data, will be freely available to any researcher wishing to use them for non-commercial purposes, without breaching participant confidentiality… All original research must include a </w:t>
+      </w:r>
+      <w:r>
+        <w:t>Data Availability Statement</w:t>
+      </w:r>
+      <w:r>
+        <w:t>.”</w:t>
+      </w:r>
+      <w:r>
+        <w:t xml:space="preserve"> </w:t>
+      </w:r>
+      <w:r>
+        <w:fldChar w:fldCharType="begin"/>
+      </w:r>
+      <w:r>
+        <w:instrText xml:space="preserve"> ADDIN ZOTERO_ITEM CSL_CITATION {"citationID":"Bwyn7xdV","properties":{"formattedCitation":"(The Psychological Record, 2023)","plainCitation":"(The Psychological Record, 2023)","noteIndex":0},"citationItems":[{"id":17071,"uris":["http://zotero.org/users/1687755/items/TGGGQMEZ"],"itemData":{"id":17071,"type":"webpage","abstract":"Editorial Process All manuscripts will be considered for suitability for publication in The Psychological Record by the ...","container-title":"Springer","language":"en","title":"Instructions for Authors","URL":"https://www.springer.com/journal/40732/submission-guidelines","author":[{"literal":"The Psychological Record"}],"accessed":{"date-parts":[["2023",3,23]]},"issued":{"date-parts":[["2023"]]}}}],"schema":"https://github.com/citation-style-language/schema/raw/master/csl-citation.json"} </w:instrText>
+      </w:r>
+      <w:r>
+        <w:fldChar w:fldCharType="separate"/>
+      </w:r>
+      <w:r>
+        <w:rPr>
+          <w:noProof/>
+        </w:rPr>
+        <w:t>(The Psychological Record, 2023)</w:t>
+      </w:r>
+      <w:r>
+        <w:fldChar w:fldCharType="end"/>
+      </w:r>
+      <w:r>
+        <w:t xml:space="preserve">. </w:t>
+      </w:r>
+      <w:r>
+        <w:t xml:space="preserve">The </w:t>
+      </w:r>
+      <w:r>
+        <w:t>International Journal of Psychology &amp; Psychological Therapy does not have a data sharing policy</w:t>
+      </w:r>
+      <w:r>
+        <w:t xml:space="preserve"> </w:t>
+      </w:r>
+      <w:r>
+        <w:fldChar w:fldCharType="begin"/>
+      </w:r>
+      <w:r>
+        <w:instrText xml:space="preserve"> ADDIN ZOTERO_ITEM CSL_CITATION {"citationID":"Y4uVcvAk","properties":{"formattedCitation":"(International Journal of Psychology and Psychological Therapy, 2023)","plainCitation":"(International Journal of Psychology and Psychological Therapy, 2023)","noteIndex":0},"citationItems":[{"id":17073,"uris":["http://zotero.org/users/1687755/items/DXB98YFY"],"itemData":{"id":17073,"type":"webpage","title":"Authors Guidelines","URL":"https://www.ijpsy.com/normas.html","author":[{"literal":"International Journal of Psychology and Psychological Therapy"}],"accessed":{"date-parts":[["2023",3,23]]},"issued":{"date-parts":[["2023"]]}}}],"schema":"https://github.com/citation-style-language/schema/raw/master/csl-citation.json"} </w:instrText>
+      </w:r>
+      <w:r>
+        <w:fldChar w:fldCharType="separate"/>
+      </w:r>
+      <w:r>
+        <w:rPr>
+          <w:noProof/>
+        </w:rPr>
+        <w:t>(International Journal of Psychology and Psychological Therapy, 2023)</w:t>
+      </w:r>
+      <w:r>
+        <w:fldChar w:fldCharType="end"/>
+      </w:r>
+      <w:r>
+        <w:t xml:space="preserve">. The </w:t>
+      </w:r>
+      <w:r>
+        <w:t xml:space="preserve">Journal of Contextual Behavioral Science requires data sharing except in circumstances that must be justified at </w:t>
+      </w:r>
+      <w:r>
+        <w:t xml:space="preserve">the </w:t>
+      </w:r>
+      <w:r>
+        <w:t xml:space="preserve">time of submission: “It is expected that all authors who publish in the Journal of Contextual Behavioral Science will share data upon reasonable request. Therefore, we </w:t>
       </w:r>
       <w:r>
         <w:lastRenderedPageBreak/>
-        <w:t xml:space="preserve">confidentiality… All original research must include a </w:t>
-      </w:r>
-      <w:r>
-        <w:t>Data Availability Statement</w:t>
-      </w:r>
-      <w:r>
-        <w:t>.”</w:t>
+        <w:t>ask authors who do not already have their data openly available to the public to include an author note indicating</w:t>
+      </w:r>
+      <w:r>
+        <w:t xml:space="preserve"> ‘</w:t>
+      </w:r>
+      <w:r>
+        <w:t>Data is available upon reasonable request</w:t>
+      </w:r>
+      <w:r>
+        <w:t>’</w:t>
+      </w:r>
+      <w:r>
+        <w:t>. Authors can request to leave this note out if they can provide an adequately strong justification for not doing so in the cover letter.”</w:t>
       </w:r>
       <w:r>
         <w:t xml:space="preserve"> </w:t>
@@ -2111,7 +2201,7 @@
         <w:fldChar w:fldCharType="begin"/>
       </w:r>
       <w:r>
-        <w:instrText xml:space="preserve"> ADDIN ZOTERO_ITEM CSL_CITATION {"citationID":"Bwyn7xdV","properties":{"formattedCitation":"(The Psychological Record, 2023)","plainCitation":"(The Psychological Record, 2023)","noteIndex":0},"citationItems":[{"id":17071,"uris":["http://zotero.org/users/1687755/items/TGGGQMEZ"],"itemData":{"id":17071,"type":"webpage","abstract":"Editorial Process All manuscripts will be considered for suitability for publication in The Psychological Record by the ...","container-title":"Springer","language":"en","title":"Instructions for Authors","URL":"https://www.springer.com/journal/40732/submission-guidelines","author":[{"literal":"The Psychological Record"}],"accessed":{"date-parts":[["2023",3,23]]},"issued":{"date-parts":[["2023"]]}}}],"schema":"https://github.com/citation-style-language/schema/raw/master/csl-citation.json"} </w:instrText>
+        <w:instrText xml:space="preserve"> ADDIN ZOTERO_ITEM CSL_CITATION {"citationID":"1T1LX1Zf","properties":{"formattedCitation":"(Journal of Contextual Behavioral Science, 2023)","plainCitation":"(Journal of Contextual Behavioral Science, 2023)","noteIndex":0},"citationItems":[{"id":17075,"uris":["http://zotero.org/users/1687755/items/D44EMJYR"],"itemData":{"id":17075,"type":"webpage","title":"Guide for Authors","URL":"https://www.ijpsy.com/normas.html","author":[{"literal":"Journal of Contextual Behavioral Science"}],"accessed":{"date-parts":[["2023",3,23]]},"issued":{"date-parts":[["2023"]]}}}],"schema":"https://github.com/citation-style-language/schema/raw/master/csl-citation.json"} </w:instrText>
       </w:r>
       <w:r>
         <w:fldChar w:fldCharType="separate"/>
@@ -2120,19 +2210,40 @@
         <w:rPr>
           <w:noProof/>
         </w:rPr>
-        <w:t>(The Psychological Record, 2023)</w:t>
+        <w:t>(Journal of Contextual Behavioral Science, 2023)</w:t>
       </w:r>
       <w:r>
         <w:fldChar w:fldCharType="end"/>
       </w:r>
       <w:r>
-        <w:t xml:space="preserve">. </w:t>
-      </w:r>
-      <w:r>
-        <w:t xml:space="preserve">The </w:t>
-      </w:r>
-      <w:r>
-        <w:t>International Journal of Psychology &amp; Psychological Therapy does not have a data sharing policy</w:t>
+        <w:t xml:space="preserve">. Finally, Frontiers </w:t>
+      </w:r>
+      <w:r>
+        <w:t xml:space="preserve">requires data sharing except in circumstances that must be justified at </w:t>
+      </w:r>
+      <w:r>
+        <w:t xml:space="preserve">the </w:t>
+      </w:r>
+      <w:r>
+        <w:t>time of submission: “Frontiers requires that authors make the</w:t>
+      </w:r>
+      <w:r>
+        <w:t xml:space="preserve"> ‘</w:t>
+      </w:r>
+      <w:r>
+        <w:t>minimal data set</w:t>
+      </w:r>
+      <w:r>
+        <w:t>’</w:t>
+      </w:r>
+      <w:r>
+        <w:t xml:space="preserve"> underlying the findings described and used to reach the conclusions of the manuscript, available to any qualified researchers</w:t>
+      </w:r>
+      <w:r>
+        <w:t>.</w:t>
+      </w:r>
+      <w:r>
+        <w:t>”</w:t>
       </w:r>
       <w:r>
         <w:t xml:space="preserve"> </w:t>
@@ -2141,7 +2252,7 @@
         <w:fldChar w:fldCharType="begin"/>
       </w:r>
       <w:r>
-        <w:instrText xml:space="preserve"> ADDIN ZOTERO_ITEM CSL_CITATION {"citationID":"Y4uVcvAk","properties":{"formattedCitation":"(International Journal of Psychology and Psychological Therapy, 2023)","plainCitation":"(International Journal of Psychology and Psychological Therapy, 2023)","noteIndex":0},"citationItems":[{"id":17073,"uris":["http://zotero.org/users/1687755/items/DXB98YFY"],"itemData":{"id":17073,"type":"webpage","title":"Authors Guidelines","URL":"https://www.ijpsy.com/normas.html","author":[{"literal":"International Journal of Psychology and Psychological Therapy"}],"accessed":{"date-parts":[["2023",3,23]]},"issued":{"date-parts":[["2023"]]}}}],"schema":"https://github.com/citation-style-language/schema/raw/master/csl-citation.json"} </w:instrText>
+        <w:instrText xml:space="preserve"> ADDIN ZOTERO_ITEM CSL_CITATION {"citationID":"nrFghl2p","properties":{"formattedCitation":"(Frontiers, 2023)","plainCitation":"(Frontiers, 2023)","noteIndex":0},"citationItems":[{"id":17076,"uris":["http://zotero.org/users/1687755/items/2E8RXIBH"],"itemData":{"id":17076,"type":"webpage","abstract":"All submissions to Frontiers must align with our and COPE ethics guidelines. All Frontiers articles since July 2012 are published under the Creative Commons CC-BY license","language":"en","title":"Policies and publication ethics","URL":"https://www.frontiersin.org/guidelines/policies-and-publication-ethics","author":[{"literal":"Frontiers"}],"accessed":{"date-parts":[["2023",3,23]]},"issued":{"date-parts":[["2023"]]}}}],"schema":"https://github.com/citation-style-language/schema/raw/master/csl-citation.json"} </w:instrText>
       </w:r>
       <w:r>
         <w:fldChar w:fldCharType="separate"/>
@@ -2150,101 +2261,17 @@
         <w:rPr>
           <w:noProof/>
         </w:rPr>
-        <w:t>(International Journal of Psychology and Psychological Therapy, 2023)</w:t>
+        <w:t>(Frontiers, 2023)</w:t>
       </w:r>
       <w:r>
         <w:fldChar w:fldCharType="end"/>
       </w:r>
       <w:r>
-        <w:t xml:space="preserve">. The </w:t>
-      </w:r>
-      <w:r>
-        <w:t>Journal of Contextual Behavioral Science requires data sharing except in circumstances that must be justified at time of submission: “It is expected that all authors who publish in the Journal of Contextual Behavioral Science will share data upon reasonable request. Therefore, we ask authors who do not already have their data openly available to the public to include an author note indicating</w:t>
-      </w:r>
-      <w:r>
-        <w:t xml:space="preserve"> ‘</w:t>
-      </w:r>
-      <w:r>
-        <w:t>Data is available upon reasonable request</w:t>
-      </w:r>
-      <w:r>
-        <w:t>’</w:t>
-      </w:r>
-      <w:r>
-        <w:t>. Authors can request to leave this note out if they can provide an adequately strong justification for not doing so in the cover letter.”</w:t>
+        <w:t>.</w:t>
       </w:r>
       <w:r>
         <w:t xml:space="preserve"> </w:t>
       </w:r>
-      <w:r>
-        <w:fldChar w:fldCharType="begin"/>
-      </w:r>
-      <w:r>
-        <w:instrText xml:space="preserve"> ADDIN ZOTERO_ITEM CSL_CITATION {"citationID":"1T1LX1Zf","properties":{"formattedCitation":"(Journal of Contextual Behavioral Science, 2023)","plainCitation":"(Journal of Contextual Behavioral Science, 2023)","noteIndex":0},"citationItems":[{"id":17075,"uris":["http://zotero.org/users/1687755/items/D44EMJYR"],"itemData":{"id":17075,"type":"webpage","title":"Guide for Authors","URL":"https://www.ijpsy.com/normas.html","author":[{"literal":"Journal of Contextual Behavioral Science"}],"accessed":{"date-parts":[["2023",3,23]]},"issued":{"date-parts":[["2023"]]}}}],"schema":"https://github.com/citation-style-language/schema/raw/master/csl-citation.json"} </w:instrText>
-      </w:r>
-      <w:r>
-        <w:fldChar w:fldCharType="separate"/>
-      </w:r>
-      <w:r>
-        <w:rPr>
-          <w:noProof/>
-        </w:rPr>
-        <w:t>(Journal of Contextual Behavioral Science, 2023)</w:t>
-      </w:r>
-      <w:r>
-        <w:fldChar w:fldCharType="end"/>
-      </w:r>
-      <w:r>
-        <w:t xml:space="preserve">. Finally, Frontiers </w:t>
-      </w:r>
-      <w:r>
-        <w:t>requires data sharing except in circumstances that must be justified at time of submission: “Frontiers requires that authors make the</w:t>
-      </w:r>
-      <w:r>
-        <w:t xml:space="preserve"> ‘</w:t>
-      </w:r>
-      <w:r>
-        <w:t>minimal data set</w:t>
-      </w:r>
-      <w:r>
-        <w:t>’</w:t>
-      </w:r>
-      <w:r>
-        <w:t xml:space="preserve"> underlying the findings described and used to reach the conclusions of the manuscript, available to any qualified researchers</w:t>
-      </w:r>
-      <w:r>
-        <w:t>.</w:t>
-      </w:r>
-      <w:r>
-        <w:t>”</w:t>
-      </w:r>
-      <w:r>
-        <w:t xml:space="preserve"> </w:t>
-      </w:r>
-      <w:r>
-        <w:fldChar w:fldCharType="begin"/>
-      </w:r>
-      <w:r>
-        <w:instrText xml:space="preserve"> ADDIN ZOTERO_ITEM CSL_CITATION {"citationID":"nrFghl2p","properties":{"formattedCitation":"(Frontiers, 2023)","plainCitation":"(Frontiers, 2023)","noteIndex":0},"citationItems":[{"id":17076,"uris":["http://zotero.org/users/1687755/items/2E8RXIBH"],"itemData":{"id":17076,"type":"webpage","abstract":"All submissions to Frontiers must align with our and COPE ethics guidelines. All Frontiers articles since July 2012 are published under the Creative Commons CC-BY license","language":"en","title":"Policies and publication ethics","URL":"https://www.frontiersin.org/guidelines/policies-and-publication-ethics","author":[{"literal":"Frontiers"}],"accessed":{"date-parts":[["2023",3,23]]},"issued":{"date-parts":[["2023"]]}}}],"schema":"https://github.com/citation-style-language/schema/raw/master/csl-citation.json"} </w:instrText>
-      </w:r>
-      <w:r>
-        <w:fldChar w:fldCharType="separate"/>
-      </w:r>
-      <w:r>
-        <w:rPr>
-          <w:noProof/>
-        </w:rPr>
-        <w:t>(Frontiers, 2023)</w:t>
-      </w:r>
-      <w:r>
-        <w:fldChar w:fldCharType="end"/>
-      </w:r>
-      <w:r>
-        <w:t>.</w:t>
-      </w:r>
-      <w:r>
-        <w:t xml:space="preserve"> </w:t>
-      </w:r>
     </w:p>
     <w:p>
       <w:pPr>
@@ -2280,7 +2307,25 @@
         <w:t>2.3</w:t>
       </w:r>
       <w:r>
-        <w:t xml:space="preserve">%) contained a data sharing statement. Encouragingly, the proportion of articles increased from 0% in 2018 to 100% in 2022 (see Figure 1). It is worth noting that it is difficult to define a precise date when these policies came into effect. For example, from speaking the editor of JCBS, these policies were progressively rolled out through the different levels of the journal’s article handling processes over time. Regardless, results demonstrate that data sharing statements have moved from absent to ubiquitous across these years. </w:t>
+        <w:t xml:space="preserve">%) contained a data sharing statement. Encouragingly, the proportion of articles increased from 0% in 2018 to 100% in 2022 (see Figure 1). It is worth noting that it is difficult to define a precise date when these policies came into effect. For example, from speaking </w:t>
+      </w:r>
+      <w:r>
+        <w:t xml:space="preserve">to </w:t>
+      </w:r>
+      <w:r>
+        <w:t>the editor of JCBS, these policies were progressively rolled out through the different levels of the journal’s article</w:t>
+      </w:r>
+      <w:r>
+        <w:t>-</w:t>
+      </w:r>
+      <w:r>
+        <w:t xml:space="preserve">handling processes over time. Regardless, results demonstrate that data sharing statements have moved from absent to ubiquitous </w:t>
+      </w:r>
+      <w:r>
+        <w:t>over</w:t>
+      </w:r>
+      <w:r>
+        <w:t xml:space="preserve"> these years. </w:t>
       </w:r>
     </w:p>
     <w:p>
@@ -2402,6 +2447,9 @@
         <w:t xml:space="preserve">request to </w:t>
       </w:r>
       <w:r>
+        <w:t xml:space="preserve">the </w:t>
+      </w:r>
+      <w:r>
         <w:t xml:space="preserve">authors of every article </w:t>
       </w:r>
       <w:r>
@@ -2411,10 +2459,7 @@
         <w:t xml:space="preserve">. </w:t>
       </w:r>
       <w:r>
-        <w:t xml:space="preserve">A copy of the email can be found in </w:t>
-      </w:r>
-      <w:r>
-        <w:t>the supplementary materials (</w:t>
+        <w:t>A copy of the email can be found in the supplementary materials (</w:t>
       </w:r>
       <w:hyperlink r:id="rId13" w:history="1">
         <w:r>
@@ -2438,20 +2483,35 @@
     </w:p>
     <w:p>
       <w:r>
-        <w:t>In some cases, authors replied that they could not allow data to be made public, in which cases I replied that I was also willing to obtain the data and not make it public. I also noted that I was willing to sign any data sharing agreements that authors felt were necessary.</w:t>
-      </w:r>
-      <w:r>
-        <w:t xml:space="preserve"> The strategy was therefore to request data in order to make it openly available in the first instance, and to request it be shared with me but not made public as a fallback option.</w:t>
-      </w:r>
-    </w:p>
-    <w:p>
-      <w:r>
-        <w:t>In the first instance I attempted to contact the corresponding author using the email listed in the published article. If I did not receive a response offering to share the data, I then contacted the apparent senior author. If I again did not receive a response, I contacted other authors starting with the senior author. In many cases, authors instructed me to speak to other co-authors to obtain the data. This was therefore a highly iterative process of sending email request. At least two co-authors of every article were contacted.</w:t>
-      </w:r>
-    </w:p>
-    <w:p>
-      <w:r>
-        <w:t xml:space="preserve">In order to define an study endpoint, results were finalised 60 days after sending the first email to each author. This number was based on previous work by </w:t>
+        <w:t xml:space="preserve">In some cases, authors replied that they could not allow data to be made public, in which cases I replied that I was also willing to obtain the data and not make it public. I also noted that I was willing to sign any data sharing agreements that authors felt were </w:t>
+      </w:r>
+      <w:r>
+        <w:t>necessary.</w:t>
+      </w:r>
+      <w:r>
+        <w:t xml:space="preserve"> The strategy was therefore to request data to make it openly available in the first instance, and to request it be shared with me but not made public as a fallback option.</w:t>
+      </w:r>
+    </w:p>
+    <w:p>
+      <w:r>
+        <w:t>In the first instance</w:t>
+      </w:r>
+      <w:r>
+        <w:t>,</w:t>
+      </w:r>
+      <w:r>
+        <w:t xml:space="preserve"> I attempted to contact the corresponding author using the email listed in the published article. If I did not receive a response offering to share the data, I then contacted the apparent senior author. If I again did not receive a response, I contacted other authors starting with the senior author. In many cases, authors instructed me to speak to other co-authors to obtain the data. This was therefore a highly iterative process of sending email request</w:t>
+      </w:r>
+      <w:r>
+        <w:t>s</w:t>
+      </w:r>
+      <w:r>
+        <w:t>. At least two co-authors of every article were contacted.</w:t>
+      </w:r>
+    </w:p>
+    <w:p>
+      <w:r>
+        <w:t xml:space="preserve">In order to define a study endpoint, results were finalised 60 days after sending the first email to each author. This number was based on previous work by </w:t>
       </w:r>
       <w:r>
         <w:rPr>
@@ -2493,7 +2553,31 @@
         <w:rPr>
           <w:noProof/>
         </w:rPr>
-        <w:t xml:space="preserve"> who demonstrated that authors who shared data upon request tend to do so relatively quickly, with the probability of data being shared per day of waiting falling rapidly over time (50% within 15 days, c.85% within 30 days, c.97% within 60 days). </w:t>
+        <w:t xml:space="preserve"> who demonstrated that authors who shared data upon request tend to do so relatively quickly, </w:t>
+      </w:r>
+      <w:r>
+        <w:rPr>
+          <w:noProof/>
+        </w:rPr>
+        <w:t>and</w:t>
+      </w:r>
+      <w:r>
+        <w:rPr>
+          <w:noProof/>
+        </w:rPr>
+        <w:t xml:space="preserve"> the probability of data being shared per day of waiting </w:t>
+      </w:r>
+      <w:r>
+        <w:rPr>
+          <w:noProof/>
+        </w:rPr>
+        <w:t>falls</w:t>
+      </w:r>
+      <w:r>
+        <w:rPr>
+          <w:noProof/>
+        </w:rPr>
+        <w:t xml:space="preserve"> rapidly over time (50% within 15 days, c.85% within 30 days, c.97% within 60 days). </w:t>
       </w:r>
     </w:p>
     <w:p>
@@ -2534,10 +2618,7 @@
         <w:t>2</w:t>
       </w:r>
       <w:r>
-        <w:t>5.</w:t>
-      </w:r>
-      <w:r>
-        <w:t>0</w:t>
+        <w:t>6.9</w:t>
       </w:r>
       <w:r>
         <w:t>%</w:t>
@@ -2546,7 +2627,10 @@
         <w:t xml:space="preserve"> of cases (</w:t>
       </w:r>
       <w:r>
-        <w:t>13</w:t>
+        <w:t>1</w:t>
+      </w:r>
+      <w:r>
+        <w:t>4</w:t>
       </w:r>
       <w:r>
         <w:t xml:space="preserve"> articles). </w:t>
@@ -2613,12 +2697,11 @@
           <w:noProof/>
           <w14:ligatures w14:val="standardContextual"/>
         </w:rPr>
-        <w:lastRenderedPageBreak/>
         <w:drawing>
-          <wp:inline distT="0" distB="0" distL="0" distR="0" wp14:anchorId="287AB0D6" wp14:editId="05DEBAC4">
-            <wp:extent cx="2743835" cy="1910080"/>
+          <wp:inline distT="0" distB="0" distL="0" distR="0" wp14:anchorId="1601E5D0" wp14:editId="4D4C8462">
+            <wp:extent cx="2743835" cy="1906905"/>
             <wp:effectExtent l="0" t="0" r="0" b="0"/>
-            <wp:docPr id="1324065115" name="Picture 1"/>
+            <wp:docPr id="1520440358" name="Picture 1"/>
             <wp:cNvGraphicFramePr>
               <a:graphicFrameLocks xmlns:a="http://schemas.openxmlformats.org/drawingml/2006/main" noChangeAspect="1"/>
             </wp:cNvGraphicFramePr>
@@ -2626,7 +2709,7 @@
               <a:graphicData uri="http://schemas.openxmlformats.org/drawingml/2006/picture">
                 <pic:pic xmlns:pic="http://schemas.openxmlformats.org/drawingml/2006/picture">
                   <pic:nvPicPr>
-                    <pic:cNvPr id="1324065115" name="Picture 1324065115"/>
+                    <pic:cNvPr id="1520440358" name="Picture 1520440358"/>
                     <pic:cNvPicPr/>
                   </pic:nvPicPr>
                   <pic:blipFill>
@@ -2644,7 +2727,7 @@
                   <pic:spPr>
                     <a:xfrm>
                       <a:off x="0" y="0"/>
-                      <a:ext cx="2743835" cy="1910080"/>
+                      <a:ext cx="2743835" cy="1906905"/>
                     </a:xfrm>
                     <a:prstGeom prst="rect">
                       <a:avLst/>
@@ -2664,15 +2747,108 @@
     </w:p>
     <w:p>
       <w:r>
-        <w:t>Unlike the prevalence of data availability statements, no linear trend in data sharing upon request was observed between articles published in 2018 to 2022 (see Figure 2). This was somewhat surprising, given that (a) more recent years had greater coverage of Data Availability Statements, and (b) it might be reasonably assumed that the prevalence of data losses or co-authors becoming uncontactable would increase over time.</w:t>
+        <w:t xml:space="preserve">Unlike the prevalence of data availability statements, no linear trend in data sharing upon request was observed between articles published in 2018 to 2022 (see Figure 2). This was somewhat surprising, given that (a) more recent years had greater coverage of Data Availability Statements, and (b) </w:t>
+      </w:r>
+      <w:r>
+        <w:t>previous work has found that data availability decreases over time</w:t>
+      </w:r>
+      <w:r>
+        <w:t xml:space="preserve">, with a half-life of between 6 and 9 years </w:t>
+      </w:r>
+      <w:r>
+        <w:fldChar w:fldCharType="begin"/>
+      </w:r>
+      <w:r>
+        <w:instrText xml:space="preserve"> ADDIN ZOTERO_ITEM CSL_CITATION {"citationID":"V7MJTSwE","properties":{"formattedCitation":"(Minocher et al., 2021)","plainCitation":"(Minocher et al., 2021)","noteIndex":0},"citationItems":[{"id":17648,"uris":["http://zotero.org/groups/2510878/items/N9BNQH4G"],"itemData":{"id":17648,"type":"article-journal","abstract":"Reproducibility is integral to science, but difficult to achieve. Previous research has quantified low rates of data availability and results reproducibility across the biological and behavioural sciences. Here, we surveyed 560 empirical publications, published between 1955 and 2018 in the social learning literature, a research topic that spans animal behaviour, behavioural ecology, cultural evolution and evolutionary psychology. Data were recoverable online or through direct data requests for 30% of this sample. Data recovery declines exponentially with time since publication, halving every 6 years, and up to every 9 years for human experimental data. When data for a publication can be recovered, we estimate a high probability of subsequent data usability (87%), analytical clarity (97%) and agreement of published results with reproduced findings (96%). This corresponds to an overall rate of recovering data and reproducing results of 23%, largely driven by the unavailability or incompleteness of data. We thus outline clear measures to improve the reproducibility of research on the ecology and evolution of social behaviour.","container-title":"Royal Society Open Science","DOI":"10.1098/rsos.210450","issue":"9","note":"publisher: Royal Society","page":"210450","source":"royalsocietypublishing.org (Atypon)","title":"Estimating the reproducibility of social learning research published between 1955 and 2018","volume":"8","author":[{"family":"Minocher","given":"Riana"},{"family":"Atmaca","given":"Silke"},{"family":"Bavero","given":"Claudia"},{"family":"McElreath","given":"Richard"},{"family":"Beheim","given":"Bret"}],"issued":{"date-parts":[["2021",9,15]]}}}],"schema":"https://github.com/citation-style-language/schema/raw/master/csl-citation.json"} </w:instrText>
+      </w:r>
+      <w:r>
+        <w:fldChar w:fldCharType="separate"/>
+      </w:r>
+      <w:r>
+        <w:rPr>
+          <w:noProof/>
+        </w:rPr>
+        <w:t>(Minocher et al., 2021)</w:t>
+      </w:r>
+      <w:r>
+        <w:fldChar w:fldCharType="end"/>
+      </w:r>
+      <w:r>
+        <w:t>.</w:t>
       </w:r>
     </w:p>
     <w:p>
       <w:pPr>
         <w:pStyle w:val="Heading2"/>
       </w:pPr>
-      <w:r>
-        <w:t>Relationship between Data Availability Statements and actual data sharing</w:t>
+    </w:p>
+    <w:p>
+      <w:pPr>
+        <w:pStyle w:val="Heading2"/>
+      </w:pPr>
+    </w:p>
+    <w:p>
+      <w:pPr>
+        <w:pStyle w:val="Heading2"/>
+      </w:pPr>
+      <w:r>
+        <w:lastRenderedPageBreak/>
+        <w:t xml:space="preserve">Relationship between </w:t>
+      </w:r>
+      <w:r>
+        <w:t xml:space="preserve">promissory </w:t>
+      </w:r>
+      <w:r>
+        <w:t>Data Availability Statements and actual data sharing</w:t>
+      </w:r>
+    </w:p>
+    <w:p>
+      <w:r>
+        <w:t xml:space="preserve">It is useful to consider data sharing in the subsets of different types of Data Availability Statements. I make a distinction between </w:t>
+      </w:r>
+      <w:r>
+        <w:t xml:space="preserve">statements of </w:t>
+      </w:r>
+      <w:r>
+        <w:t xml:space="preserve">actual sharing at </w:t>
+      </w:r>
+      <w:r>
+        <w:t xml:space="preserve">the </w:t>
+      </w:r>
+      <w:r>
+        <w:t xml:space="preserve">time of publication (e.g., a URL included in the article that links to a data repository containing the data for the study, or reference to supplementary materials published alongside the article) and promissory data sharing (e.g., a statement that data is available upon request, or upon ‘reasonable’ request). </w:t>
+      </w:r>
+    </w:p>
+    <w:p>
+      <w:r>
+        <w:t>Three articles’ data sharing statements represented claims of actual data sharing</w:t>
+      </w:r>
+      <w:r>
+        <w:t xml:space="preserve"> at </w:t>
+      </w:r>
+      <w:r>
+        <w:t xml:space="preserve">the </w:t>
+      </w:r>
+      <w:r>
+        <w:t>time of publication</w:t>
+      </w:r>
+      <w:r>
+        <w:t>. Of those two actually provided the data (both via links to the Open Science Framework or ResearchGate). One article stated that “All</w:t>
+      </w:r>
+      <w:r>
+        <w:t xml:space="preserve"> data generated or analysed during this study are included in this article and its supplementary information files</w:t>
+      </w:r>
+      <w:r>
+        <w:t xml:space="preserve">”. However, no such supplementary materials were available on the journal’s website. </w:t>
+      </w:r>
+      <w:r>
+        <w:t xml:space="preserve">66.7% of articles with data sharing statements implying actual data sharing at </w:t>
+      </w:r>
+      <w:r>
+        <w:t xml:space="preserve">the </w:t>
+      </w:r>
+      <w:r>
+        <w:t>time of publication shared data without the need to contact the authors.</w:t>
       </w:r>
     </w:p>
     <w:p>
@@ -2680,73 +2856,22 @@
         <w:t xml:space="preserve">Of the </w:t>
       </w:r>
       <w:r>
-        <w:t>30</w:t>
-      </w:r>
-      <w:r>
-        <w:t xml:space="preserve"> articles without a Data Availability Statement, </w:t>
-      </w:r>
-      <w:r>
-        <w:t>7</w:t>
-      </w:r>
-      <w:r>
-        <w:t xml:space="preserve"> shared data upon request (</w:t>
-      </w:r>
-      <w:r>
-        <w:t>23.3</w:t>
-      </w:r>
-      <w:r>
-        <w:t>%). Of the 22 articles with a Data Availability Statement, 6 shared data upon request (</w:t>
+        <w:t>3</w:t>
+      </w:r>
+      <w:r>
+        <w:t>1 articles without a Data Availability Statement, 8 shared data upon request (</w:t>
       </w:r>
       <w:r>
         <w:t>2</w:t>
       </w:r>
       <w:r>
-        <w:t>7</w:t>
-      </w:r>
-      <w:r>
-        <w:t>.3</w:t>
-      </w:r>
-      <w:r>
-        <w:t xml:space="preserve">%). </w:t>
-      </w:r>
-      <w:r>
-        <w:t>A</w:t>
-      </w:r>
-      <w:r>
-        <w:t xml:space="preserve"> Chi-squared test </w:t>
-      </w:r>
-      <w:r>
-        <w:t xml:space="preserve">suggested that </w:t>
-      </w:r>
-      <w:r>
-        <w:t xml:space="preserve">the presence of a </w:t>
-      </w:r>
-      <w:r>
-        <w:t xml:space="preserve">Data Availability Statement </w:t>
-      </w:r>
-      <w:r>
-        <w:t xml:space="preserve">was </w:t>
-      </w:r>
-      <w:r>
-        <w:t xml:space="preserve">not </w:t>
-      </w:r>
-      <w:r>
-        <w:t xml:space="preserve">associated with a higher rate of </w:t>
-      </w:r>
-      <w:r>
-        <w:t xml:space="preserve">actual </w:t>
-      </w:r>
-      <w:r>
-        <w:t>data sharing upon request</w:t>
-      </w:r>
-      <w:r>
-        <w:t xml:space="preserve">, </w:t>
+        <w:t xml:space="preserve">5.8%). Of the 18 articles with a promissory Data Availability Statement, 3 shared data upon request (16.7%). A Chi-squared test suggested that the presence of a Data Availability Statement was not associated with a higher rate of actual data sharing upon request, </w:t>
       </w:r>
       <w:r>
         <w:t>χ</w:t>
       </w:r>
       <w:r>
-        <w:t xml:space="preserve">(1) = 0.06, </w:t>
+        <w:t xml:space="preserve">(1) = 0.35, </w:t>
       </w:r>
       <w:r>
         <w:rPr>
@@ -2756,169 +2881,13 @@
         <w:t>p</w:t>
       </w:r>
       <w:r>
-        <w:t xml:space="preserve"> =</w:t>
+        <w:t xml:space="preserve"> = </w:t>
       </w:r>
       <w:r>
         <w:t>.</w:t>
       </w:r>
       <w:r>
-        <w:t>80.</w:t>
-      </w:r>
-    </w:p>
-    <w:p>
-      <w:r>
-        <w:t>It is also useful to consider data sharing in the subset</w:t>
-      </w:r>
-      <w:r>
-        <w:t>s</w:t>
-      </w:r>
-      <w:r>
-        <w:t xml:space="preserve"> of </w:t>
-      </w:r>
-      <w:r>
-        <w:t xml:space="preserve">different types of </w:t>
-      </w:r>
-      <w:r>
-        <w:t>D</w:t>
-      </w:r>
-      <w:r>
-        <w:t xml:space="preserve">ata </w:t>
-      </w:r>
-      <w:r>
-        <w:t>A</w:t>
-      </w:r>
-      <w:r>
-        <w:t xml:space="preserve">vailability </w:t>
-      </w:r>
-      <w:r>
-        <w:t>S</w:t>
-      </w:r>
-      <w:r>
-        <w:t>tatements. I make a distinction between actual sharing at time of publication (e.g., a URL included in the article that links to a data repository containing the data for the study, or reference to supplementary materials published alongside the article) and promissory data sharing (e.g., a statement that data is available upon request, or upon ‘reasonable’ request).</w:t>
-      </w:r>
-      <w:r>
-        <w:t xml:space="preserve"> </w:t>
-      </w:r>
-    </w:p>
-    <w:p>
-      <w:r>
-        <w:t>Three articles’ data sharing statements represented claims of actual data sharing</w:t>
-      </w:r>
-      <w:r>
-        <w:t xml:space="preserve"> at time of publication</w:t>
-      </w:r>
-      <w:r>
-        <w:t>. Of those two actually provided the data (both via links to the Open Science Framework or ResearchGate). One article stated that</w:t>
-      </w:r>
-      <w:r>
-        <w:t xml:space="preserve"> “All</w:t>
-      </w:r>
-      <w:r>
-        <w:t xml:space="preserve"> data generated or </w:t>
-      </w:r>
-      <w:r>
-        <w:t>analysed</w:t>
-      </w:r>
-      <w:r>
-        <w:t xml:space="preserve"> during this study are included in this article and its supplementary information files</w:t>
-      </w:r>
-      <w:r>
-        <w:t xml:space="preserve">”. However, no such supplementary materials were available on the journal’s website. </w:t>
-      </w:r>
-      <w:r>
-        <w:t>66.</w:t>
-      </w:r>
-      <w:r>
-        <w:t>7</w:t>
-      </w:r>
-      <w:r>
-        <w:t xml:space="preserve">% of articles with data sharing statements implying actual data sharing at time of publication shared data without </w:t>
-      </w:r>
-      <w:r>
-        <w:t xml:space="preserve">the </w:t>
-      </w:r>
-      <w:r>
-        <w:t>need to contact the authors.</w:t>
-      </w:r>
-    </w:p>
-    <w:p>
-      <w:r>
-        <w:t xml:space="preserve">Eighteen articles </w:t>
-      </w:r>
-      <w:r>
-        <w:t>with promissory data sharing statements were found</w:t>
-      </w:r>
-      <w:r>
-        <w:t xml:space="preserve"> (e.g., stated that data was available upon request).</w:t>
-      </w:r>
-      <w:r>
-        <w:t xml:space="preserve"> Of these </w:t>
-      </w:r>
-      <w:r>
-        <w:t>1</w:t>
-      </w:r>
-      <w:r>
-        <w:t>6.7</w:t>
-      </w:r>
-      <w:r>
-        <w:t>% (</w:t>
-      </w:r>
-      <w:r>
-        <w:t>3</w:t>
-      </w:r>
-      <w:r>
-        <w:t xml:space="preserve"> article</w:t>
-      </w:r>
-      <w:r>
-        <w:t>s</w:t>
-      </w:r>
-      <w:r>
-        <w:t xml:space="preserve">) </w:t>
-      </w:r>
-      <w:r>
-        <w:t>actually shared the data upon request.</w:t>
-      </w:r>
-      <w:r>
-        <w:t xml:space="preserve"> </w:t>
-      </w:r>
-      <w:r>
-        <w:t xml:space="preserve">Even this result is qualified by the fact that, when contacted, the author named in the </w:t>
-      </w:r>
-      <w:r>
-        <w:t>D</w:t>
-      </w:r>
-      <w:r>
-        <w:t xml:space="preserve">ata </w:t>
-      </w:r>
-      <w:r>
-        <w:t>A</w:t>
-      </w:r>
-      <w:r>
-        <w:t xml:space="preserve">vailability </w:t>
-      </w:r>
-      <w:r>
-        <w:t>S</w:t>
-      </w:r>
-      <w:r>
-        <w:t>tatement stated that they in fact never were in possession of the data</w:t>
-      </w:r>
-      <w:r>
-        <w:t xml:space="preserve"> (</w:t>
-      </w:r>
-      <w:r>
-        <w:t>although a different author was able to supply the data</w:t>
-      </w:r>
-      <w:r>
-        <w:t>)</w:t>
-      </w:r>
-      <w:r>
-        <w:t>.</w:t>
-      </w:r>
-      <w:r>
-        <w:t xml:space="preserve"> As such, it is important to note that even when data can be obtained upon request, Data Availability Statements can be </w:t>
-      </w:r>
-      <w:r>
-        <w:t>misleading or incorrect.</w:t>
+        <w:t>55.</w:t>
       </w:r>
     </w:p>
     <w:p>
@@ -2937,7 +2906,7 @@
         <w:t xml:space="preserve">on the </w:t>
       </w:r>
       <w:r>
-        <w:t xml:space="preserve">replies that I received and their </w:t>
+        <w:t xml:space="preserve">replies that I received and the </w:t>
       </w:r>
       <w:r>
         <w:t xml:space="preserve">insights they provide into impediments to </w:t>
@@ -3008,7 +2977,13 @@
         <w:t>reasonable</w:t>
       </w:r>
       <w:r>
-        <w:t xml:space="preserve"> circumstances, however both situations highlight ways in which promissory data sharing </w:t>
+        <w:t xml:space="preserve"> circumstances, however</w:t>
+      </w:r>
+      <w:r>
+        <w:t>,</w:t>
+      </w:r>
+      <w:r>
+        <w:t xml:space="preserve"> both situations highlight ways in which promissory data sharing </w:t>
       </w:r>
       <w:r>
         <w:t xml:space="preserve">is ineffective due to </w:t>
@@ -3029,7 +3004,7 @@
         <w:t xml:space="preserve">. </w:t>
       </w:r>
       <w:r>
-        <w:t xml:space="preserve">For example, whereas academics put plans in place to cover or their research and teaching duties while on leave, it seems that less attention is given to handing over responsibility for data availability. </w:t>
+        <w:t xml:space="preserve">For example, whereas academics put plans in place to cover their research and teaching duties while on leave, it seems that less attention is given to handing over responsibility for data availability. </w:t>
       </w:r>
       <w:r>
         <w:t>S</w:t>
@@ -3079,7 +3054,10 @@
         <w:t xml:space="preserve">instead </w:t>
       </w:r>
       <w:r>
-        <w:t>contact the first author, but when asked did not offer any suggestions for current contact details for those authors. In some cases, this was plausibly due to losing contact with the author. In other cases, this was less plausibly so. For example, one author who was previously responsive to emails stopped replying when I asked for two of his co-authors</w:t>
+        <w:t xml:space="preserve">contact the first </w:t>
+      </w:r>
+      <w:r>
+        <w:t>author, but when asked did not offer any suggestions for current contact details for those authors. In some cases, this was plausibly due to losing contact with the author. In other cases, this was less plausibly so. For example, one author who was previously responsive to emails stopped replying when I asked for two of his co-authors</w:t>
       </w:r>
       <w:r>
         <w:t>’</w:t>
@@ -3103,7 +3081,7 @@
         <w:t xml:space="preserve">spouses’ business partner), it seems implausible that the author did not have these details. </w:t>
       </w:r>
       <w:r>
-        <w:t xml:space="preserve">While there are many structural impediments to data sharing and we should assume good will, there </w:t>
+        <w:t xml:space="preserve">While there are many structural impediments to data sharing and we should assume goodwill, there </w:t>
       </w:r>
       <w:r>
         <w:t>were</w:t>
@@ -3112,7 +3090,7 @@
         <w:t xml:space="preserve"> nonetheless situations </w:t>
       </w:r>
       <w:r>
-        <w:t xml:space="preserve">where individuals’ behaviour was </w:t>
+        <w:t xml:space="preserve">where individuals’ behavior was </w:t>
       </w:r>
       <w:r>
         <w:t>difficult to distinguish from stonewalling.</w:t>
@@ -3156,8 +3134,13 @@
     </w:p>
     <w:p>
       <w:r>
-        <w:lastRenderedPageBreak/>
-        <w:t xml:space="preserve">Reasonable steps should be made to be able to ensure that we can in fact correspond with a corresponding author. For example, use of email addresses that are not tied to employment at a specific institution, and a deeper understanding of </w:t>
+        <w:t xml:space="preserve">Reasonable steps should be made to be able to ensure that we can in fact correspond with a corresponding author. For example, </w:t>
+      </w:r>
+      <w:r>
+        <w:t xml:space="preserve">the </w:t>
+      </w:r>
+      <w:r>
+        <w:t xml:space="preserve">use of email addresses that are not tied to employment at a specific institution, and a deeper understanding of </w:t>
       </w:r>
       <w:r>
         <w:t xml:space="preserve">and commitment to </w:t>
@@ -3172,7 +3155,13 @@
         <w:t xml:space="preserve">that </w:t>
       </w:r>
       <w:r>
-        <w:t>come with being corresponding author.</w:t>
+        <w:t xml:space="preserve">come with being </w:t>
+      </w:r>
+      <w:r>
+        <w:t xml:space="preserve">the </w:t>
+      </w:r>
+      <w:r>
+        <w:t>corresponding author.</w:t>
       </w:r>
     </w:p>
     <w:p>
@@ -3442,7 +3431,14 @@
         <w:t>institutions</w:t>
       </w:r>
       <w:r>
-        <w:t xml:space="preserve"> and funding bodies increasingly also assert their own Research Data Management policies regarding the retention, storage, and access to data by those seeking to verify results. </w:t>
+        <w:t>,</w:t>
+      </w:r>
+      <w:r>
+        <w:t xml:space="preserve"> and funding bodies </w:t>
+      </w:r>
+      <w:r>
+        <w:lastRenderedPageBreak/>
+        <w:t xml:space="preserve">increasingly also assert their own Research Data Management policies regarding the retention, storage, and access to data by those seeking to verify results. </w:t>
       </w:r>
       <w:r>
         <w:t>In addition to non-adherence to journal Data Availability Statements, r</w:t>
@@ -3514,13 +3510,7 @@
         <w:rPr>
           <w:lang w:val="en-US"/>
         </w:rPr>
-        <w:t xml:space="preserve">e recommend open data and transparency whenever </w:t>
-      </w:r>
-      <w:r>
-        <w:rPr>
-          <w:lang w:val="en-US"/>
-        </w:rPr>
-        <w:t>possible.</w:t>
+        <w:t>e recommend open data and transparency whenever possible.</w:t>
       </w:r>
       <w:r>
         <w:rPr>
@@ -3740,7 +3730,13 @@
         <w:t xml:space="preserve"> less surprising when viewed through the lens of the incentive structures in science. </w:t>
       </w:r>
       <w:r>
-        <w:t xml:space="preserve">The contingencies that govern scientific research generally stop at publication of a given article. Publications typically function as reinforcers. </w:t>
+        <w:t xml:space="preserve">The contingencies that govern scientific research generally stop at </w:t>
+      </w:r>
+      <w:r>
+        <w:t xml:space="preserve">the </w:t>
+      </w:r>
+      <w:r>
+        <w:t xml:space="preserve">publication of a given article. Publications typically function as reinforcers. </w:t>
       </w:r>
       <w:r>
         <w:t xml:space="preserve">Curating data and code to make it openly available, or even genuinely sharable upon request, has few reinforcers: it is more work for little reward. </w:t>
@@ -3871,137 +3867,298 @@
     </w:p>
     <w:p>
       <w:r>
+        <w:t>Equally</w:t>
+      </w:r>
+      <w:r>
+        <w:t xml:space="preserve">, there </w:t>
+      </w:r>
+      <w:r>
+        <w:t xml:space="preserve">are currently few punishers for failing to adhere to </w:t>
+      </w:r>
+      <w:r>
+        <w:t>Data Availability Statements</w:t>
+      </w:r>
+      <w:r>
+        <w:t xml:space="preserve">. As employers, institutions have more </w:t>
+      </w:r>
+      <w:r>
+        <w:t xml:space="preserve">scope </w:t>
+      </w:r>
+      <w:r>
+        <w:t xml:space="preserve">to enforce Research Data Management policies </w:t>
+      </w:r>
+      <w:r>
+        <w:t xml:space="preserve">among their employees </w:t>
+      </w:r>
+      <w:r>
+        <w:t>as a matter of research integrity</w:t>
+      </w:r>
+      <w:r>
+        <w:t xml:space="preserve">. </w:t>
+      </w:r>
+      <w:r>
+        <w:t xml:space="preserve">Having spoken to them about the unfulfilled data requests described here, </w:t>
+      </w:r>
+      <w:r>
+        <w:t>many institutions</w:t>
+      </w:r>
+      <w:r>
+        <w:t>’</w:t>
+      </w:r>
+      <w:r>
+        <w:t xml:space="preserve"> </w:t>
+      </w:r>
+      <w:r>
+        <w:t xml:space="preserve">Research Integrity offices </w:t>
+      </w:r>
+      <w:r>
+        <w:t xml:space="preserve">seem to </w:t>
+      </w:r>
+      <w:r>
+        <w:t xml:space="preserve">have a growing interest in defining and enforcing </w:t>
+      </w:r>
+      <w:r>
+        <w:t xml:space="preserve">such </w:t>
+      </w:r>
+      <w:r>
+        <w:t>policies.</w:t>
+      </w:r>
+      <w:r>
+        <w:t xml:space="preserve"> However, </w:t>
+      </w:r>
+      <w:r>
+        <w:t xml:space="preserve">as yet, </w:t>
+      </w:r>
+      <w:r>
+        <w:t>journals</w:t>
+      </w:r>
+      <w:r>
+        <w:t xml:space="preserve"> </w:t>
+      </w:r>
+      <w:r>
+        <w:t xml:space="preserve">have asserted relatively fewer demands on authors. </w:t>
+      </w:r>
+      <w:r>
+        <w:t xml:space="preserve">Some journals go further than requiring </w:t>
+      </w:r>
+      <w:r>
+        <w:t xml:space="preserve">Data Availability Statements </w:t>
+      </w:r>
+      <w:r>
+        <w:t>and actually require data and code to be shared as a condition of publication</w:t>
+      </w:r>
+      <w:r>
+        <w:t xml:space="preserve">. </w:t>
+      </w:r>
+      <w:r>
+        <w:t xml:space="preserve">A small number of journals even </w:t>
+      </w:r>
+      <w:r>
+        <w:t>check the computational reproducibility of results prior to publication (e.g., Meta-Psychology).</w:t>
+      </w:r>
+      <w:r>
+        <w:t xml:space="preserve"> No journal as yet has established any punishment mechanisms for breaches of data sharing agreements</w:t>
+      </w:r>
+      <w:r>
+        <w:t xml:space="preserve">, such as a policy of </w:t>
+      </w:r>
+      <w:r>
+        <w:t xml:space="preserve">rejecting future submissions to the journal if they receive </w:t>
+      </w:r>
+      <w:r>
+        <w:t xml:space="preserve">and verify </w:t>
+      </w:r>
+      <w:r>
+        <w:t xml:space="preserve">a report of a refusal to abide by the data sharing agreement in a previous publication. </w:t>
+      </w:r>
+      <w:r>
+        <w:t>These policies and others would all likely be extremely effective in increasing data sharing, however they also require yet more investment from already</w:t>
+      </w:r>
+      <w:r>
+        <w:t xml:space="preserve"> </w:t>
+      </w:r>
+      <w:r>
+        <w:t>under</w:t>
+      </w:r>
+      <w:r>
+        <w:t>-</w:t>
+      </w:r>
+      <w:r>
+        <w:t xml:space="preserve">resourced journal staff, most of whom are volunteers. </w:t>
+      </w:r>
+      <w:r>
+        <w:t>No solution to these problems is trivial, but in my opinion</w:t>
+      </w:r>
+      <w:r>
+        <w:t>,</w:t>
+      </w:r>
+      <w:r>
+        <w:t xml:space="preserve"> the current state of affairs is untenable. </w:t>
+      </w:r>
+      <w:r>
+        <w:t xml:space="preserve">As stated in previous similar articles, </w:t>
+      </w:r>
+      <w:r>
+        <w:t xml:space="preserve">I conclude that </w:t>
+      </w:r>
+      <w:r>
+        <w:t>“</w:t>
+      </w:r>
+      <w:r>
+        <w:t>statements of data availability upon (reasonable) request are inefficient and should not be allowed by journals</w:t>
+      </w:r>
+      <w:r>
+        <w:t xml:space="preserve">” </w:t>
+      </w:r>
+      <w:r>
+        <w:fldChar w:fldCharType="begin"/>
+      </w:r>
+      <w:r>
+        <w:instrText xml:space="preserve"> ADDIN ZOTERO_ITEM CSL_CITATION {"citationID":"uRZh6FT8","properties":{"formattedCitation":"(Tedersoo et al., 2021)","plainCitation":"(Tedersoo et al., 2021)","noteIndex":0},"citationItems":[{"id":17098,"uris":["http://zotero.org/users/1687755/items/MUEEULRW"],"itemData":{"id":17098,"type":"article-journal","abstract":"Data sharing is one of the cornerstones of modern science that enables large-scale analyses and reproducibility. We evaluated data availability in research articles across nine disciplines in Nature and Science magazines and recorded corresponding authors’ concerns, requests and reasons for declining data sharing. Although data sharing has improved in the last decade and particularly in recent years, data availability and willingness to share data still differ greatly among disciplines. We observed that statements of data availability upon (reasonable) request are inefficient and should not be allowed by journals. To improve data sharing at the time of manuscript acceptance, researchers should be better motivated to release their data with real benefits such as recognition, or bonus points in grant and job applications. We recommend that data management costs should be covered by funding agencies; publicly available research data ought to be included in the evaluation of applications; and surveillance of data sharing should be enforced by both academic publishers and funders. These cross-discipline survey data are available from the plutoF repository.","container-title":"Scientific Data","DOI":"10.1038/s41597-021-00981-0","ISSN":"2052-4463","issue":"1","journalAbbreviation":"Sci Data","language":"en","license":"2021 The Author(s)","note":"number: 1\npublisher: Nature Publishing Group","page":"192","source":"www.nature.com","title":"Data sharing practices and data availability upon request differ across scientific disciplines","volume":"8","author":[{"family":"Tedersoo","given":"Leho"},{"family":"Küngas","given":"Rainer"},{"family":"Oras","given":"Ester"},{"family":"Köster","given":"Kajar"},{"family":"Eenmaa","given":"Helen"},{"family":"Leijen","given":"Äli"},{"family":"Pedaste","given":"Margus"},{"family":"Raju","given":"Marju"},{"family":"Astapova","given":"Anastasiya"},{"family":"Lukner","given":"Heli"},{"family":"Kogermann","given":"Karin"},{"family":"Sepp","given":"Tuul"}],"issued":{"date-parts":[["2021",7,27]]}}}],"schema":"https://github.com/citation-style-language/schema/raw/master/csl-citation.json"} </w:instrText>
+      </w:r>
+      <w:r>
+        <w:fldChar w:fldCharType="separate"/>
+      </w:r>
+      <w:r>
+        <w:rPr>
+          <w:noProof/>
+        </w:rPr>
+        <w:t>(Tedersoo et al., 2021)</w:t>
+      </w:r>
+      <w:r>
+        <w:fldChar w:fldCharType="end"/>
+      </w:r>
+      <w:r>
+        <w:t>.</w:t>
+      </w:r>
+      <w:r>
+        <w:t xml:space="preserve"> The presence of </w:t>
+      </w:r>
+      <w:r>
+        <w:t xml:space="preserve">Data Availability Statements </w:t>
+      </w:r>
+      <w:r>
+        <w:t xml:space="preserve">that are not adhered to or enforced in any way risks giving rise to </w:t>
+      </w:r>
+      <w:r>
+        <w:t xml:space="preserve">what is referred to as ‘Open Washing’: the appearance of transparency without adequate follow-through </w:t>
+      </w:r>
+      <w:r>
+        <w:fldChar w:fldCharType="begin"/>
+      </w:r>
+      <w:r>
+        <w:instrText xml:space="preserve"> ADDIN ZOTERO_ITEM CSL_CITATION {"citationID":"LuI869fs","properties":{"formattedCitation":"(Villum, 2014)","plainCitation":"(Villum, 2014)","noteIndex":0},"citationItems":[{"id":17234,"uris":["http://zotero.org/users/1687755/items/T75ZXFR2"],"itemData":{"id":17234,"type":"webpage","title":"“Open-washing” – The difference between opening your data and simply making them available – Open Knowledge Foundation blog","URL":"https://blog.okfn.org/2014/03/10/open-washing-the-difference-between-opening-your-data-and-simply-making-them-available/","author":[{"family":"Villum","given":"Christian"}],"accessed":{"date-parts":[["2023",4,4]]},"issued":{"date-parts":[["2014"]]}}}],"schema":"https://github.com/citation-style-language/schema/raw/master/csl-citation.json"} </w:instrText>
+      </w:r>
+      <w:r>
+        <w:fldChar w:fldCharType="separate"/>
+      </w:r>
+      <w:r>
+        <w:rPr>
+          <w:noProof/>
+        </w:rPr>
+        <w:t>(Villum, 2014)</w:t>
+      </w:r>
+      <w:r>
+        <w:fldChar w:fldCharType="end"/>
+      </w:r>
+      <w:r>
+        <w:t>.</w:t>
+      </w:r>
+      <w:r>
+        <w:t xml:space="preserve"> </w:t>
+      </w:r>
+    </w:p>
+    <w:p>
+      <w:r>
+        <w:t xml:space="preserve">Of course, </w:t>
+      </w:r>
+      <w:r>
+        <w:t>data sharing is not a panacea</w:t>
+      </w:r>
+      <w:r>
+        <w:t xml:space="preserve"> </w:t>
+      </w:r>
+      <w:r>
+        <w:t>or an end itself</w:t>
+      </w:r>
+      <w:r>
+        <w:t xml:space="preserve">, </w:t>
+      </w:r>
+      <w:r>
+        <w:t xml:space="preserve">but merely </w:t>
+      </w:r>
+      <w:r>
+        <w:t xml:space="preserve">one step towards increasing the reproducibility of findings and unlocking </w:t>
+      </w:r>
+      <w:r>
+        <w:t>data</w:t>
+      </w:r>
+      <w:r>
+        <w:t xml:space="preserve"> </w:t>
+      </w:r>
+      <w:r>
+        <w:t>reuse potential.</w:t>
+      </w:r>
+      <w:r>
+        <w:t xml:space="preserve"> Recent research has demonstrated that even when articles share their data, the results reported in the articles can only be precisely reproduced in a small minority of cases. </w:t>
+      </w:r>
+      <w:r>
+        <w:t xml:space="preserve">If future research is to become increasingly reproducible, it will have to become not only increasingly verifiable through transparency, but also increasingly verified through actual checks, at least in a proportion of cases. </w:t>
+      </w:r>
+      <w:r>
+        <w:t xml:space="preserve">It may also be the case that even a small but non-zero expectation that others may actually </w:t>
+      </w:r>
+      <w:r>
+        <w:t xml:space="preserve">ask for our data or </w:t>
+      </w:r>
+      <w:r>
+        <w:t xml:space="preserve">check our reported </w:t>
+      </w:r>
+      <w:r>
+        <w:t>results</w:t>
+      </w:r>
+      <w:r>
+        <w:t xml:space="preserve"> for their accuracy may </w:t>
+      </w:r>
+      <w:r>
+        <w:t xml:space="preserve">increase their </w:t>
+      </w:r>
+      <w:r>
+        <w:t>reproducibility</w:t>
+      </w:r>
+      <w:r>
+        <w:t xml:space="preserve">. </w:t>
+      </w:r>
+      <w:r>
+        <w:t xml:space="preserve">If so, although studies such as the current one do not </w:t>
+      </w:r>
+      <w:r>
         <w:lastRenderedPageBreak/>
-        <w:t>Equally</w:t>
-      </w:r>
-      <w:r>
-        <w:t xml:space="preserve">, there </w:t>
-      </w:r>
-      <w:r>
-        <w:t xml:space="preserve">are currently few punishers for failing to adhere to </w:t>
-      </w:r>
-      <w:r>
-        <w:t>Data Availability Statements</w:t>
-      </w:r>
-      <w:r>
-        <w:t xml:space="preserve">. As employers, institutions have </w:t>
-      </w:r>
-      <w:r>
-        <w:t xml:space="preserve">the </w:t>
-      </w:r>
-      <w:r>
-        <w:t xml:space="preserve">more </w:t>
-      </w:r>
-      <w:r>
-        <w:t xml:space="preserve">scope </w:t>
-      </w:r>
-      <w:r>
-        <w:t xml:space="preserve">to enforce Research Data Management policies </w:t>
-      </w:r>
-      <w:r>
-        <w:t xml:space="preserve">among their employees </w:t>
-      </w:r>
-      <w:r>
-        <w:t>as a matter of research integrity</w:t>
-      </w:r>
-      <w:r>
-        <w:t xml:space="preserve">. </w:t>
-      </w:r>
-      <w:r>
-        <w:t xml:space="preserve">Having spoken to them about the unfulfilled data requests described here, </w:t>
-      </w:r>
-      <w:r>
-        <w:t xml:space="preserve">many institutions </w:t>
-      </w:r>
-      <w:r>
-        <w:t xml:space="preserve">Research Integrity offices </w:t>
-      </w:r>
-      <w:r>
-        <w:t xml:space="preserve">seem to </w:t>
-      </w:r>
-      <w:r>
-        <w:t xml:space="preserve">have a growing interest in defining and enforcing </w:t>
-      </w:r>
-      <w:r>
-        <w:t xml:space="preserve">such </w:t>
-      </w:r>
-      <w:r>
-        <w:t>policies.</w:t>
-      </w:r>
-      <w:r>
-        <w:t xml:space="preserve"> However, </w:t>
-      </w:r>
-      <w:r>
-        <w:t xml:space="preserve">as yet, </w:t>
-      </w:r>
-      <w:r>
-        <w:t>journals</w:t>
+        <w:t>show support for the efficacy of low</w:t>
+      </w:r>
+      <w:r>
+        <w:t>-</w:t>
+      </w:r>
+      <w:r>
+        <w:t>intensity data sharing interventions such as Data Availability Statements, it is possible that the act of conducting research such as this also acts as an intervention.</w:t>
+      </w:r>
+      <w:r>
+        <w:t xml:space="preserve"> Historically, the probability of being asked to share one</w:t>
+      </w:r>
+      <w:r>
+        <w:t>’</w:t>
+      </w:r>
+      <w:r>
+        <w:t>s data is quite low. Studies such as the current one, or indeed the potential for future journal-wide audits of data sharing held on a regular basis</w:t>
       </w:r>
       <w:r>
         <w:t xml:space="preserve"> </w:t>
       </w:r>
       <w:r>
-        <w:t xml:space="preserve">have asserted relatively fewer demands on authors. </w:t>
-      </w:r>
-      <w:r>
-        <w:t xml:space="preserve">Some journals go further than requiring </w:t>
-      </w:r>
-      <w:r>
-        <w:t xml:space="preserve">Data Availability Statements </w:t>
-      </w:r>
-      <w:r>
-        <w:t>and actually require data and code to be shared as a condition of publication</w:t>
-      </w:r>
-      <w:r>
-        <w:t xml:space="preserve">. </w:t>
-      </w:r>
-      <w:r>
-        <w:t xml:space="preserve">A small number of journals even </w:t>
-      </w:r>
-      <w:r>
-        <w:t>check the computational reproducibility of results prior to publication (e.g., Meta-Psychology).</w:t>
-      </w:r>
-      <w:r>
-        <w:t xml:space="preserve"> No journal as yet has established any punishment mechanisms for breaches of data sharing agreements</w:t>
-      </w:r>
-      <w:r>
-        <w:t xml:space="preserve">, such as a policy of </w:t>
-      </w:r>
-      <w:r>
-        <w:t xml:space="preserve">rejecting future submissions to the journal if they receive </w:t>
-      </w:r>
-      <w:r>
-        <w:t xml:space="preserve">and verify </w:t>
-      </w:r>
-      <w:r>
-        <w:t xml:space="preserve">a report of a refusal to abide by the data sharing agreement in a previous publication. </w:t>
-      </w:r>
-      <w:r>
-        <w:t xml:space="preserve">These policies and others would all likely be extremely effective in increasing data sharing, however they also require yet more investment from already-under resourced journal staff, most of whom are volunteers. </w:t>
-      </w:r>
-      <w:r>
-        <w:t xml:space="preserve">No solution to these problems is trivial, but in my opinion the current state of affairs is untenable. </w:t>
-      </w:r>
-      <w:r>
-        <w:t xml:space="preserve">As stated in previous similar articles, </w:t>
-      </w:r>
-      <w:r>
-        <w:t xml:space="preserve">I conclude that </w:t>
-      </w:r>
-      <w:r>
-        <w:t>“</w:t>
-      </w:r>
-      <w:r>
-        <w:t>statements of data availability upon (reasonable) request are inefficient and should not be allowed by journals</w:t>
-      </w:r>
-      <w:r>
-        <w:t xml:space="preserve">” </w:t>
-      </w:r>
-      <w:r>
         <w:fldChar w:fldCharType="begin"/>
       </w:r>
       <w:r>
-        <w:instrText xml:space="preserve"> ADDIN ZOTERO_ITEM CSL_CITATION {"citationID":"uRZh6FT8","properties":{"formattedCitation":"(Tedersoo et al., 2021)","plainCitation":"(Tedersoo et al., 2021)","noteIndex":0},"citationItems":[{"id":17098,"uris":["http://zotero.org/users/1687755/items/MUEEULRW"],"itemData":{"id":17098,"type":"article-journal","abstract":"Data sharing is one of the cornerstones of modern science that enables large-scale analyses and reproducibility. We evaluated data availability in research articles across nine disciplines in Nature and Science magazines and recorded corresponding authors’ concerns, requests and reasons for declining data sharing. Although data sharing has improved in the last decade and particularly in recent years, data availability and willingness to share data still differ greatly among disciplines. We observed that statements of data availability upon (reasonable) request are inefficient and should not be allowed by journals. To improve data sharing at the time of manuscript acceptance, researchers should be better motivated to release their data with real benefits such as recognition, or bonus points in grant and job applications. We recommend that data management costs should be covered by funding agencies; publicly available research data ought to be included in the evaluation of applications; and surveillance of data sharing should be enforced by both academic publishers and funders. These cross-discipline survey data are available from the plutoF repository.","container-title":"Scientific Data","DOI":"10.1038/s41597-021-00981-0","ISSN":"2052-4463","issue":"1","journalAbbreviation":"Sci Data","language":"en","license":"2021 The Author(s)","note":"number: 1\npublisher: Nature Publishing Group","page":"192","source":"www.nature.com","title":"Data sharing practices and data availability upon request differ across scientific disciplines","volume":"8","author":[{"family":"Tedersoo","given":"Leho"},{"family":"Küngas","given":"Rainer"},{"family":"Oras","given":"Ester"},{"family":"Köster","given":"Kajar"},{"family":"Eenmaa","given":"Helen"},{"family":"Leijen","given":"Äli"},{"family":"Pedaste","given":"Margus"},{"family":"Raju","given":"Marju"},{"family":"Astapova","given":"Anastasiya"},{"family":"Lukner","given":"Heli"},{"family":"Kogermann","given":"Karin"},{"family":"Sepp","given":"Tuul"}],"issued":{"date-parts":[["2021",7,27]]}}}],"schema":"https://github.com/citation-style-language/schema/raw/master/csl-citation.json"} </w:instrText>
+        <w:instrText xml:space="preserve"> ADDIN ZOTERO_ITEM CSL_CITATION {"citationID":"LYPIQ0Es","properties":{"formattedCitation":"(e.g., Lear et al., 2023)","plainCitation":"(e.g., Lear et al., 2023)","noteIndex":0},"citationItems":[{"id":17393,"uris":["http://zotero.org/users/1687755/items/S8HA9XTK"],"itemData":{"id":17393,"type":"article-journal","abstract":"Increasing openness, transparency, and reproducibility in contextual behavioral science (CBS) through incorporating CBS-consistent open science practices was identified as a key aim of the ACBS Research Task Force. However, little data exist on the prevalence of open science practices currently being used in CBS research. This study aimed to address this gap by auditing the prevalence of open science and reproducibility practices in studies published in the Journal of Contextual Behavioral Science across 1 year, prior to the journal’s adoption of open science recommendations (July 2020 – July 2021). Aims of the study were twofold: first, to characterize current use of open science and reproducibility practices in JCBS to serve as a point for future comparison; second, to compare the rate of open science and reproducibility practices in JCBS, the flagship journal for contextual behavioral science, against two recently published audits of top clinical psychology journals. Domains audited were use of pre-registration, practices to ensure adequate power, data availability statements, use of standard reporting guidelines, preprints, conflict of interest statements, and resource and code sharing. Results indicated that studies published in JCBS had low rates of pre-registration, data availability statements, preprint posting, and resource and code sharing. Use of mandated standardized reporting guidelines and conflict of interest disclosures, both required by JCBS at the time of the audit, reflected relative strengths. Power for correlational studies was superior to power for experimental studies; the latter reflected a relative weakness compared to other clinical psychology journals. Rates of practices required by JCBS were significantly higher than those not required. JCBS may consider strongly encouraging or mandating other open science practices to incentivize researchers to use them.","container-title":"Journal of Contextual Behavioral Science","DOI":"10.1016/j.jcbs.2023.03.017","ISSN":"22121447","journalAbbreviation":"Journal of Contextual Behavioral Science","language":"en","page":"207-214","source":"DOI.org (Crossref)","title":"Transparency and reproducibility in the journal of contextual behavioral science: An audit study","title-short":"Transparency and reproducibility in the journal of contextual behavioral science","volume":"28","author":[{"family":"Lear","given":"M. Kati"},{"family":"Spata","given":"Angelica"},{"family":"Tittler","given":"Meredith"},{"family":"Fishbein","given":"Joel N."},{"family":"Arch","given":"Joanna J."},{"family":"Luoma","given":"Jason B."}],"issued":{"date-parts":[["2023",4]]}},"label":"page","prefix":"e.g., "}],"schema":"https://github.com/citation-style-language/schema/raw/master/csl-citation.json"} </w:instrText>
       </w:r>
       <w:r>
         <w:fldChar w:fldCharType="separate"/>
@@ -4010,150 +4167,19 @@
         <w:rPr>
           <w:noProof/>
         </w:rPr>
-        <w:t>(Tedersoo et al., 2021)</w:t>
+        <w:t>(e.g., Lear et al., 2023)</w:t>
       </w:r>
       <w:r>
         <w:fldChar w:fldCharType="end"/>
       </w:r>
       <w:r>
-        <w:t>.</w:t>
-      </w:r>
-      <w:r>
-        <w:t xml:space="preserve"> The presence of </w:t>
-      </w:r>
-      <w:r>
-        <w:t xml:space="preserve">Data Availability Statements </w:t>
-      </w:r>
-      <w:r>
-        <w:t xml:space="preserve">that are not adhered to or enforced in any way risks giving rise to </w:t>
-      </w:r>
-      <w:r>
-        <w:t xml:space="preserve">what is referred to as ‘Open Washing’: the appearance of transparency without adequate follow-through </w:t>
-      </w:r>
-      <w:r>
-        <w:fldChar w:fldCharType="begin"/>
-      </w:r>
-      <w:r>
-        <w:instrText xml:space="preserve"> ADDIN ZOTERO_ITEM CSL_CITATION {"citationID":"LuI869fs","properties":{"formattedCitation":"(Villum, 2014)","plainCitation":"(Villum, 2014)","noteIndex":0},"citationItems":[{"id":17234,"uris":["http://zotero.org/users/1687755/items/T75ZXFR2"],"itemData":{"id":17234,"type":"webpage","title":"“Open-washing” – The difference between opening your data and simply making them available – Open Knowledge Foundation blog","URL":"https://blog.okfn.org/2014/03/10/open-washing-the-difference-between-opening-your-data-and-simply-making-them-available/","author":[{"family":"Villum","given":"Christian"}],"accessed":{"date-parts":[["2023",4,4]]},"issued":{"date-parts":[["2014"]]}}}],"schema":"https://github.com/citation-style-language/schema/raw/master/csl-citation.json"} </w:instrText>
-      </w:r>
-      <w:r>
-        <w:fldChar w:fldCharType="separate"/>
-      </w:r>
-      <w:r>
-        <w:rPr>
-          <w:noProof/>
-        </w:rPr>
-        <w:t>(Villum, 2014)</w:t>
-      </w:r>
-      <w:r>
-        <w:fldChar w:fldCharType="end"/>
-      </w:r>
-      <w:r>
-        <w:t>.</w:t>
-      </w:r>
-      <w:r>
-        <w:t xml:space="preserve"> </w:t>
-      </w:r>
-    </w:p>
-    <w:p>
-      <w:r>
-        <w:t xml:space="preserve">Of course, </w:t>
-      </w:r>
-      <w:r>
-        <w:t>data sharing is not a panacea</w:t>
-      </w:r>
-      <w:r>
-        <w:t xml:space="preserve"> </w:t>
-      </w:r>
-      <w:r>
-        <w:t>or an end itself</w:t>
-      </w:r>
-      <w:r>
-        <w:t xml:space="preserve">, </w:t>
-      </w:r>
-      <w:r>
-        <w:t xml:space="preserve">but merely </w:t>
-      </w:r>
-      <w:r>
-        <w:t xml:space="preserve">one step towards increasing the reproducibility of findings and unlocking </w:t>
-      </w:r>
-      <w:r>
-        <w:t>data</w:t>
-      </w:r>
-      <w:r>
-        <w:t xml:space="preserve"> </w:t>
-      </w:r>
-      <w:r>
-        <w:t>reuse potential.</w:t>
-      </w:r>
-      <w:r>
-        <w:t xml:space="preserve"> Recent research has demonstrated that even when articles share their data, the results reported in the articles can only be precisely reproduced in a small minority of cases. </w:t>
-      </w:r>
-      <w:r>
-        <w:t xml:space="preserve">If future research is to become increasingly reproducible, it will have to become not only increasingly verifiable through transparency, but also increasingly verified through actual checks, at least in a proportion of cases. </w:t>
-      </w:r>
-      <w:r>
-        <w:t xml:space="preserve">It may also be the case that even a small but non-zero expectation that others may actually </w:t>
-      </w:r>
-      <w:r>
-        <w:t xml:space="preserve">ask for our data or </w:t>
-      </w:r>
-      <w:r>
-        <w:t xml:space="preserve">check our reported </w:t>
-      </w:r>
-      <w:r>
-        <w:t>results</w:t>
-      </w:r>
-      <w:r>
-        <w:t xml:space="preserve"> for their accuracy may </w:t>
-      </w:r>
-      <w:r>
-        <w:t xml:space="preserve">increase </w:t>
-      </w:r>
-      <w:r>
-        <w:t xml:space="preserve">the </w:t>
-      </w:r>
-      <w:r>
-        <w:t xml:space="preserve">their </w:t>
-      </w:r>
-      <w:r>
-        <w:t>reproducibility</w:t>
-      </w:r>
-      <w:r>
-        <w:t xml:space="preserve">. </w:t>
-      </w:r>
-      <w:r>
-        <w:t>If so, although studies such as the current one do not show support for the efficacy of low intensity data sharing interventions such as Data Availability Statements, it is possible that the act of conducting research such as this also acts as an intervention.</w:t>
-      </w:r>
-      <w:r>
-        <w:t xml:space="preserve"> Historically, the probability of being </w:t>
-      </w:r>
-      <w:r>
-        <w:t>asked to share ones data is quite low. Studies such as the current one, or indeed the potential for future journal-wide audits of data sharing held on a regular basis</w:t>
-      </w:r>
-      <w:r>
-        <w:t xml:space="preserve"> </w:t>
-      </w:r>
-      <w:r>
-        <w:fldChar w:fldCharType="begin"/>
-      </w:r>
-      <w:r>
-        <w:instrText xml:space="preserve"> ADDIN ZOTERO_ITEM CSL_CITATION {"citationID":"LYPIQ0Es","properties":{"formattedCitation":"(e.g., Lear et al., 2023)","plainCitation":"(e.g., Lear et al., 2023)","noteIndex":0},"citationItems":[{"id":17393,"uris":["http://zotero.org/users/1687755/items/S8HA9XTK"],"itemData":{"id":17393,"type":"article-journal","abstract":"Increasing openness, transparency, and reproducibility in contextual behavioral science (CBS) through incorporating CBS-consistent open science practices was identified as a key aim of the ACBS Research Task Force. However, little data exist on the prevalence of open science practices currently being used in CBS research. This study aimed to address this gap by auditing the prevalence of open science and reproducibility practices in studies published in the Journal of Contextual Behavioral Science across 1 year, prior to the journal’s adoption of open science recommendations (July 2020 – July 2021). Aims of the study were twofold: first, to characterize current use of open science and reproducibility practices in JCBS to serve as a point for future comparison; second, to compare the rate of open science and reproducibility practices in JCBS, the flagship journal for contextual behavioral science, against two recently published audits of top clinical psychology journals. Domains audited were use of pre-registration, practices to ensure adequate power, data availability statements, use of standard reporting guidelines, preprints, conflict of interest statements, and resource and code sharing. Results indicated that studies published in JCBS had low rates of pre-registration, data availability statements, preprint posting, and resource and code sharing. Use of mandated standardized reporting guidelines and conflict of interest disclosures, both required by JCBS at the time of the audit, reflected relative strengths. Power for correlational studies was superior to power for experimental studies; the latter reflected a relative weakness compared to other clinical psychology journals. Rates of practices required by JCBS were significantly higher than those not required. JCBS may consider strongly encouraging or mandating other open science practices to incentivize researchers to use them.","container-title":"Journal of Contextual Behavioral Science","DOI":"10.1016/j.jcbs.2023.03.017","ISSN":"22121447","journalAbbreviation":"Journal of Contextual Behavioral Science","language":"en","page":"207-214","source":"DOI.org (Crossref)","title":"Transparency and reproducibility in the journal of contextual behavioral science: An audit study","title-short":"Transparency and reproducibility in the journal of contextual behavioral science","volume":"28","author":[{"family":"Lear","given":"M. Kati"},{"family":"Spata","given":"Angelica"},{"family":"Tittler","given":"Meredith"},{"family":"Fishbein","given":"Joel N."},{"family":"Arch","given":"Joanna J."},{"family":"Luoma","given":"Jason B."}],"issued":{"date-parts":[["2023",4]]}},"label":"page","prefix":"e.g., "}],"schema":"https://github.com/citation-style-language/schema/raw/master/csl-citation.json"} </w:instrText>
-      </w:r>
-      <w:r>
-        <w:fldChar w:fldCharType="separate"/>
-      </w:r>
-      <w:r>
-        <w:rPr>
-          <w:noProof/>
-        </w:rPr>
-        <w:t>(e.g., Lear et al., 2023)</w:t>
-      </w:r>
-      <w:r>
-        <w:fldChar w:fldCharType="end"/>
-      </w:r>
-      <w:r>
-        <w:t xml:space="preserve">, may serve not only to test but also establish normative expectations of data sharing. </w:t>
+        <w:t xml:space="preserve">, may serve not only to test but also </w:t>
+      </w:r>
+      <w:r>
+        <w:t xml:space="preserve">to </w:t>
+      </w:r>
+      <w:r>
+        <w:t xml:space="preserve">establish normative expectations of data sharing. </w:t>
       </w:r>
     </w:p>
     <w:p>
@@ -4427,7 +4453,6 @@
           <w:i/>
           <w:iCs/>
         </w:rPr>
-        <w:lastRenderedPageBreak/>
         <w:t>Psychological Assessment</w:t>
       </w:r>
       <w:r>
@@ -4539,14 +4564,14 @@
         <w:pStyle w:val="Bibliography"/>
       </w:pPr>
       <w:r>
-        <w:t xml:space="preserve">Lear, M. K., Spata, A., Tittler, M., Fishbein, J. N., Arch, J. J., &amp; Luoma, J. B. (2023). Transparency and reproducibility in the journal of contextual behavioral science: An audit study. </w:t>
+        <w:t xml:space="preserve">Krawczyk, M., &amp; Reuben, E. (2012). (Un)Available upon Request: Field Experiment on Researchers’ Willingness to Share Supplementary Materials. </w:t>
       </w:r>
       <w:r>
         <w:rPr>
           <w:i/>
           <w:iCs/>
         </w:rPr>
-        <w:t>Journal of Contextual Behavioral Science</w:t>
+        <w:t>Accountability in Research</w:t>
       </w:r>
       <w:r>
         <w:t xml:space="preserve">, </w:t>
@@ -4556,10 +4581,10 @@
           <w:i/>
           <w:iCs/>
         </w:rPr>
-        <w:t>28</w:t>
-      </w:r>
-      <w:r>
-        <w:t>, 207–214. https://doi.org/10.1016/j.jcbs.2023.03.017</w:t>
+        <w:t>19</w:t>
+      </w:r>
+      <w:r>
+        <w:t>(3), 175–186. https://doi.org/10.1080/08989621.2012.678688</w:t>
       </w:r>
     </w:p>
     <w:p>
@@ -4567,14 +4592,14 @@
         <w:pStyle w:val="Bibliography"/>
       </w:pPr>
       <w:r>
-        <w:t xml:space="preserve">Meyer, M. N. (2018). Practical Tips for Ethical Data Sharing. </w:t>
+        <w:t xml:space="preserve">Lear, M. K., Spata, A., Tittler, M., Fishbein, J. N., Arch, J. J., &amp; Luoma, J. B. (2023). Transparency and reproducibility in the journal of contextual behavioral science: An audit study. </w:t>
       </w:r>
       <w:r>
         <w:rPr>
           <w:i/>
           <w:iCs/>
         </w:rPr>
-        <w:t>Advances in Methods and Practices in Psychological Science</w:t>
+        <w:t>Journal of Contextual Behavioral Science</w:t>
       </w:r>
       <w:r>
         <w:t xml:space="preserve">, </w:t>
@@ -4584,10 +4609,10 @@
           <w:i/>
           <w:iCs/>
         </w:rPr>
-        <w:t>1</w:t>
-      </w:r>
-      <w:r>
-        <w:t>(1), 131–144. https://doi.org/10.1177/2515245917747656</w:t>
+        <w:t>28</w:t>
+      </w:r>
+      <w:r>
+        <w:t>, 207–214. https://doi.org/10.1016/j.jcbs.2023.03.017</w:t>
       </w:r>
     </w:p>
     <w:p>
@@ -4595,14 +4620,14 @@
         <w:pStyle w:val="Bibliography"/>
       </w:pPr>
       <w:r>
-        <w:t xml:space="preserve">Munafò, M. R., Nosek, B. A., Bishop, D. V. M., Button, K. S., Chambers, C. D., Percie du Sert, N., Simonsohn, U., Wagenmakers, E.-J., Ware, J. J., &amp; Ioannidis, J. P. A. (2017). A manifesto for reproducible science. </w:t>
+        <w:t xml:space="preserve">Meyer, M. N. (2018). Practical Tips for Ethical Data Sharing. </w:t>
       </w:r>
       <w:r>
         <w:rPr>
           <w:i/>
           <w:iCs/>
         </w:rPr>
-        <w:t>Nature Human Behaviour</w:t>
+        <w:t>Advances in Methods and Practices in Psychological Science</w:t>
       </w:r>
       <w:r>
         <w:t xml:space="preserve">, </w:t>
@@ -4615,7 +4640,7 @@
         <w:t>1</w:t>
       </w:r>
       <w:r>
-        <w:t>(1), 0021. https://doi.org/10.1038/s41562-016-0021</w:t>
+        <w:t>(1), 131–144. https://doi.org/10.1177/2515245917747656</w:t>
       </w:r>
     </w:p>
     <w:p>
@@ -4623,14 +4648,14 @@
         <w:pStyle w:val="Bibliography"/>
       </w:pPr>
       <w:r>
-        <w:t xml:space="preserve">Nunes, L. (2021). Data Sharing for Greater Scientific Transparency. </w:t>
+        <w:t xml:space="preserve">Minocher, R., Atmaca, S., Bavero, C., McElreath, R., &amp; Beheim, B. (2021). Estimating the reproducibility of social learning research published between 1955 and 2018. </w:t>
       </w:r>
       <w:r>
         <w:rPr>
           <w:i/>
           <w:iCs/>
         </w:rPr>
-        <w:t>APS Observer</w:t>
+        <w:t>Royal Society Open Science</w:t>
       </w:r>
       <w:r>
         <w:t xml:space="preserve">, </w:t>
@@ -4640,10 +4665,10 @@
           <w:i/>
           <w:iCs/>
         </w:rPr>
-        <w:t>34</w:t>
-      </w:r>
-      <w:r>
-        <w:t>. https://www.psychologicalscience.org/observer/data-sharing-methods</w:t>
+        <w:t>8</w:t>
+      </w:r>
+      <w:r>
+        <w:t>(9), 210450. https://doi.org/10.1098/rsos.210450</w:t>
       </w:r>
     </w:p>
     <w:p>
@@ -4651,13 +4676,69 @@
         <w:pStyle w:val="Bibliography"/>
       </w:pPr>
       <w:r>
-        <w:t xml:space="preserve">Rogers, S. (2012, July 8). Data are or data is? </w:t>
+        <w:t xml:space="preserve">Munafò, M. R., Nosek, B. A., Bishop, D. V. M., Button, K. S., Chambers, C. D., Percie du Sert, N., Simonsohn, U., Wagenmakers, E.-J., Ware, J. J., &amp; Ioannidis, J. P. A. (2017). A manifesto for reproducible science. </w:t>
       </w:r>
       <w:r>
         <w:rPr>
           <w:i/>
           <w:iCs/>
         </w:rPr>
+        <w:t>Nature Human Behaviour</w:t>
+      </w:r>
+      <w:r>
+        <w:t xml:space="preserve">, </w:t>
+      </w:r>
+      <w:r>
+        <w:rPr>
+          <w:i/>
+          <w:iCs/>
+        </w:rPr>
+        <w:t>1</w:t>
+      </w:r>
+      <w:r>
+        <w:t>(1), 0021. https://doi.org/10.1038/s41562-016-0021</w:t>
+      </w:r>
+    </w:p>
+    <w:p>
+      <w:pPr>
+        <w:pStyle w:val="Bibliography"/>
+      </w:pPr>
+      <w:r>
+        <w:t xml:space="preserve">Nunes, L. (2021). Data Sharing for Greater Scientific Transparency. </w:t>
+      </w:r>
+      <w:r>
+        <w:rPr>
+          <w:i/>
+          <w:iCs/>
+        </w:rPr>
+        <w:t>APS Observer</w:t>
+      </w:r>
+      <w:r>
+        <w:t xml:space="preserve">, </w:t>
+      </w:r>
+      <w:r>
+        <w:rPr>
+          <w:i/>
+          <w:iCs/>
+        </w:rPr>
+        <w:t>34</w:t>
+      </w:r>
+      <w:r>
+        <w:t>. https://www.psychologicalscience.org/observer/data-sharing-methods</w:t>
+      </w:r>
+    </w:p>
+    <w:p>
+      <w:pPr>
+        <w:pStyle w:val="Bibliography"/>
+      </w:pPr>
+      <w:r>
+        <w:t xml:space="preserve">Rogers, S. (2012, July 8). Data are or data is? </w:t>
+      </w:r>
+      <w:r>
+        <w:rPr>
+          <w:i/>
+          <w:iCs/>
+        </w:rPr>
         <w:t>The Guardian</w:t>
       </w:r>
       <w:r>
@@ -4669,6 +4750,7 @@
         <w:pStyle w:val="Bibliography"/>
       </w:pPr>
       <w:r>
+        <w:lastRenderedPageBreak/>
         <w:t xml:space="preserve">Savage, C. J., &amp; Vickers, A. J. (2009). Empirical Study of Data Sharing by Authors Publishing in PLoS Journals. </w:t>
       </w:r>
       <w:r>
@@ -5283,6 +5365,118 @@
     </w:lvl>
   </w:abstractNum>
   <w:abstractNum w:abstractNumId="1" w15:restartNumberingAfterBreak="0">
+    <w:nsid w:val="28CB309F"/>
+    <w:multiLevelType w:val="hybridMultilevel"/>
+    <w:tmpl w:val="257A3998"/>
+    <w:lvl w:ilvl="0" w:tplc="2A08E81C">
+      <w:numFmt w:val="bullet"/>
+      <w:lvlText w:val="-"/>
+      <w:lvlJc w:val="left"/>
+      <w:pPr>
+        <w:ind w:left="720" w:hanging="360"/>
+      </w:pPr>
+      <w:rPr>
+        <w:rFonts w:ascii="CMU Serif Roman" w:eastAsia="Times New Roman" w:hAnsi="CMU Serif Roman" w:cs="CMU Serif Roman" w:hint="default"/>
+      </w:rPr>
+    </w:lvl>
+    <w:lvl w:ilvl="1" w:tplc="08090003" w:tentative="1">
+      <w:start w:val="1"/>
+      <w:numFmt w:val="bullet"/>
+      <w:lvlText w:val="o"/>
+      <w:lvlJc w:val="left"/>
+      <w:pPr>
+        <w:ind w:left="1440" w:hanging="360"/>
+      </w:pPr>
+      <w:rPr>
+        <w:rFonts w:ascii="Courier New" w:hAnsi="Courier New" w:cs="Courier New" w:hint="default"/>
+      </w:rPr>
+    </w:lvl>
+    <w:lvl w:ilvl="2" w:tplc="08090005" w:tentative="1">
+      <w:start w:val="1"/>
+      <w:numFmt w:val="bullet"/>
+      <w:lvlText w:val=""/>
+      <w:lvlJc w:val="left"/>
+      <w:pPr>
+        <w:ind w:left="2160" w:hanging="360"/>
+      </w:pPr>
+      <w:rPr>
+        <w:rFonts w:ascii="Wingdings" w:hAnsi="Wingdings" w:hint="default"/>
+      </w:rPr>
+    </w:lvl>
+    <w:lvl w:ilvl="3" w:tplc="08090001" w:tentative="1">
+      <w:start w:val="1"/>
+      <w:numFmt w:val="bullet"/>
+      <w:lvlText w:val=""/>
+      <w:lvlJc w:val="left"/>
+      <w:pPr>
+        <w:ind w:left="2880" w:hanging="360"/>
+      </w:pPr>
+      <w:rPr>
+        <w:rFonts w:ascii="Symbol" w:hAnsi="Symbol" w:hint="default"/>
+      </w:rPr>
+    </w:lvl>
+    <w:lvl w:ilvl="4" w:tplc="08090003" w:tentative="1">
+      <w:start w:val="1"/>
+      <w:numFmt w:val="bullet"/>
+      <w:lvlText w:val="o"/>
+      <w:lvlJc w:val="left"/>
+      <w:pPr>
+        <w:ind w:left="3600" w:hanging="360"/>
+      </w:pPr>
+      <w:rPr>
+        <w:rFonts w:ascii="Courier New" w:hAnsi="Courier New" w:cs="Courier New" w:hint="default"/>
+      </w:rPr>
+    </w:lvl>
+    <w:lvl w:ilvl="5" w:tplc="08090005" w:tentative="1">
+      <w:start w:val="1"/>
+      <w:numFmt w:val="bullet"/>
+      <w:lvlText w:val=""/>
+      <w:lvlJc w:val="left"/>
+      <w:pPr>
+        <w:ind w:left="4320" w:hanging="360"/>
+      </w:pPr>
+      <w:rPr>
+        <w:rFonts w:ascii="Wingdings" w:hAnsi="Wingdings" w:hint="default"/>
+      </w:rPr>
+    </w:lvl>
+    <w:lvl w:ilvl="6" w:tplc="08090001" w:tentative="1">
+      <w:start w:val="1"/>
+      <w:numFmt w:val="bullet"/>
+      <w:lvlText w:val=""/>
+      <w:lvlJc w:val="left"/>
+      <w:pPr>
+        <w:ind w:left="5040" w:hanging="360"/>
+      </w:pPr>
+      <w:rPr>
+        <w:rFonts w:ascii="Symbol" w:hAnsi="Symbol" w:hint="default"/>
+      </w:rPr>
+    </w:lvl>
+    <w:lvl w:ilvl="7" w:tplc="08090003" w:tentative="1">
+      <w:start w:val="1"/>
+      <w:numFmt w:val="bullet"/>
+      <w:lvlText w:val="o"/>
+      <w:lvlJc w:val="left"/>
+      <w:pPr>
+        <w:ind w:left="5760" w:hanging="360"/>
+      </w:pPr>
+      <w:rPr>
+        <w:rFonts w:ascii="Courier New" w:hAnsi="Courier New" w:cs="Courier New" w:hint="default"/>
+      </w:rPr>
+    </w:lvl>
+    <w:lvl w:ilvl="8" w:tplc="08090005" w:tentative="1">
+      <w:start w:val="1"/>
+      <w:numFmt w:val="bullet"/>
+      <w:lvlText w:val=""/>
+      <w:lvlJc w:val="left"/>
+      <w:pPr>
+        <w:ind w:left="6480" w:hanging="360"/>
+      </w:pPr>
+      <w:rPr>
+        <w:rFonts w:ascii="Wingdings" w:hAnsi="Wingdings" w:hint="default"/>
+      </w:rPr>
+    </w:lvl>
+  </w:abstractNum>
+  <w:abstractNum w:abstractNumId="2" w15:restartNumberingAfterBreak="0">
     <w:nsid w:val="37254408"/>
     <w:multiLevelType w:val="hybridMultilevel"/>
     <w:tmpl w:val="BBAC36A4"/>
@@ -5375,6 +5569,9 @@
     <w:abstractNumId w:val="0"/>
   </w:num>
   <w:num w:numId="2" w16cid:durableId="185753795">
+    <w:abstractNumId w:val="2"/>
+  </w:num>
+  <w:num w:numId="3" w16cid:durableId="21326525">
     <w:abstractNumId w:val="1"/>
   </w:num>
 </w:numbering>

</xml_diff>

<commit_message>
added meta psych submission draft
</commit_message>
<xml_diff>
--- a/communication/Hussey - 2023 - data is not available upon request.docx
+++ b/communication/Hussey - 2023 - data is not available upon request.docx
@@ -1,6 +1,6 @@
 
 <file path=word/document.xml><?xml version="1.0" encoding="utf-8"?>
-<w:document xmlns:wpc="http://schemas.microsoft.com/office/word/2010/wordprocessingCanvas" xmlns:cx="http://schemas.microsoft.com/office/drawing/2014/chartex" xmlns:cx1="http://schemas.microsoft.com/office/drawing/2015/9/8/chartex" xmlns:cx2="http://schemas.microsoft.com/office/drawing/2015/10/21/chartex" xmlns:cx3="http://schemas.microsoft.com/office/drawing/2016/5/9/chartex" xmlns:cx4="http://schemas.microsoft.com/office/drawing/2016/5/10/chartex" xmlns:cx5="http://schemas.microsoft.com/office/drawing/2016/5/11/chartex" xmlns:cx6="http://schemas.microsoft.com/office/drawing/2016/5/12/chartex" xmlns:cx7="http://schemas.microsoft.com/office/drawing/2016/5/13/chartex" xmlns:cx8="http://schemas.microsoft.com/office/drawing/2016/5/14/chartex" xmlns:mc="http://schemas.openxmlformats.org/markup-compatibility/2006" xmlns:aink="http://schemas.microsoft.com/office/drawing/2016/ink" xmlns:am3d="http://schemas.microsoft.com/office/drawing/2017/model3d" xmlns:o="urn:schemas-microsoft-com:office:office" xmlns:oel="http://schemas.microsoft.com/office/2019/extlst" xmlns:r="http://schemas.openxmlformats.org/officeDocument/2006/relationships" xmlns:m="http://schemas.openxmlformats.org/officeDocument/2006/math" xmlns:v="urn:schemas-microsoft-com:vml" xmlns:wp14="http://schemas.microsoft.com/office/word/2010/wordprocessingDrawing" xmlns:wp="http://schemas.openxmlformats.org/drawingml/2006/wordprocessingDrawing" xmlns:w10="urn:schemas-microsoft-com:office:word" xmlns:w="http://schemas.openxmlformats.org/wordprocessingml/2006/main" xmlns:w14="http://schemas.microsoft.com/office/word/2010/wordml" xmlns:w15="http://schemas.microsoft.com/office/word/2012/wordml" xmlns:w16cex="http://schemas.microsoft.com/office/word/2018/wordml/cex" xmlns:w16cid="http://schemas.microsoft.com/office/word/2016/wordml/cid" xmlns:w16="http://schemas.microsoft.com/office/word/2018/wordml" xmlns:w16du="http://schemas.microsoft.com/office/word/2023/wordml/word16du" xmlns:w16sdtdh="http://schemas.microsoft.com/office/word/2020/wordml/sdtdatahash" xmlns:w16se="http://schemas.microsoft.com/office/word/2015/wordml/symex" xmlns:wpg="http://schemas.microsoft.com/office/word/2010/wordprocessingGroup" xmlns:wpi="http://schemas.microsoft.com/office/word/2010/wordprocessingInk" xmlns:wne="http://schemas.microsoft.com/office/word/2006/wordml" xmlns:wps="http://schemas.microsoft.com/office/word/2010/wordprocessingShape" mc:Ignorable="w14 w15 w16se w16cid w16 w16cex w16sdtdh wp14">
+<w:document xmlns:wpc="http://schemas.microsoft.com/office/word/2010/wordprocessingCanvas" xmlns:cx="http://schemas.microsoft.com/office/drawing/2014/chartex" xmlns:cx1="http://schemas.microsoft.com/office/drawing/2015/9/8/chartex" xmlns:cx2="http://schemas.microsoft.com/office/drawing/2015/10/21/chartex" xmlns:cx3="http://schemas.microsoft.com/office/drawing/2016/5/9/chartex" xmlns:cx4="http://schemas.microsoft.com/office/drawing/2016/5/10/chartex" xmlns:cx5="http://schemas.microsoft.com/office/drawing/2016/5/11/chartex" xmlns:cx6="http://schemas.microsoft.com/office/drawing/2016/5/12/chartex" xmlns:cx7="http://schemas.microsoft.com/office/drawing/2016/5/13/chartex" xmlns:cx8="http://schemas.microsoft.com/office/drawing/2016/5/14/chartex" xmlns:mc="http://schemas.openxmlformats.org/markup-compatibility/2006" xmlns:aink="http://schemas.microsoft.com/office/drawing/2016/ink" xmlns:am3d="http://schemas.microsoft.com/office/drawing/2017/model3d" xmlns:o="urn:schemas-microsoft-com:office:office" xmlns:oel="http://schemas.microsoft.com/office/2019/extlst" xmlns:r="http://schemas.openxmlformats.org/officeDocument/2006/relationships" xmlns:m="http://schemas.openxmlformats.org/officeDocument/2006/math" xmlns:v="urn:schemas-microsoft-com:vml" xmlns:wp14="http://schemas.microsoft.com/office/word/2010/wordprocessingDrawing" xmlns:wp="http://schemas.openxmlformats.org/drawingml/2006/wordprocessingDrawing" xmlns:w10="urn:schemas-microsoft-com:office:word" xmlns:w="http://schemas.openxmlformats.org/wordprocessingml/2006/main" xmlns:w14="http://schemas.microsoft.com/office/word/2010/wordml" xmlns:w15="http://schemas.microsoft.com/office/word/2012/wordml" xmlns:w16cex="http://schemas.microsoft.com/office/word/2018/wordml/cex" xmlns:w16cid="http://schemas.microsoft.com/office/word/2016/wordml/cid" xmlns:w16="http://schemas.microsoft.com/office/word/2018/wordml" xmlns:w16sdtdh="http://schemas.microsoft.com/office/word/2020/wordml/sdtdatahash" xmlns:w16se="http://schemas.microsoft.com/office/word/2015/wordml/symex" xmlns:wpg="http://schemas.microsoft.com/office/word/2010/wordprocessingGroup" xmlns:wpi="http://schemas.microsoft.com/office/word/2010/wordprocessingInk" xmlns:wne="http://schemas.microsoft.com/office/word/2006/wordml" xmlns:wps="http://schemas.microsoft.com/office/word/2010/wordprocessingShape" mc:Ignorable="w14 w15 w16se w16cid w16 w16cex w16sdtdh wp14">
   <w:body>
     <w:p>
       <w:pPr>
@@ -379,10 +379,10 @@
         <w:footnoteReference w:id="1"/>
       </w:r>
       <w:r>
-        <w:t xml:space="preserve"> available upon request. Naturally, policies also allow for situations where it is not possible to share the data for stated reasons. These policies therefore build on the same principle that many funding organisations have built their data sharing policies around, namely that data should be “as open as </w:t>
-      </w:r>
-      <w:r>
-        <w:t xml:space="preserve">possible, and as closed as necessary” </w:t>
+        <w:t xml:space="preserve"> available upon request. Naturally, policies also allow for situations where it is not possible to share the data for stated reasons. These policies therefore </w:t>
+      </w:r>
+      <w:r>
+        <w:t xml:space="preserve">build on the same principle that many funding organisations have built their data sharing policies around, namely that data should be “as open as possible, and as closed as necessary” </w:t>
       </w:r>
       <w:r>
         <w:fldChar w:fldCharType="begin"/>
@@ -563,11 +563,16 @@
         <w:t xml:space="preserve"> when requested</w:t>
       </w:r>
       <w:r>
-        <w:t>. Unfortunately, even with the increasing number of platforms that make it easy to share data, the rate at which data can be obtained upon request is still problematically low</w:t>
+        <w:t xml:space="preserve">. Unfortunately, even with the increasing number of platforms that make it easy to share data, the rate at which data can be obtained upon request is still </w:t>
+      </w:r>
+      <w:r>
+        <w:lastRenderedPageBreak/>
+        <w:t>problematically low</w:t>
       </w:r>
       <w:r>
         <w:t xml:space="preserve"> </w:t>
       </w:r>
+      <w:commentRangeStart w:id="0"/>
       <w:r>
         <w:fldChar w:fldCharType="begin"/>
       </w:r>
@@ -589,6 +594,13 @@
       <w:r>
         <w:t xml:space="preserve">. </w:t>
       </w:r>
+      <w:commentRangeEnd w:id="0"/>
+      <w:r>
+        <w:rPr>
+          <w:rStyle w:val="CommentReference"/>
+        </w:rPr>
+        <w:commentReference w:id="0"/>
+      </w:r>
       <w:r>
         <w:t>Recently, a</w:t>
       </w:r>
@@ -605,11 +617,7 @@
         <w:t xml:space="preserve">, </w:t>
       </w:r>
       <w:r>
-        <w:t xml:space="preserve">among articles that included a statement that data was available upon </w:t>
-      </w:r>
-      <w:r>
-        <w:lastRenderedPageBreak/>
-        <w:t>request</w:t>
+        <w:t>among articles that included a statement that data was available upon request</w:t>
       </w:r>
       <w:r>
         <w:t xml:space="preserve">, only 7% of datasets could be obtained </w:t>
@@ -901,7 +909,7 @@
       <w:r>
         <w:t xml:space="preserve">available at </w:t>
       </w:r>
-      <w:hyperlink r:id="rId9" w:history="1">
+      <w:hyperlink r:id="rId13" w:history="1">
         <w:r>
           <w:rPr>
             <w:rStyle w:val="Hyperlink"/>
@@ -966,7 +974,7 @@
       <w:r>
         <w:t>(</w:t>
       </w:r>
-      <w:hyperlink r:id="rId10" w:history="1">
+      <w:hyperlink r:id="rId14" w:history="1">
         <w:r>
           <w:rPr>
             <w:rStyle w:val="Hyperlink"/>
@@ -990,7 +998,10 @@
         <w:t>would</w:t>
       </w:r>
       <w:r>
-        <w:t xml:space="preserve"> not share them with others. These datasets may be available from the original authors upon request. The existence and availability of each dataset is documented in the supplementary materials</w:t>
+        <w:t xml:space="preserve"> not share them with others. These datasets may be available from the original authors upon request. The </w:t>
+      </w:r>
+      <w:r>
+        <w:t>existence and availability of each dataset is documented in the supplementary materials</w:t>
       </w:r>
       <w:r>
         <w:t xml:space="preserve"> </w:t>
@@ -1039,10 +1050,7 @@
         <w:t xml:space="preserve">In order to choose the articles that I would attempt to obtain the data for, </w:t>
       </w:r>
       <w:r>
-        <w:t xml:space="preserve">I employed an existing systematic search of the published IRAP literature </w:t>
-      </w:r>
-      <w:r>
-        <w:t xml:space="preserve">(2006 to 2022, in English, listed in the Web of Science or </w:t>
+        <w:t xml:space="preserve">I employed an existing systematic search of the published IRAP literature (2006 to 2022, in English, listed in the Web of Science or </w:t>
       </w:r>
       <w:proofErr w:type="spellStart"/>
       <w:r>
@@ -1097,7 +1105,7 @@
       <w:r>
         <w:t>The references for these publications can be found in the Supplementary Materials (</w:t>
       </w:r>
-      <w:hyperlink r:id="rId11" w:history="1">
+      <w:hyperlink r:id="rId15" w:history="1">
         <w:r>
           <w:rPr>
             <w:rStyle w:val="Hyperlink"/>
@@ -2107,7 +2115,11 @@
         <w:t xml:space="preserve">the </w:t>
       </w:r>
       <w:r>
-        <w:t xml:space="preserve">time of submission: “A submission to the journal implies that materials described in the manuscript, including all relevant raw data, will be freely available to any researcher wishing to use them for non-commercial purposes, without breaching participant confidentiality… All original research must include a </w:t>
+        <w:t xml:space="preserve">time of submission: “A submission to the journal implies that materials described in the manuscript, including all relevant raw data, will be freely available to any researcher wishing to use them for non-commercial </w:t>
+      </w:r>
+      <w:r>
+        <w:lastRenderedPageBreak/>
+        <w:t xml:space="preserve">purposes, without breaching participant confidentiality… All original research must include a </w:t>
       </w:r>
       <w:r>
         <w:t>Data Availability Statement</w:t>
@@ -2176,11 +2188,7 @@
         <w:t xml:space="preserve">the </w:t>
       </w:r>
       <w:r>
-        <w:t xml:space="preserve">time of submission: “It is expected that all authors who publish in the Journal of Contextual Behavioral Science will share data upon reasonable request. Therefore, we </w:t>
-      </w:r>
-      <w:r>
-        <w:lastRenderedPageBreak/>
-        <w:t>ask authors who do not already have their data openly available to the public to include an author note indicating</w:t>
+        <w:t>time of submission: “It is expected that all authors who publish in the Journal of Contextual Behavioral Science will share data upon reasonable request. Therefore, we ask authors who do not already have their data openly available to the public to include an author note indicating</w:t>
       </w:r>
       <w:r>
         <w:t xml:space="preserve"> ‘</w:t>
@@ -2384,7 +2392,7 @@
                     <pic:cNvPicPr/>
                   </pic:nvPicPr>
                   <pic:blipFill>
-                    <a:blip r:embed="rId12" cstate="print">
+                    <a:blip r:embed="rId16" cstate="print">
                       <a:extLst>
                         <a:ext uri="{28A0092B-C50C-407E-A947-70E740481C1C}">
                           <a14:useLocalDpi xmlns:a14="http://schemas.microsoft.com/office/drawing/2010/main" val="0"/>
@@ -2461,7 +2469,7 @@
       <w:r>
         <w:t>A copy of the email can be found in the supplementary materials (</w:t>
       </w:r>
-      <w:hyperlink r:id="rId13" w:history="1">
+      <w:hyperlink r:id="rId17" w:history="1">
         <w:r>
           <w:rPr>
             <w:rStyle w:val="Hyperlink"/>
@@ -2483,10 +2491,7 @@
     </w:p>
     <w:p>
       <w:r>
-        <w:t xml:space="preserve">In some cases, authors replied that they could not allow data to be made public, in which cases I replied that I was also willing to obtain the data and not make it public. I also noted that I was willing to sign any data sharing agreements that authors felt were </w:t>
-      </w:r>
-      <w:r>
-        <w:t>necessary.</w:t>
+        <w:t>In some cases, authors replied that they could not allow data to be made public, in which cases I replied that I was also willing to obtain the data and not make it public. I also noted that I was willing to sign any data sharing agreements that authors felt were necessary.</w:t>
       </w:r>
       <w:r>
         <w:t xml:space="preserve"> The strategy was therefore to request data to make it openly available in the first instance, and to request it be shared with me but not made public as a fallback option.</w:t>
@@ -2697,6 +2702,7 @@
           <w:noProof/>
           <w14:ligatures w14:val="standardContextual"/>
         </w:rPr>
+        <w:lastRenderedPageBreak/>
         <w:drawing>
           <wp:inline distT="0" distB="0" distL="0" distR="0" wp14:anchorId="1601E5D0" wp14:editId="4D4C8462">
             <wp:extent cx="2743835" cy="1906905"/>
@@ -2713,7 +2719,7 @@
                     <pic:cNvPicPr/>
                   </pic:nvPicPr>
                   <pic:blipFill>
-                    <a:blip r:embed="rId14" cstate="print">
+                    <a:blip r:embed="rId18" cstate="print">
                       <a:extLst>
                         <a:ext uri="{28A0092B-C50C-407E-A947-70E740481C1C}">
                           <a14:useLocalDpi xmlns:a14="http://schemas.microsoft.com/office/drawing/2010/main" val="0"/>
@@ -2792,7 +2798,6 @@
         <w:pStyle w:val="Heading2"/>
       </w:pPr>
       <w:r>
-        <w:lastRenderedPageBreak/>
         <w:t xml:space="preserve">Relationship between </w:t>
       </w:r>
       <w:r>
@@ -3054,10 +3059,7 @@
         <w:t xml:space="preserve">instead </w:t>
       </w:r>
       <w:r>
-        <w:t xml:space="preserve">contact the first </w:t>
-      </w:r>
-      <w:r>
-        <w:t>author, but when asked did not offer any suggestions for current contact details for those authors. In some cases, this was plausibly due to losing contact with the author. In other cases, this was less plausibly so. For example, one author who was previously responsive to emails stopped replying when I asked for two of his co-authors</w:t>
+        <w:t>contact the first author, but when asked did not offer any suggestions for current contact details for those authors. In some cases, this was plausibly due to losing contact with the author. In other cases, this was less plausibly so. For example, one author who was previously responsive to emails stopped replying when I asked for two of his co-authors</w:t>
       </w:r>
       <w:r>
         <w:t>’</w:t>
@@ -3178,6 +3180,7 @@
         <w:t xml:space="preserve">Data sharing has ethical implications, but </w:t>
       </w:r>
       <w:r>
+        <w:lastRenderedPageBreak/>
         <w:t xml:space="preserve">not sharing also has ethical and research </w:t>
       </w:r>
       <w:r>
@@ -3434,11 +3437,7 @@
         <w:t>,</w:t>
       </w:r>
       <w:r>
-        <w:t xml:space="preserve"> and funding bodies </w:t>
-      </w:r>
-      <w:r>
-        <w:lastRenderedPageBreak/>
-        <w:t xml:space="preserve">increasingly also assert their own Research Data Management policies regarding the retention, storage, and access to data by those seeking to verify results. </w:t>
+        <w:t xml:space="preserve"> and funding bodies increasingly also assert their own Research Data Management policies regarding the retention, storage, and access to data by those seeking to verify results. </w:t>
       </w:r>
       <w:r>
         <w:t>In addition to non-adherence to journal Data Availability Statements, r</w:t>
@@ -3936,7 +3935,11 @@
         <w:t xml:space="preserve"> </w:t>
       </w:r>
       <w:r>
-        <w:t xml:space="preserve">have asserted relatively fewer demands on authors. </w:t>
+        <w:t xml:space="preserve">have </w:t>
+      </w:r>
+      <w:r>
+        <w:lastRenderedPageBreak/>
+        <w:t xml:space="preserve">asserted relatively fewer demands on authors. </w:t>
       </w:r>
       <w:r>
         <w:t xml:space="preserve">Some journals go further than requiring </w:t>
@@ -4130,11 +4133,7 @@
         <w:t xml:space="preserve">. </w:t>
       </w:r>
       <w:r>
-        <w:t xml:space="preserve">If so, although studies such as the current one do not </w:t>
-      </w:r>
-      <w:r>
-        <w:lastRenderedPageBreak/>
-        <w:t>show support for the efficacy of low</w:t>
+        <w:t>If so, although studies such as the current one do not show support for the efficacy of low</w:t>
       </w:r>
       <w:r>
         <w:t>-</w:t>
@@ -4197,7 +4196,7 @@
       <w:r>
         <w:t>Ian Hussey, Ruhr University Bochum, Germany (</w:t>
       </w:r>
-      <w:hyperlink r:id="rId15" w:history="1">
+      <w:hyperlink r:id="rId19" w:history="1">
         <w:r>
           <w:rPr>
             <w:rStyle w:val="Hyperlink"/>
@@ -4211,7 +4210,7 @@
       <w:r>
         <w:t xml:space="preserve">ORCID </w:t>
       </w:r>
-      <w:hyperlink r:id="rId16" w:history="1">
+      <w:hyperlink r:id="rId20" w:history="1">
         <w:r>
           <w:rPr>
             <w:rStyle w:val="Hyperlink"/>
@@ -4220,7 +4219,10 @@
         </w:r>
       </w:hyperlink>
       <w:r>
-        <w:t xml:space="preserve">. This research was supported by the META-REP Priority Program of the German Research Foundation (#464488178). </w:t>
+        <w:t xml:space="preserve">. This research was supported by the META-REP </w:t>
+      </w:r>
+      <w:r>
+        <w:t xml:space="preserve">Priority Program of the German Research Foundation (#464488178). </w:t>
       </w:r>
     </w:p>
     <w:p>
@@ -4446,27 +4448,38 @@
           <w:i/>
           <w:iCs/>
         </w:rPr>
-        <w:t xml:space="preserve">European Journal of </w:t>
+        <w:t>European Journal of Psychological Assessment</w:t>
+      </w:r>
+      <w:r>
+        <w:t xml:space="preserve">, </w:t>
       </w:r>
       <w:r>
         <w:rPr>
           <w:i/>
           <w:iCs/>
         </w:rPr>
-        <w:t>Psychological Assessment</w:t>
-      </w:r>
-      <w:r>
-        <w:t xml:space="preserve">, </w:t>
+        <w:t>36</w:t>
+      </w:r>
+      <w:r>
+        <w:t>(5), 721–729. https://doi.org/10/ghmt9r</w:t>
+      </w:r>
+    </w:p>
+    <w:p>
+      <w:pPr>
+        <w:pStyle w:val="Bibliography"/>
+      </w:pPr>
+      <w:r>
+        <w:t xml:space="preserve">Hussey, I. (2022). </w:t>
       </w:r>
       <w:r>
         <w:rPr>
           <w:i/>
           <w:iCs/>
         </w:rPr>
-        <w:t>36</w:t>
-      </w:r>
-      <w:r>
-        <w:t>(5), 721–729. https://doi.org/10/ghmt9r</w:t>
+        <w:t>Reply to Barnes-Holmes &amp; Harte (2022) “The IRAP as a Measure of Implicit Cognition: A Case of Frankenstein’s Monster.”</w:t>
+      </w:r>
+      <w:r>
+        <w:t xml:space="preserve"> PsyArXiv. https://doi.org/10.31234/osf.io/qmg6s</w:t>
       </w:r>
     </w:p>
     <w:p>
@@ -4474,17 +4487,17 @@
         <w:pStyle w:val="Bibliography"/>
       </w:pPr>
       <w:r>
-        <w:t xml:space="preserve">Hussey, I. (2022). </w:t>
+        <w:t xml:space="preserve">Hussey, I. (2023). </w:t>
       </w:r>
       <w:r>
         <w:rPr>
           <w:i/>
           <w:iCs/>
         </w:rPr>
-        <w:t>Reply to Barnes-Holmes &amp; Harte (2022) “The IRAP as a Measure of Implicit Cognition: A Case of Frankenstein’s Monster.”</w:t>
-      </w:r>
-      <w:r>
-        <w:t xml:space="preserve"> PsyArXiv. https://doi.org/10.31234/osf.io/qmg6s</w:t>
+        <w:t>A systematic review of Null Hypothesis Significance Testing, sample sizes and statistical power in research using the Implicit Relational Assessment Procedure</w:t>
+      </w:r>
+      <w:r>
+        <w:t>. PsyArXiv. https://doi.org/10.31234/osf.io/g2x9p</w:t>
       </w:r>
     </w:p>
     <w:p>
@@ -4492,17 +4505,18 @@
         <w:pStyle w:val="Bibliography"/>
       </w:pPr>
       <w:r>
-        <w:t xml:space="preserve">Hussey, I. (2023). </w:t>
+        <w:lastRenderedPageBreak/>
+        <w:t xml:space="preserve">Hussey, I., &amp; Drake, C. E. (2020). The Implicit Relational Assessment Procedure demonstrates poor internal consistency and test-retest reliability: A meta-analysis. </w:t>
       </w:r>
       <w:r>
         <w:rPr>
           <w:i/>
           <w:iCs/>
         </w:rPr>
-        <w:t>A systematic review of Null Hypothesis Significance Testing, sample sizes and statistical power in research using the Implicit Relational Assessment Procedure</w:t>
-      </w:r>
-      <w:r>
-        <w:t>. PsyArXiv. https://doi.org/10.31234/osf.io/g2x9p</w:t>
+        <w:t>Preprint</w:t>
+      </w:r>
+      <w:r>
+        <w:t>. https://doi.org/10.31234/osf.io/ge3k7</w:t>
       </w:r>
     </w:p>
     <w:p>
@@ -4510,17 +4524,17 @@
         <w:pStyle w:val="Bibliography"/>
       </w:pPr>
       <w:r>
-        <w:t xml:space="preserve">Hussey, I., &amp; Drake, C. E. (2020). The Implicit Relational Assessment Procedure demonstrates poor internal consistency and test-retest reliability: A meta-analysis. </w:t>
+        <w:t xml:space="preserve">International Journal of Psychology and Psychological Therapy. (2023). </w:t>
       </w:r>
       <w:r>
         <w:rPr>
           <w:i/>
           <w:iCs/>
         </w:rPr>
-        <w:t>Preprint</w:t>
-      </w:r>
-      <w:r>
-        <w:t>. https://doi.org/10.31234/osf.io/ge3k7</w:t>
+        <w:t>Authors Guidelines</w:t>
+      </w:r>
+      <w:r>
+        <w:t>. https://www.ijpsy.com/normas.html</w:t>
       </w:r>
     </w:p>
     <w:p>
@@ -4528,14 +4542,14 @@
         <w:pStyle w:val="Bibliography"/>
       </w:pPr>
       <w:r>
-        <w:t xml:space="preserve">International Journal of Psychology and Psychological Therapy. (2023). </w:t>
+        <w:t xml:space="preserve">Journal of Contextual Behavioral Science. (2023). </w:t>
       </w:r>
       <w:r>
         <w:rPr>
           <w:i/>
           <w:iCs/>
         </w:rPr>
-        <w:t>Authors Guidelines</w:t>
+        <w:t>Guide for Authors</w:t>
       </w:r>
       <w:r>
         <w:t>. https://www.ijpsy.com/normas.html</w:t>
@@ -4546,185 +4560,185 @@
         <w:pStyle w:val="Bibliography"/>
       </w:pPr>
       <w:r>
-        <w:t xml:space="preserve">Journal of Contextual Behavioral Science. (2023). </w:t>
+        <w:t xml:space="preserve">Krawczyk, M., &amp; Reuben, E. (2012). (Un)Available upon Request: Field Experiment on Researchers’ Willingness to Share Supplementary Materials. </w:t>
       </w:r>
       <w:r>
         <w:rPr>
           <w:i/>
           <w:iCs/>
         </w:rPr>
-        <w:t>Guide for Authors</w:t>
-      </w:r>
-      <w:r>
-        <w:t>. https://www.ijpsy.com/normas.html</w:t>
-      </w:r>
-    </w:p>
-    <w:p>
-      <w:pPr>
-        <w:pStyle w:val="Bibliography"/>
-      </w:pPr>
-      <w:r>
-        <w:t xml:space="preserve">Krawczyk, M., &amp; Reuben, E. (2012). (Un)Available upon Request: Field Experiment on Researchers’ Willingness to Share Supplementary Materials. </w:t>
+        <w:t>Accountability in Research</w:t>
+      </w:r>
+      <w:r>
+        <w:t xml:space="preserve">, </w:t>
       </w:r>
       <w:r>
         <w:rPr>
           <w:i/>
           <w:iCs/>
         </w:rPr>
-        <w:t>Accountability in Research</w:t>
-      </w:r>
-      <w:r>
-        <w:t xml:space="preserve">, </w:t>
+        <w:t>19</w:t>
+      </w:r>
+      <w:r>
+        <w:t>(3), 175–186. https://doi.org/10.1080/08989621.2012.678688</w:t>
+      </w:r>
+    </w:p>
+    <w:p>
+      <w:pPr>
+        <w:pStyle w:val="Bibliography"/>
+      </w:pPr>
+      <w:r>
+        <w:t xml:space="preserve">Lear, M. K., Spata, A., Tittler, M., Fishbein, J. N., Arch, J. J., &amp; Luoma, J. B. (2023). Transparency and reproducibility in the journal of contextual behavioral science: An audit study. </w:t>
       </w:r>
       <w:r>
         <w:rPr>
           <w:i/>
           <w:iCs/>
         </w:rPr>
-        <w:t>19</w:t>
-      </w:r>
-      <w:r>
-        <w:t>(3), 175–186. https://doi.org/10.1080/08989621.2012.678688</w:t>
-      </w:r>
-    </w:p>
-    <w:p>
-      <w:pPr>
-        <w:pStyle w:val="Bibliography"/>
-      </w:pPr>
-      <w:r>
-        <w:t xml:space="preserve">Lear, M. K., Spata, A., Tittler, M., Fishbein, J. N., Arch, J. J., &amp; Luoma, J. B. (2023). Transparency and reproducibility in the journal of contextual behavioral science: An audit study. </w:t>
+        <w:t>Journal of Contextual Behavioral Science</w:t>
+      </w:r>
+      <w:r>
+        <w:t xml:space="preserve">, </w:t>
       </w:r>
       <w:r>
         <w:rPr>
           <w:i/>
           <w:iCs/>
         </w:rPr>
-        <w:t>Journal of Contextual Behavioral Science</w:t>
-      </w:r>
-      <w:r>
-        <w:t xml:space="preserve">, </w:t>
+        <w:t>28</w:t>
+      </w:r>
+      <w:r>
+        <w:t>, 207–214. https://doi.org/10.1016/j.jcbs.2023.03.017</w:t>
+      </w:r>
+    </w:p>
+    <w:p>
+      <w:pPr>
+        <w:pStyle w:val="Bibliography"/>
+      </w:pPr>
+      <w:r>
+        <w:t xml:space="preserve">Meyer, M. N. (2018). Practical Tips for Ethical Data Sharing. </w:t>
       </w:r>
       <w:r>
         <w:rPr>
           <w:i/>
           <w:iCs/>
         </w:rPr>
-        <w:t>28</w:t>
-      </w:r>
-      <w:r>
-        <w:t>, 207–214. https://doi.org/10.1016/j.jcbs.2023.03.017</w:t>
-      </w:r>
-    </w:p>
-    <w:p>
-      <w:pPr>
-        <w:pStyle w:val="Bibliography"/>
-      </w:pPr>
-      <w:r>
-        <w:t xml:space="preserve">Meyer, M. N. (2018). Practical Tips for Ethical Data Sharing. </w:t>
+        <w:t>Advances in Methods and Practices in Psychological Science</w:t>
+      </w:r>
+      <w:r>
+        <w:t xml:space="preserve">, </w:t>
       </w:r>
       <w:r>
         <w:rPr>
           <w:i/>
           <w:iCs/>
         </w:rPr>
-        <w:t>Advances in Methods and Practices in Psychological Science</w:t>
-      </w:r>
-      <w:r>
-        <w:t xml:space="preserve">, </w:t>
+        <w:t>1</w:t>
+      </w:r>
+      <w:r>
+        <w:t>(1), 131–144. https://doi.org/10.1177/2515245917747656</w:t>
+      </w:r>
+    </w:p>
+    <w:p>
+      <w:pPr>
+        <w:pStyle w:val="Bibliography"/>
+      </w:pPr>
+      <w:r>
+        <w:t xml:space="preserve">Minocher, R., Atmaca, S., Bavero, C., McElreath, R., &amp; Beheim, B. (2021). Estimating the reproducibility of social learning research published between 1955 and 2018. </w:t>
       </w:r>
       <w:r>
         <w:rPr>
           <w:i/>
           <w:iCs/>
         </w:rPr>
-        <w:t>1</w:t>
-      </w:r>
-      <w:r>
-        <w:t>(1), 131–144. https://doi.org/10.1177/2515245917747656</w:t>
-      </w:r>
-    </w:p>
-    <w:p>
-      <w:pPr>
-        <w:pStyle w:val="Bibliography"/>
-      </w:pPr>
-      <w:r>
-        <w:t xml:space="preserve">Minocher, R., Atmaca, S., Bavero, C., McElreath, R., &amp; Beheim, B. (2021). Estimating the reproducibility of social learning research published between 1955 and 2018. </w:t>
+        <w:t>Royal Society Open Science</w:t>
+      </w:r>
+      <w:r>
+        <w:t xml:space="preserve">, </w:t>
       </w:r>
       <w:r>
         <w:rPr>
           <w:i/>
           <w:iCs/>
         </w:rPr>
-        <w:t>Royal Society Open Science</w:t>
-      </w:r>
-      <w:r>
-        <w:t xml:space="preserve">, </w:t>
+        <w:t>8</w:t>
+      </w:r>
+      <w:r>
+        <w:t>(9), 210450. https://doi.org/10.1098/rsos.210450</w:t>
+      </w:r>
+    </w:p>
+    <w:p>
+      <w:pPr>
+        <w:pStyle w:val="Bibliography"/>
+      </w:pPr>
+      <w:r>
+        <w:t xml:space="preserve">Munafò, M. R., Nosek, B. A., Bishop, D. V. M., Button, K. S., Chambers, C. D., Percie du Sert, N., Simonsohn, U., Wagenmakers, E.-J., Ware, J. J., &amp; Ioannidis, J. P. A. (2017). A manifesto for reproducible science. </w:t>
       </w:r>
       <w:r>
         <w:rPr>
           <w:i/>
           <w:iCs/>
         </w:rPr>
-        <w:t>8</w:t>
-      </w:r>
-      <w:r>
-        <w:t>(9), 210450. https://doi.org/10.1098/rsos.210450</w:t>
-      </w:r>
-    </w:p>
-    <w:p>
-      <w:pPr>
-        <w:pStyle w:val="Bibliography"/>
-      </w:pPr>
-      <w:r>
-        <w:t xml:space="preserve">Munafò, M. R., Nosek, B. A., Bishop, D. V. M., Button, K. S., Chambers, C. D., Percie du Sert, N., Simonsohn, U., Wagenmakers, E.-J., Ware, J. J., &amp; Ioannidis, J. P. A. (2017). A manifesto for reproducible science. </w:t>
+        <w:t>Nature Human Behaviour</w:t>
+      </w:r>
+      <w:r>
+        <w:t xml:space="preserve">, </w:t>
       </w:r>
       <w:r>
         <w:rPr>
           <w:i/>
           <w:iCs/>
         </w:rPr>
-        <w:t>Nature Human Behaviour</w:t>
-      </w:r>
-      <w:r>
-        <w:t xml:space="preserve">, </w:t>
+        <w:t>1</w:t>
+      </w:r>
+      <w:r>
+        <w:t>(1), 0021. https://doi.org/10.1038/s41562-016-0021</w:t>
+      </w:r>
+    </w:p>
+    <w:p>
+      <w:pPr>
+        <w:pStyle w:val="Bibliography"/>
+      </w:pPr>
+      <w:r>
+        <w:t xml:space="preserve">Nunes, L. (2021). Data Sharing for Greater Scientific Transparency. </w:t>
       </w:r>
       <w:r>
         <w:rPr>
           <w:i/>
           <w:iCs/>
         </w:rPr>
-        <w:t>1</w:t>
-      </w:r>
-      <w:r>
-        <w:t>(1), 0021. https://doi.org/10.1038/s41562-016-0021</w:t>
-      </w:r>
-    </w:p>
-    <w:p>
-      <w:pPr>
-        <w:pStyle w:val="Bibliography"/>
-      </w:pPr>
-      <w:r>
-        <w:t xml:space="preserve">Nunes, L. (2021). Data Sharing for Greater Scientific Transparency. </w:t>
+        <w:t>APS Observer</w:t>
+      </w:r>
+      <w:r>
+        <w:t xml:space="preserve">, </w:t>
       </w:r>
       <w:r>
         <w:rPr>
           <w:i/>
           <w:iCs/>
         </w:rPr>
-        <w:t>APS Observer</w:t>
-      </w:r>
-      <w:r>
-        <w:t xml:space="preserve">, </w:t>
+        <w:t>34</w:t>
+      </w:r>
+      <w:r>
+        <w:t>. https://www.psychologicalscience.org/observer/data-sharing-methods</w:t>
+      </w:r>
+    </w:p>
+    <w:p>
+      <w:pPr>
+        <w:pStyle w:val="Bibliography"/>
+      </w:pPr>
+      <w:r>
+        <w:t xml:space="preserve">Rogers, S. (2012, July 8). Data are or data is? </w:t>
       </w:r>
       <w:r>
         <w:rPr>
           <w:i/>
           <w:iCs/>
         </w:rPr>
-        <w:t>34</w:t>
-      </w:r>
-      <w:r>
-        <w:t>. https://www.psychologicalscience.org/observer/data-sharing-methods</w:t>
+        <w:t>The Guardian</w:t>
+      </w:r>
+      <w:r>
+        <w:t>. https://www.theguardian.com/news/datablog/2010/jul/16/data-plural-singular</w:t>
       </w:r>
     </w:p>
     <w:p>
@@ -4732,25 +4746,6 @@
         <w:pStyle w:val="Bibliography"/>
       </w:pPr>
       <w:r>
-        <w:t xml:space="preserve">Rogers, S. (2012, July 8). Data are or data is? </w:t>
-      </w:r>
-      <w:r>
-        <w:rPr>
-          <w:i/>
-          <w:iCs/>
-        </w:rPr>
-        <w:t>The Guardian</w:t>
-      </w:r>
-      <w:r>
-        <w:t>. https://www.theguardian.com/news/datablog/2010/jul/16/data-plural-singular</w:t>
-      </w:r>
-    </w:p>
-    <w:p>
-      <w:pPr>
-        <w:pStyle w:val="Bibliography"/>
-      </w:pPr>
-      <w:r>
-        <w:lastRenderedPageBreak/>
         <w:t xml:space="preserve">Savage, C. J., &amp; Vickers, A. J. (2009). Empirical Study of Data Sharing by Authors Publishing in PLoS Journals. </w:t>
       </w:r>
       <w:r>
@@ -4929,8 +4924,55 @@
 </w:document>
 </file>
 
+<file path=word/comments.xml><?xml version="1.0" encoding="utf-8"?>
+<w:comments xmlns:wpc="http://schemas.microsoft.com/office/word/2010/wordprocessingCanvas" xmlns:cx="http://schemas.microsoft.com/office/drawing/2014/chartex" xmlns:cx1="http://schemas.microsoft.com/office/drawing/2015/9/8/chartex" xmlns:cx2="http://schemas.microsoft.com/office/drawing/2015/10/21/chartex" xmlns:cx3="http://schemas.microsoft.com/office/drawing/2016/5/9/chartex" xmlns:cx4="http://schemas.microsoft.com/office/drawing/2016/5/10/chartex" xmlns:cx5="http://schemas.microsoft.com/office/drawing/2016/5/11/chartex" xmlns:cx6="http://schemas.microsoft.com/office/drawing/2016/5/12/chartex" xmlns:cx7="http://schemas.microsoft.com/office/drawing/2016/5/13/chartex" xmlns:cx8="http://schemas.microsoft.com/office/drawing/2016/5/14/chartex" xmlns:mc="http://schemas.openxmlformats.org/markup-compatibility/2006" xmlns:aink="http://schemas.microsoft.com/office/drawing/2016/ink" xmlns:am3d="http://schemas.microsoft.com/office/drawing/2017/model3d" xmlns:o="urn:schemas-microsoft-com:office:office" xmlns:oel="http://schemas.microsoft.com/office/2019/extlst" xmlns:r="http://schemas.openxmlformats.org/officeDocument/2006/relationships" xmlns:m="http://schemas.openxmlformats.org/officeDocument/2006/math" xmlns:v="urn:schemas-microsoft-com:vml" xmlns:wp14="http://schemas.microsoft.com/office/word/2010/wordprocessingDrawing" xmlns:wp="http://schemas.openxmlformats.org/drawingml/2006/wordprocessingDrawing" xmlns:w10="urn:schemas-microsoft-com:office:word" xmlns:w="http://schemas.openxmlformats.org/wordprocessingml/2006/main" xmlns:w14="http://schemas.microsoft.com/office/word/2010/wordml" xmlns:w15="http://schemas.microsoft.com/office/word/2012/wordml" xmlns:w16cex="http://schemas.microsoft.com/office/word/2018/wordml/cex" xmlns:w16cid="http://schemas.microsoft.com/office/word/2016/wordml/cid" xmlns:w16="http://schemas.microsoft.com/office/word/2018/wordml" xmlns:w16sdtdh="http://schemas.microsoft.com/office/word/2020/wordml/sdtdatahash" xmlns:w16se="http://schemas.microsoft.com/office/word/2015/wordml/symex" xmlns:wpg="http://schemas.microsoft.com/office/word/2010/wordprocessingGroup" xmlns:wpi="http://schemas.microsoft.com/office/word/2010/wordprocessingInk" xmlns:wne="http://schemas.microsoft.com/office/word/2006/wordml" xmlns:wps="http://schemas.microsoft.com/office/word/2010/wordprocessingShape" mc:Ignorable="w14 w15 w16se w16cid w16 w16cex w16sdtdh wp14">
+  <w:comment w:id="0" w:author="Ian Hussey" w:date="2023-06-05T12:03:00Z" w:initials="IH">
+    <w:p>
+      <w:pPr>
+        <w:pStyle w:val="CommentText"/>
+      </w:pPr>
+      <w:r>
+        <w:t xml:space="preserve">Add </w:t>
+      </w:r>
+      <w:r>
+        <w:rPr>
+          <w:rStyle w:val="CommentReference"/>
+        </w:rPr>
+        <w:annotationRef/>
+      </w:r>
+      <w:proofErr w:type="spellStart"/>
+      <w:r>
+        <w:t>Stodden</w:t>
+      </w:r>
+      <w:proofErr w:type="spellEnd"/>
+      <w:r>
+        <w:t xml:space="preserve"> et al 2018</w:t>
+      </w:r>
+    </w:p>
+  </w:comment>
+</w:comments>
+</file>
+
+<file path=word/commentsExtended.xml><?xml version="1.0" encoding="utf-8"?>
+<w15:commentsEx xmlns:wpc="http://schemas.microsoft.com/office/word/2010/wordprocessingCanvas" xmlns:cx="http://schemas.microsoft.com/office/drawing/2014/chartex" xmlns:cx1="http://schemas.microsoft.com/office/drawing/2015/9/8/chartex" xmlns:cx2="http://schemas.microsoft.com/office/drawing/2015/10/21/chartex" xmlns:cx3="http://schemas.microsoft.com/office/drawing/2016/5/9/chartex" xmlns:cx4="http://schemas.microsoft.com/office/drawing/2016/5/10/chartex" xmlns:cx5="http://schemas.microsoft.com/office/drawing/2016/5/11/chartex" xmlns:cx6="http://schemas.microsoft.com/office/drawing/2016/5/12/chartex" xmlns:cx7="http://schemas.microsoft.com/office/drawing/2016/5/13/chartex" xmlns:cx8="http://schemas.microsoft.com/office/drawing/2016/5/14/chartex" xmlns:mc="http://schemas.openxmlformats.org/markup-compatibility/2006" xmlns:aink="http://schemas.microsoft.com/office/drawing/2016/ink" xmlns:am3d="http://schemas.microsoft.com/office/drawing/2017/model3d" xmlns:o="urn:schemas-microsoft-com:office:office" xmlns:oel="http://schemas.microsoft.com/office/2019/extlst" xmlns:r="http://schemas.openxmlformats.org/officeDocument/2006/relationships" xmlns:m="http://schemas.openxmlformats.org/officeDocument/2006/math" xmlns:v="urn:schemas-microsoft-com:vml" xmlns:wp14="http://schemas.microsoft.com/office/word/2010/wordprocessingDrawing" xmlns:wp="http://schemas.openxmlformats.org/drawingml/2006/wordprocessingDrawing" xmlns:w10="urn:schemas-microsoft-com:office:word" xmlns:w="http://schemas.openxmlformats.org/wordprocessingml/2006/main" xmlns:w14="http://schemas.microsoft.com/office/word/2010/wordml" xmlns:w15="http://schemas.microsoft.com/office/word/2012/wordml" xmlns:w16cex="http://schemas.microsoft.com/office/word/2018/wordml/cex" xmlns:w16cid="http://schemas.microsoft.com/office/word/2016/wordml/cid" xmlns:w16="http://schemas.microsoft.com/office/word/2018/wordml" xmlns:w16sdtdh="http://schemas.microsoft.com/office/word/2020/wordml/sdtdatahash" xmlns:w16se="http://schemas.microsoft.com/office/word/2015/wordml/symex" xmlns:wpg="http://schemas.microsoft.com/office/word/2010/wordprocessingGroup" xmlns:wpi="http://schemas.microsoft.com/office/word/2010/wordprocessingInk" xmlns:wne="http://schemas.microsoft.com/office/word/2006/wordml" xmlns:wps="http://schemas.microsoft.com/office/word/2010/wordprocessingShape" mc:Ignorable="w14 w15 w16se w16cid w16 w16cex w16sdtdh wp14">
+  <w15:commentEx w15:paraId="7EC047F8" w15:done="0"/>
+</w15:commentsEx>
+</file>
+
+<file path=word/commentsExtensible.xml><?xml version="1.0" encoding="utf-8"?>
+<w16cex:commentsExtensible xmlns:wpc="http://schemas.microsoft.com/office/word/2010/wordprocessingCanvas" xmlns:cx="http://schemas.microsoft.com/office/drawing/2014/chartex" xmlns:cx1="http://schemas.microsoft.com/office/drawing/2015/9/8/chartex" xmlns:cx2="http://schemas.microsoft.com/office/drawing/2015/10/21/chartex" xmlns:cx3="http://schemas.microsoft.com/office/drawing/2016/5/9/chartex" xmlns:cx4="http://schemas.microsoft.com/office/drawing/2016/5/10/chartex" xmlns:cx5="http://schemas.microsoft.com/office/drawing/2016/5/11/chartex" xmlns:cx6="http://schemas.microsoft.com/office/drawing/2016/5/12/chartex" xmlns:cx7="http://schemas.microsoft.com/office/drawing/2016/5/13/chartex" xmlns:cx8="http://schemas.microsoft.com/office/drawing/2016/5/14/chartex" xmlns:mc="http://schemas.openxmlformats.org/markup-compatibility/2006" xmlns:aink="http://schemas.microsoft.com/office/drawing/2016/ink" xmlns:am3d="http://schemas.microsoft.com/office/drawing/2017/model3d" xmlns:o="urn:schemas-microsoft-com:office:office" xmlns:oel="http://schemas.microsoft.com/office/2019/extlst" xmlns:r="http://schemas.openxmlformats.org/officeDocument/2006/relationships" xmlns:m="http://schemas.openxmlformats.org/officeDocument/2006/math" xmlns:v="urn:schemas-microsoft-com:vml" xmlns:wp14="http://schemas.microsoft.com/office/word/2010/wordprocessingDrawing" xmlns:wp="http://schemas.openxmlformats.org/drawingml/2006/wordprocessingDrawing" xmlns:w10="urn:schemas-microsoft-com:office:word" xmlns:w="http://schemas.openxmlformats.org/wordprocessingml/2006/main" xmlns:w14="http://schemas.microsoft.com/office/word/2010/wordml" xmlns:w15="http://schemas.microsoft.com/office/word/2012/wordml" xmlns:w16cex="http://schemas.microsoft.com/office/word/2018/wordml/cex" xmlns:w16cid="http://schemas.microsoft.com/office/word/2016/wordml/cid" xmlns:w16="http://schemas.microsoft.com/office/word/2018/wordml" xmlns:w16sdtdh="http://schemas.microsoft.com/office/word/2020/wordml/sdtdatahash" xmlns:w16se="http://schemas.microsoft.com/office/word/2015/wordml/symex" xmlns:wpg="http://schemas.microsoft.com/office/word/2010/wordprocessingGroup" xmlns:wpi="http://schemas.microsoft.com/office/word/2010/wordprocessingInk" xmlns:wne="http://schemas.microsoft.com/office/word/2006/wordml" xmlns:wps="http://schemas.microsoft.com/office/word/2010/wordprocessingShape" mc:Ignorable="w14 w15 w16se w16cid w16 w16cex w16sdtdh wp14">
+  <w16cex:commentExtensible w16cex:durableId="28284D77" w16cex:dateUtc="2023-06-05T10:03:00Z"/>
+</w16cex:commentsExtensible>
+</file>
+
+<file path=word/commentsIds.xml><?xml version="1.0" encoding="utf-8"?>
+<w16cid:commentsIds xmlns:wpc="http://schemas.microsoft.com/office/word/2010/wordprocessingCanvas" xmlns:cx="http://schemas.microsoft.com/office/drawing/2014/chartex" xmlns:cx1="http://schemas.microsoft.com/office/drawing/2015/9/8/chartex" xmlns:cx2="http://schemas.microsoft.com/office/drawing/2015/10/21/chartex" xmlns:cx3="http://schemas.microsoft.com/office/drawing/2016/5/9/chartex" xmlns:cx4="http://schemas.microsoft.com/office/drawing/2016/5/10/chartex" xmlns:cx5="http://schemas.microsoft.com/office/drawing/2016/5/11/chartex" xmlns:cx6="http://schemas.microsoft.com/office/drawing/2016/5/12/chartex" xmlns:cx7="http://schemas.microsoft.com/office/drawing/2016/5/13/chartex" xmlns:cx8="http://schemas.microsoft.com/office/drawing/2016/5/14/chartex" xmlns:mc="http://schemas.openxmlformats.org/markup-compatibility/2006" xmlns:aink="http://schemas.microsoft.com/office/drawing/2016/ink" xmlns:am3d="http://schemas.microsoft.com/office/drawing/2017/model3d" xmlns:o="urn:schemas-microsoft-com:office:office" xmlns:oel="http://schemas.microsoft.com/office/2019/extlst" xmlns:r="http://schemas.openxmlformats.org/officeDocument/2006/relationships" xmlns:m="http://schemas.openxmlformats.org/officeDocument/2006/math" xmlns:v="urn:schemas-microsoft-com:vml" xmlns:wp14="http://schemas.microsoft.com/office/word/2010/wordprocessingDrawing" xmlns:wp="http://schemas.openxmlformats.org/drawingml/2006/wordprocessingDrawing" xmlns:w10="urn:schemas-microsoft-com:office:word" xmlns:w="http://schemas.openxmlformats.org/wordprocessingml/2006/main" xmlns:w14="http://schemas.microsoft.com/office/word/2010/wordml" xmlns:w15="http://schemas.microsoft.com/office/word/2012/wordml" xmlns:w16cex="http://schemas.microsoft.com/office/word/2018/wordml/cex" xmlns:w16cid="http://schemas.microsoft.com/office/word/2016/wordml/cid" xmlns:w16="http://schemas.microsoft.com/office/word/2018/wordml" xmlns:w16sdtdh="http://schemas.microsoft.com/office/word/2020/wordml/sdtdatahash" xmlns:w16se="http://schemas.microsoft.com/office/word/2015/wordml/symex" xmlns:wpg="http://schemas.microsoft.com/office/word/2010/wordprocessingGroup" xmlns:wpi="http://schemas.microsoft.com/office/word/2010/wordprocessingInk" xmlns:wne="http://schemas.microsoft.com/office/word/2006/wordml" xmlns:wps="http://schemas.microsoft.com/office/word/2010/wordprocessingShape" mc:Ignorable="w14 w15 w16se w16cid w16 w16cex w16sdtdh wp14">
+  <w16cid:commentId w16cid:paraId="7EC047F8" w16cid:durableId="28284D77"/>
+</w16cid:commentsIds>
+</file>
+
 <file path=word/endnotes.xml><?xml version="1.0" encoding="utf-8"?>
-<w:endnotes xmlns:wpc="http://schemas.microsoft.com/office/word/2010/wordprocessingCanvas" xmlns:cx="http://schemas.microsoft.com/office/drawing/2014/chartex" xmlns:cx1="http://schemas.microsoft.com/office/drawing/2015/9/8/chartex" xmlns:cx2="http://schemas.microsoft.com/office/drawing/2015/10/21/chartex" xmlns:cx3="http://schemas.microsoft.com/office/drawing/2016/5/9/chartex" xmlns:cx4="http://schemas.microsoft.com/office/drawing/2016/5/10/chartex" xmlns:cx5="http://schemas.microsoft.com/office/drawing/2016/5/11/chartex" xmlns:cx6="http://schemas.microsoft.com/office/drawing/2016/5/12/chartex" xmlns:cx7="http://schemas.microsoft.com/office/drawing/2016/5/13/chartex" xmlns:cx8="http://schemas.microsoft.com/office/drawing/2016/5/14/chartex" xmlns:mc="http://schemas.openxmlformats.org/markup-compatibility/2006" xmlns:aink="http://schemas.microsoft.com/office/drawing/2016/ink" xmlns:am3d="http://schemas.microsoft.com/office/drawing/2017/model3d" xmlns:o="urn:schemas-microsoft-com:office:office" xmlns:oel="http://schemas.microsoft.com/office/2019/extlst" xmlns:r="http://schemas.openxmlformats.org/officeDocument/2006/relationships" xmlns:m="http://schemas.openxmlformats.org/officeDocument/2006/math" xmlns:v="urn:schemas-microsoft-com:vml" xmlns:wp14="http://schemas.microsoft.com/office/word/2010/wordprocessingDrawing" xmlns:wp="http://schemas.openxmlformats.org/drawingml/2006/wordprocessingDrawing" xmlns:w10="urn:schemas-microsoft-com:office:word" xmlns:w="http://schemas.openxmlformats.org/wordprocessingml/2006/main" xmlns:w14="http://schemas.microsoft.com/office/word/2010/wordml" xmlns:w15="http://schemas.microsoft.com/office/word/2012/wordml" xmlns:w16cex="http://schemas.microsoft.com/office/word/2018/wordml/cex" xmlns:w16cid="http://schemas.microsoft.com/office/word/2016/wordml/cid" xmlns:w16="http://schemas.microsoft.com/office/word/2018/wordml" xmlns:w16du="http://schemas.microsoft.com/office/word/2023/wordml/word16du" xmlns:w16sdtdh="http://schemas.microsoft.com/office/word/2020/wordml/sdtdatahash" xmlns:w16se="http://schemas.microsoft.com/office/word/2015/wordml/symex" xmlns:wpg="http://schemas.microsoft.com/office/word/2010/wordprocessingGroup" xmlns:wpi="http://schemas.microsoft.com/office/word/2010/wordprocessingInk" xmlns:wne="http://schemas.microsoft.com/office/word/2006/wordml" xmlns:wps="http://schemas.microsoft.com/office/word/2010/wordprocessingShape" mc:Ignorable="w14 w15 w16se w16cid w16 w16cex w16sdtdh wp14">
+<w:endnotes xmlns:wpc="http://schemas.microsoft.com/office/word/2010/wordprocessingCanvas" xmlns:cx="http://schemas.microsoft.com/office/drawing/2014/chartex" xmlns:cx1="http://schemas.microsoft.com/office/drawing/2015/9/8/chartex" xmlns:cx2="http://schemas.microsoft.com/office/drawing/2015/10/21/chartex" xmlns:cx3="http://schemas.microsoft.com/office/drawing/2016/5/9/chartex" xmlns:cx4="http://schemas.microsoft.com/office/drawing/2016/5/10/chartex" xmlns:cx5="http://schemas.microsoft.com/office/drawing/2016/5/11/chartex" xmlns:cx6="http://schemas.microsoft.com/office/drawing/2016/5/12/chartex" xmlns:cx7="http://schemas.microsoft.com/office/drawing/2016/5/13/chartex" xmlns:cx8="http://schemas.microsoft.com/office/drawing/2016/5/14/chartex" xmlns:mc="http://schemas.openxmlformats.org/markup-compatibility/2006" xmlns:aink="http://schemas.microsoft.com/office/drawing/2016/ink" xmlns:am3d="http://schemas.microsoft.com/office/drawing/2017/model3d" xmlns:o="urn:schemas-microsoft-com:office:office" xmlns:oel="http://schemas.microsoft.com/office/2019/extlst" xmlns:r="http://schemas.openxmlformats.org/officeDocument/2006/relationships" xmlns:m="http://schemas.openxmlformats.org/officeDocument/2006/math" xmlns:v="urn:schemas-microsoft-com:vml" xmlns:wp14="http://schemas.microsoft.com/office/word/2010/wordprocessingDrawing" xmlns:wp="http://schemas.openxmlformats.org/drawingml/2006/wordprocessingDrawing" xmlns:w10="urn:schemas-microsoft-com:office:word" xmlns:w="http://schemas.openxmlformats.org/wordprocessingml/2006/main" xmlns:w14="http://schemas.microsoft.com/office/word/2010/wordml" xmlns:w15="http://schemas.microsoft.com/office/word/2012/wordml" xmlns:w16cex="http://schemas.microsoft.com/office/word/2018/wordml/cex" xmlns:w16cid="http://schemas.microsoft.com/office/word/2016/wordml/cid" xmlns:w16="http://schemas.microsoft.com/office/word/2018/wordml" xmlns:w16sdtdh="http://schemas.microsoft.com/office/word/2020/wordml/sdtdatahash" xmlns:w16se="http://schemas.microsoft.com/office/word/2015/wordml/symex" xmlns:wpg="http://schemas.microsoft.com/office/word/2010/wordprocessingGroup" xmlns:wpi="http://schemas.microsoft.com/office/word/2010/wordprocessingInk" xmlns:wne="http://schemas.microsoft.com/office/word/2006/wordml" xmlns:wps="http://schemas.microsoft.com/office/word/2010/wordprocessingShape" mc:Ignorable="w14 w15 w16se w16cid w16 w16cex w16sdtdh wp14">
   <w:endnote w:type="separator" w:id="-1">
     <w:p>
       <w:r>
@@ -4949,7 +4991,7 @@
 </file>
 
 <file path=word/footer1.xml><?xml version="1.0" encoding="utf-8"?>
-<w:ftr xmlns:wpc="http://schemas.microsoft.com/office/word/2010/wordprocessingCanvas" xmlns:cx="http://schemas.microsoft.com/office/drawing/2014/chartex" xmlns:cx1="http://schemas.microsoft.com/office/drawing/2015/9/8/chartex" xmlns:cx2="http://schemas.microsoft.com/office/drawing/2015/10/21/chartex" xmlns:cx3="http://schemas.microsoft.com/office/drawing/2016/5/9/chartex" xmlns:cx4="http://schemas.microsoft.com/office/drawing/2016/5/10/chartex" xmlns:cx5="http://schemas.microsoft.com/office/drawing/2016/5/11/chartex" xmlns:cx6="http://schemas.microsoft.com/office/drawing/2016/5/12/chartex" xmlns:cx7="http://schemas.microsoft.com/office/drawing/2016/5/13/chartex" xmlns:cx8="http://schemas.microsoft.com/office/drawing/2016/5/14/chartex" xmlns:mc="http://schemas.openxmlformats.org/markup-compatibility/2006" xmlns:aink="http://schemas.microsoft.com/office/drawing/2016/ink" xmlns:am3d="http://schemas.microsoft.com/office/drawing/2017/model3d" xmlns:o="urn:schemas-microsoft-com:office:office" xmlns:oel="http://schemas.microsoft.com/office/2019/extlst" xmlns:r="http://schemas.openxmlformats.org/officeDocument/2006/relationships" xmlns:m="http://schemas.openxmlformats.org/officeDocument/2006/math" xmlns:v="urn:schemas-microsoft-com:vml" xmlns:wp14="http://schemas.microsoft.com/office/word/2010/wordprocessingDrawing" xmlns:wp="http://schemas.openxmlformats.org/drawingml/2006/wordprocessingDrawing" xmlns:w10="urn:schemas-microsoft-com:office:word" xmlns:w="http://schemas.openxmlformats.org/wordprocessingml/2006/main" xmlns:w14="http://schemas.microsoft.com/office/word/2010/wordml" xmlns:w15="http://schemas.microsoft.com/office/word/2012/wordml" xmlns:w16cex="http://schemas.microsoft.com/office/word/2018/wordml/cex" xmlns:w16cid="http://schemas.microsoft.com/office/word/2016/wordml/cid" xmlns:w16="http://schemas.microsoft.com/office/word/2018/wordml" xmlns:w16du="http://schemas.microsoft.com/office/word/2023/wordml/word16du" xmlns:w16sdtdh="http://schemas.microsoft.com/office/word/2020/wordml/sdtdatahash" xmlns:w16se="http://schemas.microsoft.com/office/word/2015/wordml/symex" xmlns:wpg="http://schemas.microsoft.com/office/word/2010/wordprocessingGroup" xmlns:wpi="http://schemas.microsoft.com/office/word/2010/wordprocessingInk" xmlns:wne="http://schemas.microsoft.com/office/word/2006/wordml" xmlns:wps="http://schemas.microsoft.com/office/word/2010/wordprocessingShape" mc:Ignorable="w14 w15 w16se w16cid w16 w16cex w16sdtdh wp14">
+<w:ftr xmlns:wpc="http://schemas.microsoft.com/office/word/2010/wordprocessingCanvas" xmlns:cx="http://schemas.microsoft.com/office/drawing/2014/chartex" xmlns:cx1="http://schemas.microsoft.com/office/drawing/2015/9/8/chartex" xmlns:cx2="http://schemas.microsoft.com/office/drawing/2015/10/21/chartex" xmlns:cx3="http://schemas.microsoft.com/office/drawing/2016/5/9/chartex" xmlns:cx4="http://schemas.microsoft.com/office/drawing/2016/5/10/chartex" xmlns:cx5="http://schemas.microsoft.com/office/drawing/2016/5/11/chartex" xmlns:cx6="http://schemas.microsoft.com/office/drawing/2016/5/12/chartex" xmlns:cx7="http://schemas.microsoft.com/office/drawing/2016/5/13/chartex" xmlns:cx8="http://schemas.microsoft.com/office/drawing/2016/5/14/chartex" xmlns:mc="http://schemas.openxmlformats.org/markup-compatibility/2006" xmlns:aink="http://schemas.microsoft.com/office/drawing/2016/ink" xmlns:am3d="http://schemas.microsoft.com/office/drawing/2017/model3d" xmlns:o="urn:schemas-microsoft-com:office:office" xmlns:oel="http://schemas.microsoft.com/office/2019/extlst" xmlns:r="http://schemas.openxmlformats.org/officeDocument/2006/relationships" xmlns:m="http://schemas.openxmlformats.org/officeDocument/2006/math" xmlns:v="urn:schemas-microsoft-com:vml" xmlns:wp14="http://schemas.microsoft.com/office/word/2010/wordprocessingDrawing" xmlns:wp="http://schemas.openxmlformats.org/drawingml/2006/wordprocessingDrawing" xmlns:w10="urn:schemas-microsoft-com:office:word" xmlns:w="http://schemas.openxmlformats.org/wordprocessingml/2006/main" xmlns:w14="http://schemas.microsoft.com/office/word/2010/wordml" xmlns:w15="http://schemas.microsoft.com/office/word/2012/wordml" xmlns:w16cex="http://schemas.microsoft.com/office/word/2018/wordml/cex" xmlns:w16cid="http://schemas.microsoft.com/office/word/2016/wordml/cid" xmlns:w16="http://schemas.microsoft.com/office/word/2018/wordml" xmlns:w16sdtdh="http://schemas.microsoft.com/office/word/2020/wordml/sdtdatahash" xmlns:w16se="http://schemas.microsoft.com/office/word/2015/wordml/symex" xmlns:wpg="http://schemas.microsoft.com/office/word/2010/wordprocessingGroup" xmlns:wpi="http://schemas.microsoft.com/office/word/2010/wordprocessingInk" xmlns:wne="http://schemas.microsoft.com/office/word/2006/wordml" xmlns:wps="http://schemas.microsoft.com/office/word/2010/wordprocessingShape" mc:Ignorable="w14 w15 w16se w16cid w16 w16cex w16sdtdh wp14">
   <w:sdt>
     <w:sdtPr>
       <w:rPr>
@@ -5013,7 +5055,7 @@
 </file>
 
 <file path=word/footer2.xml><?xml version="1.0" encoding="utf-8"?>
-<w:ftr xmlns:wpc="http://schemas.microsoft.com/office/word/2010/wordprocessingCanvas" xmlns:cx="http://schemas.microsoft.com/office/drawing/2014/chartex" xmlns:cx1="http://schemas.microsoft.com/office/drawing/2015/9/8/chartex" xmlns:cx2="http://schemas.microsoft.com/office/drawing/2015/10/21/chartex" xmlns:cx3="http://schemas.microsoft.com/office/drawing/2016/5/9/chartex" xmlns:cx4="http://schemas.microsoft.com/office/drawing/2016/5/10/chartex" xmlns:cx5="http://schemas.microsoft.com/office/drawing/2016/5/11/chartex" xmlns:cx6="http://schemas.microsoft.com/office/drawing/2016/5/12/chartex" xmlns:cx7="http://schemas.microsoft.com/office/drawing/2016/5/13/chartex" xmlns:cx8="http://schemas.microsoft.com/office/drawing/2016/5/14/chartex" xmlns:mc="http://schemas.openxmlformats.org/markup-compatibility/2006" xmlns:aink="http://schemas.microsoft.com/office/drawing/2016/ink" xmlns:am3d="http://schemas.microsoft.com/office/drawing/2017/model3d" xmlns:o="urn:schemas-microsoft-com:office:office" xmlns:oel="http://schemas.microsoft.com/office/2019/extlst" xmlns:r="http://schemas.openxmlformats.org/officeDocument/2006/relationships" xmlns:m="http://schemas.openxmlformats.org/officeDocument/2006/math" xmlns:v="urn:schemas-microsoft-com:vml" xmlns:wp14="http://schemas.microsoft.com/office/word/2010/wordprocessingDrawing" xmlns:wp="http://schemas.openxmlformats.org/drawingml/2006/wordprocessingDrawing" xmlns:w10="urn:schemas-microsoft-com:office:word" xmlns:w="http://schemas.openxmlformats.org/wordprocessingml/2006/main" xmlns:w14="http://schemas.microsoft.com/office/word/2010/wordml" xmlns:w15="http://schemas.microsoft.com/office/word/2012/wordml" xmlns:w16cex="http://schemas.microsoft.com/office/word/2018/wordml/cex" xmlns:w16cid="http://schemas.microsoft.com/office/word/2016/wordml/cid" xmlns:w16="http://schemas.microsoft.com/office/word/2018/wordml" xmlns:w16du="http://schemas.microsoft.com/office/word/2023/wordml/word16du" xmlns:w16sdtdh="http://schemas.microsoft.com/office/word/2020/wordml/sdtdatahash" xmlns:w16se="http://schemas.microsoft.com/office/word/2015/wordml/symex" xmlns:wpg="http://schemas.microsoft.com/office/word/2010/wordprocessingGroup" xmlns:wpi="http://schemas.microsoft.com/office/word/2010/wordprocessingInk" xmlns:wne="http://schemas.microsoft.com/office/word/2006/wordml" xmlns:wps="http://schemas.microsoft.com/office/word/2010/wordprocessingShape" mc:Ignorable="w14 w15 w16se w16cid w16 w16cex w16sdtdh wp14">
+<w:ftr xmlns:wpc="http://schemas.microsoft.com/office/word/2010/wordprocessingCanvas" xmlns:cx="http://schemas.microsoft.com/office/drawing/2014/chartex" xmlns:cx1="http://schemas.microsoft.com/office/drawing/2015/9/8/chartex" xmlns:cx2="http://schemas.microsoft.com/office/drawing/2015/10/21/chartex" xmlns:cx3="http://schemas.microsoft.com/office/drawing/2016/5/9/chartex" xmlns:cx4="http://schemas.microsoft.com/office/drawing/2016/5/10/chartex" xmlns:cx5="http://schemas.microsoft.com/office/drawing/2016/5/11/chartex" xmlns:cx6="http://schemas.microsoft.com/office/drawing/2016/5/12/chartex" xmlns:cx7="http://schemas.microsoft.com/office/drawing/2016/5/13/chartex" xmlns:cx8="http://schemas.microsoft.com/office/drawing/2016/5/14/chartex" xmlns:mc="http://schemas.openxmlformats.org/markup-compatibility/2006" xmlns:aink="http://schemas.microsoft.com/office/drawing/2016/ink" xmlns:am3d="http://schemas.microsoft.com/office/drawing/2017/model3d" xmlns:o="urn:schemas-microsoft-com:office:office" xmlns:oel="http://schemas.microsoft.com/office/2019/extlst" xmlns:r="http://schemas.openxmlformats.org/officeDocument/2006/relationships" xmlns:m="http://schemas.openxmlformats.org/officeDocument/2006/math" xmlns:v="urn:schemas-microsoft-com:vml" xmlns:wp14="http://schemas.microsoft.com/office/word/2010/wordprocessingDrawing" xmlns:wp="http://schemas.openxmlformats.org/drawingml/2006/wordprocessingDrawing" xmlns:w10="urn:schemas-microsoft-com:office:word" xmlns:w="http://schemas.openxmlformats.org/wordprocessingml/2006/main" xmlns:w14="http://schemas.microsoft.com/office/word/2010/wordml" xmlns:w15="http://schemas.microsoft.com/office/word/2012/wordml" xmlns:w16cex="http://schemas.microsoft.com/office/word/2018/wordml/cex" xmlns:w16cid="http://schemas.microsoft.com/office/word/2016/wordml/cid" xmlns:w16="http://schemas.microsoft.com/office/word/2018/wordml" xmlns:w16sdtdh="http://schemas.microsoft.com/office/word/2020/wordml/sdtdatahash" xmlns:w16se="http://schemas.microsoft.com/office/word/2015/wordml/symex" xmlns:wpg="http://schemas.microsoft.com/office/word/2010/wordprocessingGroup" xmlns:wpi="http://schemas.microsoft.com/office/word/2010/wordprocessingInk" xmlns:wne="http://schemas.microsoft.com/office/word/2006/wordml" xmlns:wps="http://schemas.microsoft.com/office/word/2010/wordprocessingShape" mc:Ignorable="w14 w15 w16se w16cid w16 w16cex w16sdtdh wp14">
   <w:sdt>
     <w:sdtPr>
       <w:rPr>
@@ -5083,7 +5125,7 @@
 </file>
 
 <file path=word/footnotes.xml><?xml version="1.0" encoding="utf-8"?>
-<w:footnotes xmlns:wpc="http://schemas.microsoft.com/office/word/2010/wordprocessingCanvas" xmlns:cx="http://schemas.microsoft.com/office/drawing/2014/chartex" xmlns:cx1="http://schemas.microsoft.com/office/drawing/2015/9/8/chartex" xmlns:cx2="http://schemas.microsoft.com/office/drawing/2015/10/21/chartex" xmlns:cx3="http://schemas.microsoft.com/office/drawing/2016/5/9/chartex" xmlns:cx4="http://schemas.microsoft.com/office/drawing/2016/5/10/chartex" xmlns:cx5="http://schemas.microsoft.com/office/drawing/2016/5/11/chartex" xmlns:cx6="http://schemas.microsoft.com/office/drawing/2016/5/12/chartex" xmlns:cx7="http://schemas.microsoft.com/office/drawing/2016/5/13/chartex" xmlns:cx8="http://schemas.microsoft.com/office/drawing/2016/5/14/chartex" xmlns:mc="http://schemas.openxmlformats.org/markup-compatibility/2006" xmlns:aink="http://schemas.microsoft.com/office/drawing/2016/ink" xmlns:am3d="http://schemas.microsoft.com/office/drawing/2017/model3d" xmlns:o="urn:schemas-microsoft-com:office:office" xmlns:oel="http://schemas.microsoft.com/office/2019/extlst" xmlns:r="http://schemas.openxmlformats.org/officeDocument/2006/relationships" xmlns:m="http://schemas.openxmlformats.org/officeDocument/2006/math" xmlns:v="urn:schemas-microsoft-com:vml" xmlns:wp14="http://schemas.microsoft.com/office/word/2010/wordprocessingDrawing" xmlns:wp="http://schemas.openxmlformats.org/drawingml/2006/wordprocessingDrawing" xmlns:w10="urn:schemas-microsoft-com:office:word" xmlns:w="http://schemas.openxmlformats.org/wordprocessingml/2006/main" xmlns:w14="http://schemas.microsoft.com/office/word/2010/wordml" xmlns:w15="http://schemas.microsoft.com/office/word/2012/wordml" xmlns:w16cex="http://schemas.microsoft.com/office/word/2018/wordml/cex" xmlns:w16cid="http://schemas.microsoft.com/office/word/2016/wordml/cid" xmlns:w16="http://schemas.microsoft.com/office/word/2018/wordml" xmlns:w16du="http://schemas.microsoft.com/office/word/2023/wordml/word16du" xmlns:w16sdtdh="http://schemas.microsoft.com/office/word/2020/wordml/sdtdatahash" xmlns:w16se="http://schemas.microsoft.com/office/word/2015/wordml/symex" xmlns:wpg="http://schemas.microsoft.com/office/word/2010/wordprocessingGroup" xmlns:wpi="http://schemas.microsoft.com/office/word/2010/wordprocessingInk" xmlns:wne="http://schemas.microsoft.com/office/word/2006/wordml" xmlns:wps="http://schemas.microsoft.com/office/word/2010/wordprocessingShape" mc:Ignorable="w14 w15 w16se w16cid w16 w16cex w16sdtdh wp14">
+<w:footnotes xmlns:wpc="http://schemas.microsoft.com/office/word/2010/wordprocessingCanvas" xmlns:cx="http://schemas.microsoft.com/office/drawing/2014/chartex" xmlns:cx1="http://schemas.microsoft.com/office/drawing/2015/9/8/chartex" xmlns:cx2="http://schemas.microsoft.com/office/drawing/2015/10/21/chartex" xmlns:cx3="http://schemas.microsoft.com/office/drawing/2016/5/9/chartex" xmlns:cx4="http://schemas.microsoft.com/office/drawing/2016/5/10/chartex" xmlns:cx5="http://schemas.microsoft.com/office/drawing/2016/5/11/chartex" xmlns:cx6="http://schemas.microsoft.com/office/drawing/2016/5/12/chartex" xmlns:cx7="http://schemas.microsoft.com/office/drawing/2016/5/13/chartex" xmlns:cx8="http://schemas.microsoft.com/office/drawing/2016/5/14/chartex" xmlns:mc="http://schemas.openxmlformats.org/markup-compatibility/2006" xmlns:aink="http://schemas.microsoft.com/office/drawing/2016/ink" xmlns:am3d="http://schemas.microsoft.com/office/drawing/2017/model3d" xmlns:o="urn:schemas-microsoft-com:office:office" xmlns:oel="http://schemas.microsoft.com/office/2019/extlst" xmlns:r="http://schemas.openxmlformats.org/officeDocument/2006/relationships" xmlns:m="http://schemas.openxmlformats.org/officeDocument/2006/math" xmlns:v="urn:schemas-microsoft-com:vml" xmlns:wp14="http://schemas.microsoft.com/office/word/2010/wordprocessingDrawing" xmlns:wp="http://schemas.openxmlformats.org/drawingml/2006/wordprocessingDrawing" xmlns:w10="urn:schemas-microsoft-com:office:word" xmlns:w="http://schemas.openxmlformats.org/wordprocessingml/2006/main" xmlns:w14="http://schemas.microsoft.com/office/word/2010/wordml" xmlns:w15="http://schemas.microsoft.com/office/word/2012/wordml" xmlns:w16cex="http://schemas.microsoft.com/office/word/2018/wordml/cex" xmlns:w16cid="http://schemas.microsoft.com/office/word/2016/wordml/cid" xmlns:w16="http://schemas.microsoft.com/office/word/2018/wordml" xmlns:w16sdtdh="http://schemas.microsoft.com/office/word/2020/wordml/sdtdatahash" xmlns:w16se="http://schemas.microsoft.com/office/word/2015/wordml/symex" xmlns:wpg="http://schemas.microsoft.com/office/word/2010/wordprocessingGroup" xmlns:wpi="http://schemas.microsoft.com/office/word/2010/wordprocessingInk" xmlns:wne="http://schemas.microsoft.com/office/word/2006/wordml" xmlns:wps="http://schemas.microsoft.com/office/word/2010/wordprocessingShape" mc:Ignorable="w14 w15 w16se w16cid w16 w16cex w16sdtdh wp14">
   <w:footnote w:type="separator" w:id="-1">
     <w:p>
       <w:r>
@@ -5214,7 +5256,7 @@
 </file>
 
 <file path=word/numbering.xml><?xml version="1.0" encoding="utf-8"?>
-<w:numbering xmlns:wpc="http://schemas.microsoft.com/office/word/2010/wordprocessingCanvas" xmlns:cx="http://schemas.microsoft.com/office/drawing/2014/chartex" xmlns:cx1="http://schemas.microsoft.com/office/drawing/2015/9/8/chartex" xmlns:cx2="http://schemas.microsoft.com/office/drawing/2015/10/21/chartex" xmlns:cx3="http://schemas.microsoft.com/office/drawing/2016/5/9/chartex" xmlns:cx4="http://schemas.microsoft.com/office/drawing/2016/5/10/chartex" xmlns:cx5="http://schemas.microsoft.com/office/drawing/2016/5/11/chartex" xmlns:cx6="http://schemas.microsoft.com/office/drawing/2016/5/12/chartex" xmlns:cx7="http://schemas.microsoft.com/office/drawing/2016/5/13/chartex" xmlns:cx8="http://schemas.microsoft.com/office/drawing/2016/5/14/chartex" xmlns:mc="http://schemas.openxmlformats.org/markup-compatibility/2006" xmlns:aink="http://schemas.microsoft.com/office/drawing/2016/ink" xmlns:am3d="http://schemas.microsoft.com/office/drawing/2017/model3d" xmlns:o="urn:schemas-microsoft-com:office:office" xmlns:oel="http://schemas.microsoft.com/office/2019/extlst" xmlns:r="http://schemas.openxmlformats.org/officeDocument/2006/relationships" xmlns:m="http://schemas.openxmlformats.org/officeDocument/2006/math" xmlns:v="urn:schemas-microsoft-com:vml" xmlns:wp14="http://schemas.microsoft.com/office/word/2010/wordprocessingDrawing" xmlns:wp="http://schemas.openxmlformats.org/drawingml/2006/wordprocessingDrawing" xmlns:w10="urn:schemas-microsoft-com:office:word" xmlns:w="http://schemas.openxmlformats.org/wordprocessingml/2006/main" xmlns:w14="http://schemas.microsoft.com/office/word/2010/wordml" xmlns:w15="http://schemas.microsoft.com/office/word/2012/wordml" xmlns:w16cex="http://schemas.microsoft.com/office/word/2018/wordml/cex" xmlns:w16cid="http://schemas.microsoft.com/office/word/2016/wordml/cid" xmlns:w16="http://schemas.microsoft.com/office/word/2018/wordml" xmlns:w16du="http://schemas.microsoft.com/office/word/2023/wordml/word16du" xmlns:w16sdtdh="http://schemas.microsoft.com/office/word/2020/wordml/sdtdatahash" xmlns:w16se="http://schemas.microsoft.com/office/word/2015/wordml/symex" xmlns:wpg="http://schemas.microsoft.com/office/word/2010/wordprocessingGroup" xmlns:wpi="http://schemas.microsoft.com/office/word/2010/wordprocessingInk" xmlns:wne="http://schemas.microsoft.com/office/word/2006/wordml" xmlns:wps="http://schemas.microsoft.com/office/word/2010/wordprocessingShape" mc:Ignorable="w14 w15 w16se w16cid w16 w16cex w16sdtdh wp14">
+<w:numbering xmlns:wpc="http://schemas.microsoft.com/office/word/2010/wordprocessingCanvas" xmlns:cx="http://schemas.microsoft.com/office/drawing/2014/chartex" xmlns:cx1="http://schemas.microsoft.com/office/drawing/2015/9/8/chartex" xmlns:cx2="http://schemas.microsoft.com/office/drawing/2015/10/21/chartex" xmlns:cx3="http://schemas.microsoft.com/office/drawing/2016/5/9/chartex" xmlns:cx4="http://schemas.microsoft.com/office/drawing/2016/5/10/chartex" xmlns:cx5="http://schemas.microsoft.com/office/drawing/2016/5/11/chartex" xmlns:cx6="http://schemas.microsoft.com/office/drawing/2016/5/12/chartex" xmlns:cx7="http://schemas.microsoft.com/office/drawing/2016/5/13/chartex" xmlns:cx8="http://schemas.microsoft.com/office/drawing/2016/5/14/chartex" xmlns:mc="http://schemas.openxmlformats.org/markup-compatibility/2006" xmlns:aink="http://schemas.microsoft.com/office/drawing/2016/ink" xmlns:am3d="http://schemas.microsoft.com/office/drawing/2017/model3d" xmlns:o="urn:schemas-microsoft-com:office:office" xmlns:oel="http://schemas.microsoft.com/office/2019/extlst" xmlns:r="http://schemas.openxmlformats.org/officeDocument/2006/relationships" xmlns:m="http://schemas.openxmlformats.org/officeDocument/2006/math" xmlns:v="urn:schemas-microsoft-com:vml" xmlns:wp14="http://schemas.microsoft.com/office/word/2010/wordprocessingDrawing" xmlns:wp="http://schemas.openxmlformats.org/drawingml/2006/wordprocessingDrawing" xmlns:w10="urn:schemas-microsoft-com:office:word" xmlns:w="http://schemas.openxmlformats.org/wordprocessingml/2006/main" xmlns:w14="http://schemas.microsoft.com/office/word/2010/wordml" xmlns:w15="http://schemas.microsoft.com/office/word/2012/wordml" xmlns:w16cex="http://schemas.microsoft.com/office/word/2018/wordml/cex" xmlns:w16cid="http://schemas.microsoft.com/office/word/2016/wordml/cid" xmlns:w16="http://schemas.microsoft.com/office/word/2018/wordml" xmlns:w16sdtdh="http://schemas.microsoft.com/office/word/2020/wordml/sdtdatahash" xmlns:w16se="http://schemas.microsoft.com/office/word/2015/wordml/symex" xmlns:wpg="http://schemas.microsoft.com/office/word/2010/wordprocessingGroup" xmlns:wpi="http://schemas.microsoft.com/office/word/2010/wordprocessingInk" xmlns:wne="http://schemas.microsoft.com/office/word/2006/wordml" xmlns:wps="http://schemas.microsoft.com/office/word/2010/wordprocessingShape" mc:Ignorable="w14 w15 w16se w16cid w16 w16cex w16sdtdh wp14">
   <w:abstractNum w:abstractNumId="0" w15:restartNumberingAfterBreak="0">
     <w:nsid w:val="21353795"/>
     <w:multiLevelType w:val="multilevel"/>
@@ -5575,6 +5617,14 @@
     <w:abstractNumId w:val="1"/>
   </w:num>
 </w:numbering>
+</file>
+
+<file path=word/people.xml><?xml version="1.0" encoding="utf-8"?>
+<w15:people xmlns:wpc="http://schemas.microsoft.com/office/word/2010/wordprocessingCanvas" xmlns:cx="http://schemas.microsoft.com/office/drawing/2014/chartex" xmlns:cx1="http://schemas.microsoft.com/office/drawing/2015/9/8/chartex" xmlns:cx2="http://schemas.microsoft.com/office/drawing/2015/10/21/chartex" xmlns:cx3="http://schemas.microsoft.com/office/drawing/2016/5/9/chartex" xmlns:cx4="http://schemas.microsoft.com/office/drawing/2016/5/10/chartex" xmlns:cx5="http://schemas.microsoft.com/office/drawing/2016/5/11/chartex" xmlns:cx6="http://schemas.microsoft.com/office/drawing/2016/5/12/chartex" xmlns:cx7="http://schemas.microsoft.com/office/drawing/2016/5/13/chartex" xmlns:cx8="http://schemas.microsoft.com/office/drawing/2016/5/14/chartex" xmlns:mc="http://schemas.openxmlformats.org/markup-compatibility/2006" xmlns:aink="http://schemas.microsoft.com/office/drawing/2016/ink" xmlns:am3d="http://schemas.microsoft.com/office/drawing/2017/model3d" xmlns:o="urn:schemas-microsoft-com:office:office" xmlns:oel="http://schemas.microsoft.com/office/2019/extlst" xmlns:r="http://schemas.openxmlformats.org/officeDocument/2006/relationships" xmlns:m="http://schemas.openxmlformats.org/officeDocument/2006/math" xmlns:v="urn:schemas-microsoft-com:vml" xmlns:wp14="http://schemas.microsoft.com/office/word/2010/wordprocessingDrawing" xmlns:wp="http://schemas.openxmlformats.org/drawingml/2006/wordprocessingDrawing" xmlns:w10="urn:schemas-microsoft-com:office:word" xmlns:w="http://schemas.openxmlformats.org/wordprocessingml/2006/main" xmlns:w14="http://schemas.microsoft.com/office/word/2010/wordml" xmlns:w15="http://schemas.microsoft.com/office/word/2012/wordml" xmlns:w16cex="http://schemas.microsoft.com/office/word/2018/wordml/cex" xmlns:w16cid="http://schemas.microsoft.com/office/word/2016/wordml/cid" xmlns:w16="http://schemas.microsoft.com/office/word/2018/wordml" xmlns:w16sdtdh="http://schemas.microsoft.com/office/word/2020/wordml/sdtdatahash" xmlns:w16se="http://schemas.microsoft.com/office/word/2015/wordml/symex" xmlns:wpg="http://schemas.microsoft.com/office/word/2010/wordprocessingGroup" xmlns:wpi="http://schemas.microsoft.com/office/word/2010/wordprocessingInk" xmlns:wne="http://schemas.microsoft.com/office/word/2006/wordml" xmlns:wps="http://schemas.microsoft.com/office/word/2010/wordprocessingShape" mc:Ignorable="w14 w15 w16se w16cid w16 w16cex w16sdtdh wp14">
+  <w15:person w15:author="Ian Hussey">
+    <w15:presenceInfo w15:providerId="None" w15:userId="Ian Hussey"/>
+  </w15:person>
+</w15:people>
 </file>
 
 <file path=word/styles.xml><?xml version="1.0" encoding="utf-8"?>

</xml_diff>